<commit_message>
Update Master Requirements Doc.docx
</commit_message>
<xml_diff>
--- a/Master Requirements Doc.docx
+++ b/Master Requirements Doc.docx
@@ -3233,15 +3233,7 @@
     </w:p>
     <w:p>
       <w:r>
-        <w:t xml:space="preserve">A Remote User, on the other hand, can interact with multiple test systems typically at a location other than where the test system resides. For example, in an enterprise setting, and administrator may wish to execute, view </w:t>
-      </w:r>
-      <w:proofErr w:type="gramStart"/>
-      <w:r>
-        <w:t>results</w:t>
-      </w:r>
-      <w:proofErr w:type="gramEnd"/>
-      <w:r>
-        <w:t xml:space="preserve"> or manage test cases for multiple test systems across multiple geographies. It would be impractical for him/her to drive to each location to perform these actions (cost and time prohibitive). Instead, the Administrator can use the Web UI to access the Test Systems and Test Systems Data for all systems he/she wishes to manage.</w:t>
+        <w:t>A Remote User, on the other hand, can interact with multiple test systems typically at a location other than where the test system resides. For example, in an enterprise setting, and administrator may wish to execute, view results or manage test cases for multiple test systems across multiple geographies. It would be impractical for him/her to drive to each location to perform these actions (cost and time prohibitive). Instead, the Administrator can use the Web UI to access the Test Systems and Test Systems Data for all systems he/she wishes to manage.</w:t>
       </w:r>
     </w:p>
     <w:p>
@@ -3675,31 +3667,77 @@
       </w:r>
       <w:bookmarkEnd w:id="6"/>
     </w:p>
-    <w:p/>
-    <w:p>
+    <w:p>
+      <w:pPr>
+        <w:ind w:left="1080"/>
+      </w:pPr>
+    </w:p>
+    <w:p>
+      <w:pPr>
+        <w:jc w:val="both"/>
+      </w:pPr>
       <w:r>
         <w:t>2.1</w:t>
       </w:r>
       <w:r>
         <w:tab/>
-        <w:t>The system shall be implemented as a client-server system.</w:t>
-      </w:r>
-    </w:p>
-    <w:p>
-      <w:pPr>
-        <w:ind w:left="720" w:hanging="720"/>
+      </w:r>
+      <w:r>
+        <w:t>The system shall be implemented as a client-server system</w:t>
+      </w:r>
+      <w:r>
+        <w:t xml:space="preserve"> wherein the </w:t>
+      </w:r>
+      <w:proofErr w:type="spellStart"/>
+      <w:r>
+        <w:t>WebUI</w:t>
+      </w:r>
+      <w:proofErr w:type="spellEnd"/>
+      <w:r>
+        <w:t xml:space="preserve"> communicates </w:t>
+      </w:r>
+      <w:r>
+        <w:tab/>
+        <w:t>with the test engine and test server over the internet.</w:t>
+      </w:r>
+    </w:p>
+    <w:p>
+      <w:pPr>
+        <w:jc w:val="both"/>
       </w:pPr>
       <w:r>
         <w:t>2.2</w:t>
       </w:r>
       <w:r>
         <w:tab/>
-        <w:t>Client access to the system shall be provided through a standard web browser.</w:t>
-      </w:r>
-    </w:p>
-    <w:p>
-      <w:pPr>
-        <w:ind w:left="720" w:hanging="720"/>
+      </w:r>
+      <w:r>
+        <w:t>Client access to the system shall be provided through</w:t>
+      </w:r>
+      <w:r>
+        <w:t xml:space="preserve"> a </w:t>
+      </w:r>
+      <w:proofErr w:type="spellStart"/>
+      <w:r>
+        <w:t>WebUI</w:t>
+      </w:r>
+      <w:proofErr w:type="spellEnd"/>
+      <w:r>
+        <w:t xml:space="preserve"> to be accessed via</w:t>
+      </w:r>
+      <w:r>
+        <w:t xml:space="preserve"> a standard web </w:t>
+      </w:r>
+      <w:r>
+        <w:tab/>
+      </w:r>
+      <w:r>
+        <w:t>browser.</w:t>
+      </w:r>
+    </w:p>
+    <w:p>
+      <w:pPr>
+        <w:jc w:val="both"/>
       </w:pPr>
       <w:r>
         <w:tab/>
@@ -3707,12 +3745,14 @@
       </w:r>
       <w:r>
         <w:tab/>
+      </w:r>
+      <w:r>
         <w:t>The system shall support the Firefox web browser.</w:t>
       </w:r>
     </w:p>
     <w:p>
       <w:pPr>
-        <w:ind w:left="720" w:hanging="720"/>
+        <w:jc w:val="both"/>
       </w:pPr>
       <w:r>
         <w:tab/>
@@ -3720,166 +3760,295 @@
       </w:r>
       <w:r>
         <w:tab/>
-        <w:t>The system should support the Microsoft Edge and Google Chrome web browsers.</w:t>
-      </w:r>
-    </w:p>
-    <w:p>
+      </w:r>
+      <w:r>
+        <w:t>The system should support the Microsoft Edge and Google Chrome web browsers</w:t>
+      </w:r>
+      <w:r>
+        <w:t>.</w:t>
+      </w:r>
+    </w:p>
+    <w:p>
+      <w:pPr>
+        <w:jc w:val="both"/>
+      </w:pPr>
       <w:r>
         <w:t>2.3</w:t>
       </w:r>
       <w:r>
         <w:tab/>
-        <w:t>The system interface shall be a web-enabled GUI.</w:t>
-      </w:r>
-    </w:p>
-    <w:p>
-      <w:pPr>
-        <w:ind w:left="720" w:hanging="720"/>
+      </w:r>
+      <w:r>
+        <w:t xml:space="preserve">The system shall employ a database </w:t>
+      </w:r>
+      <w:r>
+        <w:t>in which to</w:t>
+      </w:r>
+      <w:r>
+        <w:t xml:space="preserve"> store all test data, including configuration data, </w:t>
+      </w:r>
+      <w:r>
+        <w:tab/>
+      </w:r>
+      <w:r>
+        <w:t>test cases, and test results.</w:t>
+      </w:r>
+    </w:p>
+    <w:p>
+      <w:pPr>
+        <w:jc w:val="both"/>
       </w:pPr>
       <w:r>
         <w:t>2.4</w:t>
       </w:r>
       <w:r>
         <w:tab/>
-        <w:t>The system shall be hosted on cloud platforms to support ease of resource acquisition and hosting, automatic scaling of system resources, built-in network infrastructure, managed services where needed.</w:t>
-      </w:r>
-    </w:p>
-    <w:p>
-      <w:pPr>
-        <w:ind w:left="720" w:hanging="720"/>
+      </w:r>
+      <w:r>
+        <w:t xml:space="preserve">The system shall </w:t>
+      </w:r>
+      <w:r>
+        <w:t>employ</w:t>
+      </w:r>
+      <w:r>
+        <w:t xml:space="preserve"> a test server, which will provide the business logic and serve as the layer </w:t>
+      </w:r>
+      <w:r>
+        <w:tab/>
+      </w:r>
+      <w:r>
+        <w:t xml:space="preserve">between the database and the </w:t>
+      </w:r>
+      <w:proofErr w:type="spellStart"/>
+      <w:r>
+        <w:t>WebUI</w:t>
+      </w:r>
+      <w:proofErr w:type="spellEnd"/>
+      <w:r>
+        <w:t>.</w:t>
+      </w:r>
+    </w:p>
+    <w:p>
+      <w:pPr>
+        <w:jc w:val="both"/>
       </w:pPr>
       <w:r>
         <w:t>2.5</w:t>
       </w:r>
       <w:r>
         <w:tab/>
-        <w:t xml:space="preserve">The system shall be implemented in multiple regions to support disaster recovery and business continuity requirements (see availability and business continuity requirements section), and to support continuous high performance and low latency.  </w:t>
-      </w:r>
-    </w:p>
-    <w:p>
-      <w:pPr>
-        <w:ind w:left="720" w:hanging="720"/>
-      </w:pPr>
-      <w:r>
-        <w:tab/>
-        <w:t>2.5.1</w:t>
-      </w:r>
-      <w:r>
-        <w:tab/>
-        <w:t>The system shall be implemented in multiple availability zones for added high availability (see availability requirements).</w:t>
-      </w:r>
-    </w:p>
-    <w:p>
-      <w:pPr>
-        <w:ind w:left="720" w:hanging="720"/>
-      </w:pPr>
-      <w:r>
-        <w:tab/>
-        <w:t>2.5.2</w:t>
-      </w:r>
-      <w:r>
-        <w:tab/>
-        <w:t>System maintenance shall occur on a one-by-one basis per region.  All other regions shall be left up, running, and available.</w:t>
-      </w:r>
-    </w:p>
-    <w:p>
-      <w:pPr>
-        <w:ind w:left="720" w:hanging="720"/>
-      </w:pPr>
-      <w:r>
-        <w:tab/>
-      </w:r>
-      <w:r>
-        <w:tab/>
-        <w:t>2.5.2.1</w:t>
-      </w:r>
-      <w:r>
-        <w:tab/>
-        <w:t xml:space="preserve">As each updated region comes back online, the next region can be taken offline </w:t>
-      </w:r>
-      <w:r>
-        <w:tab/>
-        <w:t>for maintenance and so on until all regions have been updated.</w:t>
-      </w:r>
-    </w:p>
-    <w:p>
-      <w:pPr>
-        <w:ind w:left="720" w:hanging="720"/>
+      </w:r>
+      <w:r>
+        <w:t xml:space="preserve">The system shall be hosted on </w:t>
+      </w:r>
+      <w:r>
+        <w:t xml:space="preserve">a </w:t>
+      </w:r>
+      <w:r>
+        <w:t xml:space="preserve">cloud platform to support ease of resource acquisition and </w:t>
+      </w:r>
+      <w:r>
+        <w:tab/>
+      </w:r>
+      <w:r>
+        <w:t xml:space="preserve">hosting, automatic scaling of system resources, built-in network infrastructure, managed services </w:t>
+      </w:r>
+      <w:r>
+        <w:tab/>
+      </w:r>
+      <w:r>
+        <w:t>where needed.</w:t>
+      </w:r>
+    </w:p>
+    <w:p>
+      <w:pPr>
+        <w:jc w:val="both"/>
       </w:pPr>
       <w:r>
         <w:t>2.6</w:t>
       </w:r>
       <w:r>
         <w:tab/>
+      </w:r>
+      <w:r>
+        <w:t xml:space="preserve">The system shall be implemented in multiple regions to support disaster recovery and business </w:t>
+      </w:r>
+      <w:r>
+        <w:tab/>
+      </w:r>
+      <w:r>
+        <w:t xml:space="preserve">continuity requirements (see availability and business continuity requirements section), and to </w:t>
+      </w:r>
+      <w:r>
+        <w:tab/>
+      </w:r>
+      <w:r>
+        <w:t xml:space="preserve">support continuous high performance and low latency. </w:t>
+      </w:r>
+    </w:p>
+    <w:p>
+      <w:pPr>
+        <w:jc w:val="both"/>
+      </w:pPr>
+      <w:r>
+        <w:t>2.7</w:t>
+      </w:r>
+      <w:r>
+        <w:tab/>
+      </w:r>
+      <w:r>
+        <w:t xml:space="preserve">System maintenance shall occur on a one-by-one basis per region.  All other regions shall be left </w:t>
+      </w:r>
+      <w:r>
+        <w:tab/>
+      </w:r>
+      <w:r>
+        <w:t>up, running, and available.</w:t>
+      </w:r>
+    </w:p>
+    <w:p>
+      <w:pPr>
+        <w:jc w:val="both"/>
+      </w:pPr>
+      <w:r>
+        <w:t>2.8</w:t>
+      </w:r>
+      <w:r>
+        <w:tab/>
+      </w:r>
+      <w:r>
         <w:t>The system shall maintain all program code in scripts that can be deployed to the cloud platform.</w:t>
       </w:r>
     </w:p>
     <w:p>
       <w:pPr>
-        <w:ind w:left="720" w:hanging="720"/>
-      </w:pPr>
-      <w:r>
-        <w:tab/>
-        <w:t>2.6.1</w:t>
-      </w:r>
-      <w:r>
-        <w:tab/>
+        <w:jc w:val="both"/>
+      </w:pPr>
+      <w:r>
+        <w:tab/>
+        <w:t>2.8.1</w:t>
+      </w:r>
+      <w:r>
+        <w:tab/>
+      </w:r>
+      <w:r>
         <w:t>Backup copies of all scripts shall be located in a separate region.</w:t>
       </w:r>
     </w:p>
     <w:p>
       <w:pPr>
-        <w:ind w:left="720" w:hanging="720"/>
-      </w:pPr>
-      <w:r>
-        <w:t>2.7</w:t>
-      </w:r>
-      <w:r>
-        <w:tab/>
-        <w:t>The system shall have a development environment for use by the software engineering and development teams.</w:t>
-      </w:r>
-    </w:p>
-    <w:p>
-      <w:pPr>
-        <w:ind w:left="720" w:hanging="720"/>
-      </w:pPr>
-      <w:r>
-        <w:t>2.8</w:t>
-      </w:r>
-      <w:r>
-        <w:tab/>
-        <w:t xml:space="preserve">The system shall have a test environment to allow other users to test changes before committing them to production.  </w:t>
-      </w:r>
-    </w:p>
-    <w:p>
-      <w:pPr>
-        <w:ind w:left="720" w:hanging="720"/>
-      </w:pPr>
-      <w:r>
-        <w:tab/>
-        <w:t>2.8.1</w:t>
-      </w:r>
-      <w:r>
-        <w:tab/>
-        <w:t>The test environment shall be implemented in multiple zones and multiple regions to enable testing of HA/DR requirements rather than taking production down.</w:t>
-      </w:r>
-    </w:p>
-    <w:p>
-      <w:pPr>
-        <w:ind w:left="720" w:hanging="720"/>
+        <w:jc w:val="both"/>
       </w:pPr>
       <w:r>
         <w:t>2.9</w:t>
       </w:r>
       <w:r>
         <w:tab/>
-        <w:t>The system shall have a production environment that is used by multiple users implemented in multiple regions and multiple availability zones.</w:t>
-      </w:r>
-    </w:p>
-    <w:p>
-      <w:r>
-        <w:br w:type="page"/>
-      </w:r>
+      </w:r>
+      <w:r>
+        <w:t xml:space="preserve">The system shall have a development environment for use by the software engineering and </w:t>
+      </w:r>
+      <w:r>
+        <w:tab/>
+      </w:r>
+      <w:r>
+        <w:t>development teams.</w:t>
+      </w:r>
+    </w:p>
+    <w:p>
+      <w:pPr>
+        <w:jc w:val="both"/>
+      </w:pPr>
+      <w:r>
+        <w:t>2.10</w:t>
+      </w:r>
+      <w:r>
+        <w:tab/>
+      </w:r>
+      <w:r>
+        <w:t xml:space="preserve">The system shall have a test environment to allow other users to test changes before committing </w:t>
+      </w:r>
+      <w:r>
+        <w:tab/>
+      </w:r>
+      <w:r>
+        <w:t xml:space="preserve">them to production.  </w:t>
+      </w:r>
+    </w:p>
+    <w:p>
+      <w:pPr>
+        <w:jc w:val="both"/>
+      </w:pPr>
+      <w:r>
+        <w:t>2.11</w:t>
+      </w:r>
+      <w:r>
+        <w:tab/>
+      </w:r>
+      <w:r>
+        <w:t xml:space="preserve">The test environment shall be implemented in multiple zones and multiple regions to enable </w:t>
+      </w:r>
+      <w:r>
+        <w:tab/>
+      </w:r>
+      <w:r>
+        <w:t>testing of HA/DR requirements rather than taking production down.</w:t>
+      </w:r>
+    </w:p>
+    <w:p>
+      <w:pPr>
+        <w:jc w:val="both"/>
+      </w:pPr>
+      <w:r>
+        <w:t>2.12</w:t>
+      </w:r>
+      <w:r>
+        <w:tab/>
+      </w:r>
+      <w:r>
+        <w:t xml:space="preserve">The system shall have a production environment that is used by multiple users implemented in </w:t>
+      </w:r>
+      <w:r>
+        <w:tab/>
+      </w:r>
+      <w:r>
+        <w:t>multiple regions and multiple availability zones.</w:t>
+      </w:r>
+    </w:p>
+    <w:p>
+      <w:pPr>
+        <w:jc w:val="both"/>
+      </w:pPr>
+      <w:r>
+        <w:t>2.13</w:t>
+      </w:r>
+      <w:r>
+        <w:tab/>
+      </w:r>
+      <w:r>
+        <w:t xml:space="preserve">The application will allow the tests to run asynchronously so that no one test will hold up the </w:t>
+      </w:r>
+      <w:r>
+        <w:tab/>
+      </w:r>
+      <w:r>
+        <w:t>other tests by tying up resources and starving the other processes (threads).</w:t>
+      </w:r>
+    </w:p>
+    <w:p>
+      <w:pPr>
+        <w:jc w:val="both"/>
+      </w:pPr>
+    </w:p>
+    <w:p>
+      <w:pPr>
+        <w:jc w:val="both"/>
+      </w:pPr>
+    </w:p>
+    <w:p>
+      <w:pPr>
+        <w:jc w:val="both"/>
+      </w:pPr>
     </w:p>
     <w:p>
       <w:pPr>
@@ -3887,7 +4056,6 @@
       </w:pPr>
       <w:bookmarkStart w:id="7" w:name="_Toc46238099"/>
       <w:r>
-        <w:lastRenderedPageBreak/>
         <w:t>3</w:t>
       </w:r>
       <w:r>
@@ -4234,6 +4402,7 @@
     </w:p>
     <w:p>
       <w:r>
+        <w:lastRenderedPageBreak/>
         <w:t xml:space="preserve">3.3.2    Navigation actions (paging, links, etc.) should take no more than an average of three (3) seconds     </w:t>
       </w:r>
       <w:r>
@@ -4251,7 +4420,6 @@
         <w:pStyle w:val="Heading1"/>
       </w:pPr>
       <w:r>
-        <w:lastRenderedPageBreak/>
         <w:t>4</w:t>
       </w:r>
       <w:r>
@@ -4271,10 +4439,7 @@
       </w:pPr>
       <w:bookmarkStart w:id="8" w:name="_Toc46238100"/>
       <w:r>
-        <w:t>4</w:t>
-      </w:r>
-      <w:r>
-        <w:t xml:space="preserve">.1 </w:t>
+        <w:t xml:space="preserve">4.1 </w:t>
       </w:r>
       <w:r>
         <w:tab/>
@@ -4294,7 +4459,10 @@
         <w:t>shall have the ability</w:t>
       </w:r>
       <w:r>
-        <w:t xml:space="preserve"> to run individual unit tests of program code in a test framework / harness.</w:t>
+        <w:t xml:space="preserve"> to run individual unit tests of program code </w:t>
+      </w:r>
+      <w:r>
+        <w:t>as well as multiple tests simultaneously. They need to be able to stress performance, ensure scalability, and diagnose system interface issues.</w:t>
       </w:r>
     </w:p>
     <w:p>
@@ -4302,14 +4470,232 @@
         <w:ind w:left="720" w:hanging="720"/>
       </w:pPr>
       <w:r>
+        <w:t>4.1.1</w:t>
+      </w:r>
+      <w:r>
+        <w:tab/>
+        <w:t xml:space="preserve">The test </w:t>
+      </w:r>
+      <w:r>
+        <w:t>engine</w:t>
+      </w:r>
+      <w:r>
+        <w:t xml:space="preserve"> shall be an application that can run on the Windows platform.</w:t>
+      </w:r>
+    </w:p>
+    <w:p>
+      <w:pPr>
+        <w:ind w:left="720" w:hanging="720"/>
+      </w:pPr>
+      <w:r>
+        <w:t>4.1.2</w:t>
+      </w:r>
+      <w:r>
+        <w:tab/>
+        <w:t xml:space="preserve">The </w:t>
+      </w:r>
+      <w:r>
+        <w:t>test engine</w:t>
+      </w:r>
+      <w:r>
+        <w:t xml:space="preserve"> should run on Linux and Mac platforms.</w:t>
+      </w:r>
+    </w:p>
+    <w:p>
+      <w:pPr>
+        <w:ind w:left="720" w:hanging="720"/>
+      </w:pPr>
+      <w:r>
+        <w:t>4.1.3</w:t>
+      </w:r>
+      <w:r>
+        <w:tab/>
+      </w:r>
+      <w:r>
+        <w:t xml:space="preserve">The </w:t>
+      </w:r>
+      <w:r>
+        <w:t>user shall have the ability to</w:t>
+      </w:r>
+      <w:r>
+        <w:t xml:space="preserve"> install</w:t>
+      </w:r>
+      <w:r>
+        <w:t xml:space="preserve"> the test engine</w:t>
+      </w:r>
+      <w:r>
+        <w:t xml:space="preserve"> on multiple machines (redundancy, performance, </w:t>
+      </w:r>
+      <w:r>
+        <w:t>l</w:t>
+      </w:r>
+      <w:r>
+        <w:t>atency).</w:t>
+      </w:r>
+    </w:p>
+    <w:p>
+      <w:r>
+        <w:t>4.1.</w:t>
+      </w:r>
+      <w:r>
         <w:t>4</w:t>
       </w:r>
       <w:r>
-        <w:t>.1.1</w:t>
-      </w:r>
-      <w:r>
-        <w:tab/>
-        <w:t>The test framework / harness shall be an application that can run on the Windows platform.</w:t>
+        <w:tab/>
+        <w:t xml:space="preserve">The </w:t>
+      </w:r>
+      <w:r>
+        <w:t>test engine</w:t>
+      </w:r>
+      <w:r>
+        <w:t xml:space="preserve"> shall not require changing and recompiling the program each time a test is run.</w:t>
+      </w:r>
+    </w:p>
+    <w:p>
+      <w:r>
+        <w:t>4.1.</w:t>
+      </w:r>
+      <w:r>
+        <w:t>5</w:t>
+      </w:r>
+      <w:r>
+        <w:tab/>
+      </w:r>
+      <w:r>
+        <w:t xml:space="preserve">The system shall be available on demand via the </w:t>
+      </w:r>
+      <w:proofErr w:type="spellStart"/>
+      <w:r>
+        <w:t>WebUI</w:t>
+      </w:r>
+      <w:proofErr w:type="spellEnd"/>
+      <w:r>
+        <w:t>.</w:t>
+      </w:r>
+    </w:p>
+    <w:p>
+      <w:r>
+        <w:t>4.1.</w:t>
+      </w:r>
+      <w:r>
+        <w:t>6</w:t>
+      </w:r>
+      <w:r>
+        <w:tab/>
+        <w:t xml:space="preserve">The </w:t>
+      </w:r>
+      <w:proofErr w:type="spellStart"/>
+      <w:r>
+        <w:t>WebUI</w:t>
+      </w:r>
+      <w:proofErr w:type="spellEnd"/>
+      <w:r>
+        <w:t xml:space="preserve"> will have a GUI that shall:</w:t>
+      </w:r>
+    </w:p>
+    <w:p>
+      <w:pPr>
+        <w:ind w:left="1080"/>
+      </w:pPr>
+      <w:r>
+        <w:t>4.1.</w:t>
+      </w:r>
+      <w:r>
+        <w:t>6</w:t>
+      </w:r>
+      <w:r>
+        <w:t>.1</w:t>
+      </w:r>
+      <w:r>
+        <w:tab/>
+        <w:t xml:space="preserve">Display all possible tests and allow the user to </w:t>
+      </w:r>
+      <w:r>
+        <w:t>select</w:t>
+      </w:r>
+      <w:r>
+        <w:t xml:space="preserve"> all tests they wish to run</w:t>
+      </w:r>
+      <w:r>
+        <w:t>.</w:t>
+      </w:r>
+    </w:p>
+    <w:p>
+      <w:pPr>
+        <w:ind w:left="1080"/>
+      </w:pPr>
+      <w:r>
+        <w:t>4.1.</w:t>
+      </w:r>
+      <w:r>
+        <w:t>6</w:t>
+      </w:r>
+      <w:r>
+        <w:t>.2</w:t>
+      </w:r>
+      <w:r>
+        <w:tab/>
+        <w:t>Display the selected list of all tests to be run (container object on GUI).</w:t>
+      </w:r>
+    </w:p>
+    <w:p>
+      <w:pPr>
+        <w:ind w:left="1080"/>
+      </w:pPr>
+      <w:r>
+        <w:t>4.1.</w:t>
+      </w:r>
+      <w:r>
+        <w:t>6</w:t>
+      </w:r>
+      <w:r>
+        <w:t>.</w:t>
+      </w:r>
+      <w:r>
+        <w:t>3</w:t>
+      </w:r>
+      <w:r>
+        <w:tab/>
+        <w:t>Show test progress and status on the GUI.</w:t>
+      </w:r>
+    </w:p>
+    <w:p>
+      <w:pPr>
+        <w:ind w:left="1080"/>
+      </w:pPr>
+      <w:r>
+        <w:t>4.1.</w:t>
+      </w:r>
+      <w:r>
+        <w:t>6</w:t>
+      </w:r>
+      <w:r>
+        <w:t>.4</w:t>
+      </w:r>
+      <w:r>
+        <w:tab/>
+        <w:t>Display the results of each test in real-time</w:t>
+      </w:r>
+      <w:r>
+        <w:t>.</w:t>
+      </w:r>
+    </w:p>
+    <w:p>
+      <w:pPr>
+        <w:ind w:left="1080"/>
+      </w:pPr>
+      <w:r>
+        <w:t>4.1.</w:t>
+      </w:r>
+      <w:r>
+        <w:t>6</w:t>
+      </w:r>
+      <w:r>
+        <w:t>.5</w:t>
+      </w:r>
+      <w:r>
+        <w:tab/>
+        <w:t>Allow the user to specify an output file in which to log the test results.</w:t>
       </w:r>
     </w:p>
     <w:p>
@@ -4317,164 +4703,10 @@
         <w:ind w:left="720" w:hanging="720"/>
       </w:pPr>
       <w:r>
-        <w:t>4</w:t>
-      </w:r>
-      <w:r>
-        <w:t>.1.2</w:t>
-      </w:r>
-      <w:r>
-        <w:tab/>
-        <w:t>The system should run on Linux and Mac platforms.</w:t>
-      </w:r>
-    </w:p>
-    <w:p>
-      <w:pPr>
-        <w:ind w:left="720" w:hanging="720"/>
-      </w:pPr>
-      <w:r>
-        <w:t>4</w:t>
-      </w:r>
-      <w:r>
-        <w:t>.1.3</w:t>
-      </w:r>
-      <w:r>
-        <w:tab/>
-        <w:t>The user shall access from the client web browser.</w:t>
-      </w:r>
-    </w:p>
-    <w:p>
-      <w:r>
-        <w:t>4</w:t>
-      </w:r>
-      <w:r>
-        <w:t>.1.4</w:t>
-      </w:r>
-      <w:r>
-        <w:tab/>
-        <w:t>The application shall not require changing and recompiling the program each time a test is run.</w:t>
-      </w:r>
-    </w:p>
-    <w:p>
-      <w:r>
-        <w:t>4</w:t>
-      </w:r>
-      <w:r>
-        <w:t>.1.5</w:t>
-      </w:r>
-      <w:r>
-        <w:tab/>
-        <w:t>The application will have a GUI that shall:</w:t>
-      </w:r>
-    </w:p>
-    <w:p>
-      <w:pPr>
-        <w:ind w:left="1080"/>
-      </w:pPr>
-      <w:r>
-        <w:t>4</w:t>
-      </w:r>
-      <w:r>
-        <w:t>.1.5.1</w:t>
-      </w:r>
-      <w:r>
-        <w:tab/>
-        <w:t xml:space="preserve">Display all possible tests and allow the user to click on all tests they wish to run </w:t>
-      </w:r>
-      <w:r>
-        <w:tab/>
-      </w:r>
-      <w:r>
-        <w:tab/>
-      </w:r>
-      <w:r>
-        <w:tab/>
-        <w:t>by clicking on them. (or a checkbox next to each?)</w:t>
-      </w:r>
-    </w:p>
-    <w:p>
-      <w:pPr>
-        <w:ind w:left="1080"/>
-      </w:pPr>
-      <w:r>
-        <w:t>4</w:t>
-      </w:r>
-      <w:r>
-        <w:t>.1.5.2</w:t>
-      </w:r>
-      <w:r>
-        <w:tab/>
-        <w:t>Display the selected list of all tests to be run (container object on GUI).</w:t>
-      </w:r>
-    </w:p>
-    <w:p>
-      <w:pPr>
-        <w:ind w:left="1080"/>
-      </w:pPr>
-      <w:r>
-        <w:t>4</w:t>
-      </w:r>
-      <w:r>
-        <w:t>.1.5.3</w:t>
-      </w:r>
-      <w:r>
-        <w:tab/>
-        <w:t>Show test progress and status on the GUI.</w:t>
-      </w:r>
-    </w:p>
-    <w:p>
-      <w:pPr>
-        <w:ind w:left="1080"/>
-      </w:pPr>
-      <w:r>
-        <w:t>4</w:t>
-      </w:r>
-      <w:r>
-        <w:t>.1.5.4</w:t>
-      </w:r>
-      <w:r>
-        <w:tab/>
-        <w:t>Display the results of each test in real-time (container object on GUI).</w:t>
-      </w:r>
-    </w:p>
-    <w:p>
-      <w:pPr>
-        <w:ind w:left="1080"/>
-      </w:pPr>
-      <w:r>
-        <w:t>4</w:t>
-      </w:r>
-      <w:r>
-        <w:t>.1.5.5</w:t>
-      </w:r>
-      <w:r>
-        <w:tab/>
-        <w:t>Allow the user to specify an output file in which to log the test results.</w:t>
-      </w:r>
-    </w:p>
-    <w:p>
-      <w:pPr>
-        <w:ind w:left="720" w:hanging="720"/>
-      </w:pPr>
-      <w:r>
-        <w:t>4</w:t>
-      </w:r>
-      <w:r>
-        <w:t>.1.6</w:t>
-      </w:r>
-      <w:r>
-        <w:tab/>
-        <w:t>The application shall allow multiple tests to run at one time.  The application will allow the tests to run asynchronously so that no one test will hold up the other tests by tying up resources and starving the other processes (threads).</w:t>
-      </w:r>
-    </w:p>
-    <w:p>
-      <w:pPr>
-        <w:ind w:left="720" w:hanging="720"/>
-      </w:pPr>
-      <w:r>
-        <w:t>4</w:t>
-      </w:r>
-      <w:r>
-        <w:t>.1.7</w:t>
+        <w:t>4.1.</w:t>
+      </w:r>
+      <w:r>
+        <w:t>7</w:t>
       </w:r>
       <w:r>
         <w:tab/>
@@ -4493,10 +4725,7 @@
       </w:pPr>
       <w:bookmarkStart w:id="9" w:name="_Toc46238101"/>
       <w:r>
-        <w:t>4</w:t>
-      </w:r>
-      <w:r>
-        <w:t xml:space="preserve">.2 </w:t>
+        <w:t xml:space="preserve">4.2 </w:t>
       </w:r>
       <w:r>
         <w:tab/>
@@ -4516,22 +4745,77 @@
         <w:t>shall have the ability</w:t>
       </w:r>
       <w:r>
-        <w:t xml:space="preserve"> to run</w:t>
-      </w:r>
-      <w:r>
-        <w:t xml:space="preserve"> individual tests as well as</w:t>
-      </w:r>
-      <w:r>
-        <w:t xml:space="preserve"> multiple tests </w:t>
-      </w:r>
-      <w:r>
-        <w:t>simultaneously</w:t>
+        <w:t xml:space="preserve"> to </w:t>
+      </w:r>
+      <w:r>
+        <w:t>view the results of the test as each test completes</w:t>
       </w:r>
       <w:r>
         <w:t>.</w:t>
       </w:r>
       <w:r>
-        <w:t xml:space="preserve">  They need to be able to stress performance, ensure scalability, and diagnose system interface issues.</w:t>
+        <w:t xml:space="preserve"> He/she shall also have the ability to view the log files where all results and relevant output are stored.</w:t>
+      </w:r>
+    </w:p>
+    <w:p>
+      <w:r>
+        <w:t>4.2.</w:t>
+      </w:r>
+      <w:r>
+        <w:t>1</w:t>
+      </w:r>
+      <w:r>
+        <w:tab/>
+        <w:t>The system shall handle exceptions thrown by the application during testing.</w:t>
+      </w:r>
+    </w:p>
+    <w:p>
+      <w:r>
+        <w:t>4.2.</w:t>
+      </w:r>
+      <w:r>
+        <w:t>2</w:t>
+      </w:r>
+      <w:r>
+        <w:tab/>
+        <w:t>The thread pool shall be managed to a distinct size and can vary based on user demand.</w:t>
+      </w:r>
+    </w:p>
+    <w:p>
+      <w:pPr>
+        <w:ind w:firstLine="720"/>
+      </w:pPr>
+      <w:r>
+        <w:t>4.2.</w:t>
+      </w:r>
+      <w:r>
+        <w:t>2</w:t>
+      </w:r>
+      <w:r>
+        <w:t>.1</w:t>
+      </w:r>
+      <w:r>
+        <w:tab/>
+        <w:t>The starting default minimum thread count shall be 5.</w:t>
+      </w:r>
+    </w:p>
+    <w:p>
+      <w:pPr>
+        <w:ind w:left="1440" w:hanging="720"/>
+      </w:pPr>
+      <w:r>
+        <w:lastRenderedPageBreak/>
+        <w:t>4.2.</w:t>
+      </w:r>
+      <w:r>
+        <w:t>2</w:t>
+      </w:r>
+      <w:r>
+        <w:t>.2</w:t>
+      </w:r>
+      <w:r>
+        <w:tab/>
+        <w:t>The starting default maximum thread count shall be 15 (this keeps the application from spawning too many threads).</w:t>
       </w:r>
     </w:p>
     <w:p>
@@ -4539,11 +4823,14 @@
         <w:t>4</w:t>
       </w:r>
       <w:r>
-        <w:t>.2.1</w:t>
-      </w:r>
-      <w:r>
-        <w:tab/>
-        <w:t>The system shall be a web-based client application available on demand.</w:t>
+        <w:t>.2.</w:t>
+      </w:r>
+      <w:r>
+        <w:t>3</w:t>
+      </w:r>
+      <w:r>
+        <w:tab/>
+        <w:t>The system shall display whether each test failed or succeeded.</w:t>
       </w:r>
     </w:p>
     <w:p>
@@ -4551,54 +4838,35 @@
         <w:t>4</w:t>
       </w:r>
       <w:r>
-        <w:t>.2.2</w:t>
-      </w:r>
-      <w:r>
-        <w:tab/>
-        <w:t xml:space="preserve">The system shall allow for installations on multiple machines (redundancy, performance, </w:t>
-      </w:r>
-      <w:r>
-        <w:tab/>
-        <w:t>latency).</w:t>
-      </w:r>
-    </w:p>
-    <w:p>
+        <w:t>.2.</w:t>
+      </w:r>
       <w:r>
         <w:t>4</w:t>
       </w:r>
       <w:r>
-        <w:t>.2.3</w:t>
-      </w:r>
-      <w:r>
-        <w:tab/>
-        <w:t>The system shall handle exceptions thrown by the application during testing.</w:t>
-      </w:r>
-    </w:p>
-    <w:p>
+        <w:tab/>
+        <w:t>The log component shall show different levels of logging (INFO, DEBUG, ERROR).</w:t>
+      </w:r>
+    </w:p>
+    <w:p>
+      <w:pPr>
+        <w:ind w:firstLine="720"/>
+      </w:pPr>
       <w:r>
         <w:t>4</w:t>
       </w:r>
       <w:r>
-        <w:t>.2.4</w:t>
-      </w:r>
-      <w:r>
-        <w:tab/>
-        <w:t>The thread pool shall be managed to a distinct size and can vary based on user demand.</w:t>
-      </w:r>
-    </w:p>
-    <w:p>
-      <w:pPr>
-        <w:ind w:firstLine="720"/>
-      </w:pPr>
+        <w:t>.2.</w:t>
+      </w:r>
       <w:r>
         <w:t>4</w:t>
       </w:r>
       <w:r>
-        <w:t>.2.4.1</w:t>
-      </w:r>
-      <w:r>
-        <w:tab/>
-        <w:t>The starting default minimum thread count shall be 5.</w:t>
+        <w:t>.1</w:t>
+      </w:r>
+      <w:r>
+        <w:tab/>
+        <w:t>INFO shall describe specific information for test pass/fail reporting.</w:t>
       </w:r>
     </w:p>
     <w:p>
@@ -4606,104 +4874,67 @@
         <w:ind w:left="1440" w:hanging="720"/>
       </w:pPr>
       <w:r>
-        <w:lastRenderedPageBreak/>
         <w:t>4</w:t>
       </w:r>
       <w:r>
-        <w:t>.2.4.2</w:t>
-      </w:r>
-      <w:r>
-        <w:tab/>
-        <w:t>The starting default maximum thread count shall be 15 (this keeps the application from spawning too many threads).</w:t>
-      </w:r>
-    </w:p>
-    <w:p>
+        <w:t>.2.</w:t>
+      </w:r>
       <w:r>
         <w:t>4</w:t>
       </w:r>
       <w:r>
-        <w:t>.2.5</w:t>
-      </w:r>
-      <w:r>
-        <w:tab/>
-        <w:t>The system shall display whether each test failed or succeeded.</w:t>
-      </w:r>
-    </w:p>
-    <w:p>
+        <w:t>.2</w:t>
+      </w:r>
+      <w:r>
+        <w:tab/>
+        <w:t>DEBUG shall describe information provided by the programmer/developer to aid in debugging the test.</w:t>
+      </w:r>
+    </w:p>
+    <w:p>
+      <w:pPr>
+        <w:ind w:left="1440" w:hanging="720"/>
+      </w:pPr>
       <w:r>
         <w:t>4</w:t>
       </w:r>
       <w:r>
-        <w:t>.2.6</w:t>
-      </w:r>
-      <w:r>
-        <w:tab/>
-        <w:t>The log component shall show different levels of logging (INFO, DEBUG, ERROR).</w:t>
-      </w:r>
-    </w:p>
-    <w:p>
-      <w:pPr>
-        <w:ind w:firstLine="720"/>
-      </w:pPr>
+        <w:t>.2.</w:t>
+      </w:r>
       <w:r>
         <w:t>4</w:t>
       </w:r>
       <w:r>
-        <w:t>.2.6.1</w:t>
-      </w:r>
-      <w:r>
-        <w:tab/>
-        <w:t>INFO shall describe specific information for test pass/fail reporting.</w:t>
-      </w:r>
-    </w:p>
-    <w:p>
-      <w:pPr>
-        <w:ind w:left="1440" w:hanging="720"/>
-      </w:pPr>
+        <w:t>.3</w:t>
+      </w:r>
+      <w:r>
+        <w:tab/>
+        <w:t>ERROR shall describe the most detailed debugging output for examination of software test failures.</w:t>
+      </w:r>
+    </w:p>
+    <w:p>
       <w:r>
         <w:t>4</w:t>
       </w:r>
       <w:r>
-        <w:t>.2.6.2</w:t>
-      </w:r>
-      <w:r>
-        <w:tab/>
-        <w:t>DEBUG shall describe information provided by the programmer/developer to aid in debugging the test.</w:t>
-      </w:r>
-    </w:p>
-    <w:p>
-      <w:pPr>
-        <w:ind w:left="1440" w:hanging="720"/>
-      </w:pPr>
+        <w:t>.2.</w:t>
+      </w:r>
+      <w:r>
+        <w:t>5</w:t>
+      </w:r>
+      <w:r>
+        <w:tab/>
+        <w:t>The log shall display the time and date stamp for each test.</w:t>
+      </w:r>
+    </w:p>
+    <w:p>
       <w:r>
         <w:t>4</w:t>
       </w:r>
       <w:r>
-        <w:t>.2.6.3</w:t>
-      </w:r>
-      <w:r>
-        <w:tab/>
-        <w:t>ERROR shall describe the most detailed debugging output for examination of software test failures.</w:t>
-      </w:r>
-    </w:p>
-    <w:p>
-      <w:r>
-        <w:t>4</w:t>
-      </w:r>
-      <w:r>
-        <w:t>.2.7</w:t>
-      </w:r>
-      <w:r>
-        <w:tab/>
-        <w:t>The log shall display the time and date stamp for each test.</w:t>
-      </w:r>
-    </w:p>
-    <w:p>
-      <w:r>
-        <w:t>4</w:t>
-      </w:r>
-      <w:r>
-        <w:t>.2.8</w:t>
+        <w:t>.2.</w:t>
+      </w:r>
+      <w:r>
+        <w:t>6</w:t>
       </w:r>
       <w:r>
         <w:tab/>
@@ -4874,15 +5105,7 @@
         <w:t xml:space="preserve">.1.3    </w:t>
       </w:r>
       <w:r>
-        <w:t xml:space="preserve">The system shall have at least </w:t>
-      </w:r>
-      <w:proofErr w:type="gramStart"/>
-      <w:r>
-        <w:t>75% unit</w:t>
-      </w:r>
-      <w:proofErr w:type="gramEnd"/>
-      <w:r>
-        <w:t xml:space="preserve"> test coverage of the source code. </w:t>
+        <w:t xml:space="preserve">The system shall have at least 75% unit test coverage of the source code. </w:t>
       </w:r>
       <w:r>
         <w:t xml:space="preserve">Unit </w:t>
@@ -5223,16 +5446,16 @@
 <file path=word/numbering.xml><?xml version="1.0" encoding="utf-8"?>
 <w:numbering xmlns:wpc="http://schemas.microsoft.com/office/word/2010/wordprocessingCanvas" xmlns:cx="http://schemas.microsoft.com/office/drawing/2014/chartex" xmlns:cx1="http://schemas.microsoft.com/office/drawing/2015/9/8/chartex" xmlns:cx2="http://schemas.microsoft.com/office/drawing/2015/10/21/chartex" xmlns:cx3="http://schemas.microsoft.com/office/drawing/2016/5/9/chartex" xmlns:cx4="http://schemas.microsoft.com/office/drawing/2016/5/10/chartex" xmlns:cx5="http://schemas.microsoft.com/office/drawing/2016/5/11/chartex" xmlns:cx6="http://schemas.microsoft.com/office/drawing/2016/5/12/chartex" xmlns:cx7="http://schemas.microsoft.com/office/drawing/2016/5/13/chartex" xmlns:cx8="http://schemas.microsoft.com/office/drawing/2016/5/14/chartex" xmlns:mc="http://schemas.openxmlformats.org/markup-compatibility/2006" xmlns:aink="http://schemas.microsoft.com/office/drawing/2016/ink" xmlns:am3d="http://schemas.microsoft.com/office/drawing/2017/model3d" xmlns:o="urn:schemas-microsoft-com:office:office" xmlns:r="http://schemas.openxmlformats.org/officeDocument/2006/relationships" xmlns:m="http://schemas.openxmlformats.org/officeDocument/2006/math" xmlns:v="urn:schemas-microsoft-com:vml" xmlns:wp14="http://schemas.microsoft.com/office/word/2010/wordprocessingDrawing" xmlns:wp="http://schemas.openxmlformats.org/drawingml/2006/wordprocessingDrawing" xmlns:w10="urn:schemas-microsoft-com:office:word" xmlns:w="http://schemas.openxmlformats.org/wordprocessingml/2006/main" xmlns:w14="http://schemas.microsoft.com/office/word/2010/wordml" xmlns:w15="http://schemas.microsoft.com/office/word/2012/wordml" xmlns:w16cex="http://schemas.microsoft.com/office/word/2018/wordml/cex" xmlns:w16cid="http://schemas.microsoft.com/office/word/2016/wordml/cid" xmlns:w16="http://schemas.microsoft.com/office/word/2018/wordml" xmlns:w16se="http://schemas.microsoft.com/office/word/2015/wordml/symex" xmlns:wpg="http://schemas.microsoft.com/office/word/2010/wordprocessingGroup" xmlns:wpi="http://schemas.microsoft.com/office/word/2010/wordprocessingInk" xmlns:wne="http://schemas.microsoft.com/office/word/2006/wordml" xmlns:wps="http://schemas.microsoft.com/office/word/2010/wordprocessingShape" mc:Ignorable="w14 w15 w16se w16cid w16 w16cex wp14">
   <w:abstractNum w:abstractNumId="0" w15:restartNumberingAfterBreak="0">
-    <w:nsid w:val="124F1D15"/>
+    <w:nsid w:val="0F555CCC"/>
     <w:multiLevelType w:val="hybridMultilevel"/>
-    <w:tmpl w:val="4208C27C"/>
-    <w:lvl w:ilvl="0" w:tplc="0409000F">
+    <w:tmpl w:val="BFC44276"/>
+    <w:lvl w:ilvl="0" w:tplc="E8B05150">
       <w:start w:val="1"/>
       <w:numFmt w:val="decimal"/>
       <w:lvlText w:val="%1."/>
       <w:lvlJc w:val="left"/>
       <w:pPr>
-        <w:ind w:left="720" w:hanging="360"/>
+        <w:ind w:left="144" w:firstLine="216"/>
       </w:pPr>
       <w:rPr>
         <w:rFonts w:hint="default"/>
@@ -5244,7 +5467,7 @@
       <w:lvlText w:val="%2."/>
       <w:lvlJc w:val="left"/>
       <w:pPr>
-        <w:ind w:left="1440" w:hanging="360"/>
+        <w:ind w:left="1800" w:hanging="360"/>
       </w:pPr>
     </w:lvl>
     <w:lvl w:ilvl="2" w:tplc="0409001B" w:tentative="1">
@@ -5253,7 +5476,7 @@
       <w:lvlText w:val="%3."/>
       <w:lvlJc w:val="right"/>
       <w:pPr>
-        <w:ind w:left="2160" w:hanging="180"/>
+        <w:ind w:left="2520" w:hanging="180"/>
       </w:pPr>
     </w:lvl>
     <w:lvl w:ilvl="3" w:tplc="0409000F" w:tentative="1">
@@ -5262,7 +5485,7 @@
       <w:lvlText w:val="%4."/>
       <w:lvlJc w:val="left"/>
       <w:pPr>
-        <w:ind w:left="2880" w:hanging="360"/>
+        <w:ind w:left="3240" w:hanging="360"/>
       </w:pPr>
     </w:lvl>
     <w:lvl w:ilvl="4" w:tplc="04090019" w:tentative="1">
@@ -5271,7 +5494,7 @@
       <w:lvlText w:val="%5."/>
       <w:lvlJc w:val="left"/>
       <w:pPr>
-        <w:ind w:left="3600" w:hanging="360"/>
+        <w:ind w:left="3960" w:hanging="360"/>
       </w:pPr>
     </w:lvl>
     <w:lvl w:ilvl="5" w:tplc="0409001B" w:tentative="1">
@@ -5280,7 +5503,7 @@
       <w:lvlText w:val="%6."/>
       <w:lvlJc w:val="right"/>
       <w:pPr>
-        <w:ind w:left="4320" w:hanging="180"/>
+        <w:ind w:left="4680" w:hanging="180"/>
       </w:pPr>
     </w:lvl>
     <w:lvl w:ilvl="6" w:tplc="0409000F" w:tentative="1">
@@ -5289,7 +5512,7 @@
       <w:lvlText w:val="%7."/>
       <w:lvlJc w:val="left"/>
       <w:pPr>
-        <w:ind w:left="5040" w:hanging="360"/>
+        <w:ind w:left="5400" w:hanging="360"/>
       </w:pPr>
     </w:lvl>
     <w:lvl w:ilvl="7" w:tplc="04090019" w:tentative="1">
@@ -5298,7 +5521,7 @@
       <w:lvlText w:val="%8."/>
       <w:lvlJc w:val="left"/>
       <w:pPr>
-        <w:ind w:left="5760" w:hanging="360"/>
+        <w:ind w:left="6120" w:hanging="360"/>
       </w:pPr>
     </w:lvl>
     <w:lvl w:ilvl="8" w:tplc="0409001B" w:tentative="1">
@@ -5307,11 +5530,657 @@
       <w:lvlText w:val="%9."/>
       <w:lvlJc w:val="right"/>
       <w:pPr>
-        <w:ind w:left="6480" w:hanging="180"/>
+        <w:ind w:left="6840" w:hanging="180"/>
       </w:pPr>
     </w:lvl>
   </w:abstractNum>
   <w:abstractNum w:abstractNumId="1" w15:restartNumberingAfterBreak="0">
+    <w:nsid w:val="0F5F5F11"/>
+    <w:multiLevelType w:val="multilevel"/>
+    <w:tmpl w:val="504E248C"/>
+    <w:lvl w:ilvl="0">
+      <w:start w:val="1"/>
+      <w:numFmt w:val="none"/>
+      <w:lvlText w:val="2.1"/>
+      <w:lvlJc w:val="left"/>
+      <w:pPr>
+        <w:ind w:left="360" w:hanging="360"/>
+      </w:pPr>
+      <w:rPr>
+        <w:rFonts w:hint="default"/>
+      </w:rPr>
+    </w:lvl>
+    <w:lvl w:ilvl="1">
+      <w:start w:val="1"/>
+      <w:numFmt w:val="decimal"/>
+      <w:lvlText w:val="%1.%2."/>
+      <w:lvlJc w:val="left"/>
+      <w:pPr>
+        <w:ind w:left="792" w:hanging="432"/>
+      </w:pPr>
+      <w:rPr>
+        <w:rFonts w:hint="default"/>
+      </w:rPr>
+    </w:lvl>
+    <w:lvl w:ilvl="2">
+      <w:start w:val="1"/>
+      <w:numFmt w:val="decimal"/>
+      <w:lvlText w:val="%1.%2.%3."/>
+      <w:lvlJc w:val="left"/>
+      <w:pPr>
+        <w:ind w:left="1224" w:hanging="504"/>
+      </w:pPr>
+      <w:rPr>
+        <w:rFonts w:hint="default"/>
+      </w:rPr>
+    </w:lvl>
+    <w:lvl w:ilvl="3">
+      <w:start w:val="1"/>
+      <w:numFmt w:val="decimal"/>
+      <w:lvlText w:val="%1.%2.%3.%4."/>
+      <w:lvlJc w:val="left"/>
+      <w:pPr>
+        <w:ind w:left="1728" w:hanging="648"/>
+      </w:pPr>
+      <w:rPr>
+        <w:rFonts w:hint="default"/>
+      </w:rPr>
+    </w:lvl>
+    <w:lvl w:ilvl="4">
+      <w:start w:val="1"/>
+      <w:numFmt w:val="decimal"/>
+      <w:lvlText w:val="%1.%2.%3.%4.%5."/>
+      <w:lvlJc w:val="left"/>
+      <w:pPr>
+        <w:ind w:left="2232" w:hanging="792"/>
+      </w:pPr>
+      <w:rPr>
+        <w:rFonts w:hint="default"/>
+      </w:rPr>
+    </w:lvl>
+    <w:lvl w:ilvl="5">
+      <w:start w:val="1"/>
+      <w:numFmt w:val="decimal"/>
+      <w:lvlText w:val="%1.%2.%3.%4.%5.%6."/>
+      <w:lvlJc w:val="left"/>
+      <w:pPr>
+        <w:ind w:left="2736" w:hanging="936"/>
+      </w:pPr>
+      <w:rPr>
+        <w:rFonts w:hint="default"/>
+      </w:rPr>
+    </w:lvl>
+    <w:lvl w:ilvl="6">
+      <w:start w:val="1"/>
+      <w:numFmt w:val="decimal"/>
+      <w:lvlText w:val="%1.%2.%3.%4.%5.%6.%7."/>
+      <w:lvlJc w:val="left"/>
+      <w:pPr>
+        <w:ind w:left="3240" w:hanging="1080"/>
+      </w:pPr>
+      <w:rPr>
+        <w:rFonts w:hint="default"/>
+      </w:rPr>
+    </w:lvl>
+    <w:lvl w:ilvl="7">
+      <w:start w:val="1"/>
+      <w:numFmt w:val="decimal"/>
+      <w:lvlText w:val="%1.%2.%3.%4.%5.%6.%7.%8."/>
+      <w:lvlJc w:val="left"/>
+      <w:pPr>
+        <w:ind w:left="3744" w:hanging="1224"/>
+      </w:pPr>
+      <w:rPr>
+        <w:rFonts w:hint="default"/>
+      </w:rPr>
+    </w:lvl>
+    <w:lvl w:ilvl="8">
+      <w:start w:val="1"/>
+      <w:numFmt w:val="decimal"/>
+      <w:lvlText w:val="%1.%2.%3.%4.%5.%6.%7.%8.%9."/>
+      <w:lvlJc w:val="left"/>
+      <w:pPr>
+        <w:ind w:left="4320" w:hanging="1440"/>
+      </w:pPr>
+      <w:rPr>
+        <w:rFonts w:hint="default"/>
+      </w:rPr>
+    </w:lvl>
+  </w:abstractNum>
+  <w:abstractNum w:abstractNumId="2" w15:restartNumberingAfterBreak="0">
+    <w:nsid w:val="124F1D15"/>
+    <w:multiLevelType w:val="hybridMultilevel"/>
+    <w:tmpl w:val="F2F085A2"/>
+    <w:lvl w:ilvl="0" w:tplc="0409000F">
+      <w:start w:val="1"/>
+      <w:numFmt w:val="decimal"/>
+      <w:lvlText w:val="%1."/>
+      <w:lvlJc w:val="left"/>
+      <w:pPr>
+        <w:ind w:left="720" w:hanging="360"/>
+      </w:pPr>
+      <w:rPr>
+        <w:rFonts w:hint="default"/>
+      </w:rPr>
+    </w:lvl>
+    <w:lvl w:ilvl="1" w:tplc="04090019" w:tentative="1">
+      <w:start w:val="1"/>
+      <w:numFmt w:val="lowerLetter"/>
+      <w:lvlText w:val="%2."/>
+      <w:lvlJc w:val="left"/>
+      <w:pPr>
+        <w:ind w:left="1440" w:hanging="360"/>
+      </w:pPr>
+    </w:lvl>
+    <w:lvl w:ilvl="2" w:tplc="0409001B" w:tentative="1">
+      <w:start w:val="1"/>
+      <w:numFmt w:val="lowerRoman"/>
+      <w:lvlText w:val="%3."/>
+      <w:lvlJc w:val="right"/>
+      <w:pPr>
+        <w:ind w:left="2160" w:hanging="180"/>
+      </w:pPr>
+    </w:lvl>
+    <w:lvl w:ilvl="3" w:tplc="0409000F" w:tentative="1">
+      <w:start w:val="1"/>
+      <w:numFmt w:val="decimal"/>
+      <w:lvlText w:val="%4."/>
+      <w:lvlJc w:val="left"/>
+      <w:pPr>
+        <w:ind w:left="2880" w:hanging="360"/>
+      </w:pPr>
+    </w:lvl>
+    <w:lvl w:ilvl="4" w:tplc="04090019" w:tentative="1">
+      <w:start w:val="1"/>
+      <w:numFmt w:val="lowerLetter"/>
+      <w:lvlText w:val="%5."/>
+      <w:lvlJc w:val="left"/>
+      <w:pPr>
+        <w:ind w:left="3600" w:hanging="360"/>
+      </w:pPr>
+    </w:lvl>
+    <w:lvl w:ilvl="5" w:tplc="0409001B" w:tentative="1">
+      <w:start w:val="1"/>
+      <w:numFmt w:val="lowerRoman"/>
+      <w:lvlText w:val="%6."/>
+      <w:lvlJc w:val="right"/>
+      <w:pPr>
+        <w:ind w:left="4320" w:hanging="180"/>
+      </w:pPr>
+    </w:lvl>
+    <w:lvl w:ilvl="6" w:tplc="0409000F" w:tentative="1">
+      <w:start w:val="1"/>
+      <w:numFmt w:val="decimal"/>
+      <w:lvlText w:val="%7."/>
+      <w:lvlJc w:val="left"/>
+      <w:pPr>
+        <w:ind w:left="5040" w:hanging="360"/>
+      </w:pPr>
+    </w:lvl>
+    <w:lvl w:ilvl="7" w:tplc="04090019" w:tentative="1">
+      <w:start w:val="1"/>
+      <w:numFmt w:val="lowerLetter"/>
+      <w:lvlText w:val="%8."/>
+      <w:lvlJc w:val="left"/>
+      <w:pPr>
+        <w:ind w:left="5760" w:hanging="360"/>
+      </w:pPr>
+    </w:lvl>
+    <w:lvl w:ilvl="8" w:tplc="0409001B" w:tentative="1">
+      <w:start w:val="1"/>
+      <w:numFmt w:val="lowerRoman"/>
+      <w:lvlText w:val="%9."/>
+      <w:lvlJc w:val="right"/>
+      <w:pPr>
+        <w:ind w:left="6480" w:hanging="180"/>
+      </w:pPr>
+    </w:lvl>
+  </w:abstractNum>
+  <w:abstractNum w:abstractNumId="3" w15:restartNumberingAfterBreak="0">
+    <w:nsid w:val="15A7694E"/>
+    <w:multiLevelType w:val="multilevel"/>
+    <w:tmpl w:val="504E248C"/>
+    <w:lvl w:ilvl="0">
+      <w:start w:val="1"/>
+      <w:numFmt w:val="none"/>
+      <w:lvlText w:val="2.1"/>
+      <w:lvlJc w:val="left"/>
+      <w:pPr>
+        <w:ind w:left="360" w:hanging="360"/>
+      </w:pPr>
+      <w:rPr>
+        <w:rFonts w:hint="default"/>
+      </w:rPr>
+    </w:lvl>
+    <w:lvl w:ilvl="1">
+      <w:start w:val="1"/>
+      <w:numFmt w:val="decimal"/>
+      <w:lvlText w:val="%1.%2."/>
+      <w:lvlJc w:val="left"/>
+      <w:pPr>
+        <w:ind w:left="792" w:hanging="432"/>
+      </w:pPr>
+      <w:rPr>
+        <w:rFonts w:hint="default"/>
+      </w:rPr>
+    </w:lvl>
+    <w:lvl w:ilvl="2">
+      <w:start w:val="1"/>
+      <w:numFmt w:val="decimal"/>
+      <w:lvlText w:val="%1.%2.%3."/>
+      <w:lvlJc w:val="left"/>
+      <w:pPr>
+        <w:ind w:left="1224" w:hanging="504"/>
+      </w:pPr>
+      <w:rPr>
+        <w:rFonts w:hint="default"/>
+      </w:rPr>
+    </w:lvl>
+    <w:lvl w:ilvl="3">
+      <w:start w:val="1"/>
+      <w:numFmt w:val="decimal"/>
+      <w:lvlText w:val="%1.%2.%3.%4."/>
+      <w:lvlJc w:val="left"/>
+      <w:pPr>
+        <w:ind w:left="1728" w:hanging="648"/>
+      </w:pPr>
+      <w:rPr>
+        <w:rFonts w:hint="default"/>
+      </w:rPr>
+    </w:lvl>
+    <w:lvl w:ilvl="4">
+      <w:start w:val="1"/>
+      <w:numFmt w:val="decimal"/>
+      <w:lvlText w:val="%1.%2.%3.%4.%5."/>
+      <w:lvlJc w:val="left"/>
+      <w:pPr>
+        <w:ind w:left="2232" w:hanging="792"/>
+      </w:pPr>
+      <w:rPr>
+        <w:rFonts w:hint="default"/>
+      </w:rPr>
+    </w:lvl>
+    <w:lvl w:ilvl="5">
+      <w:start w:val="1"/>
+      <w:numFmt w:val="decimal"/>
+      <w:lvlText w:val="%1.%2.%3.%4.%5.%6."/>
+      <w:lvlJc w:val="left"/>
+      <w:pPr>
+        <w:ind w:left="2736" w:hanging="936"/>
+      </w:pPr>
+      <w:rPr>
+        <w:rFonts w:hint="default"/>
+      </w:rPr>
+    </w:lvl>
+    <w:lvl w:ilvl="6">
+      <w:start w:val="1"/>
+      <w:numFmt w:val="decimal"/>
+      <w:lvlText w:val="%1.%2.%3.%4.%5.%6.%7."/>
+      <w:lvlJc w:val="left"/>
+      <w:pPr>
+        <w:ind w:left="3240" w:hanging="1080"/>
+      </w:pPr>
+      <w:rPr>
+        <w:rFonts w:hint="default"/>
+      </w:rPr>
+    </w:lvl>
+    <w:lvl w:ilvl="7">
+      <w:start w:val="1"/>
+      <w:numFmt w:val="decimal"/>
+      <w:lvlText w:val="%1.%2.%3.%4.%5.%6.%7.%8."/>
+      <w:lvlJc w:val="left"/>
+      <w:pPr>
+        <w:ind w:left="3744" w:hanging="1224"/>
+      </w:pPr>
+      <w:rPr>
+        <w:rFonts w:hint="default"/>
+      </w:rPr>
+    </w:lvl>
+    <w:lvl w:ilvl="8">
+      <w:start w:val="1"/>
+      <w:numFmt w:val="decimal"/>
+      <w:lvlText w:val="%1.%2.%3.%4.%5.%6.%7.%8.%9."/>
+      <w:lvlJc w:val="left"/>
+      <w:pPr>
+        <w:ind w:left="4320" w:hanging="1440"/>
+      </w:pPr>
+      <w:rPr>
+        <w:rFonts w:hint="default"/>
+      </w:rPr>
+    </w:lvl>
+  </w:abstractNum>
+  <w:abstractNum w:abstractNumId="4" w15:restartNumberingAfterBreak="0">
+    <w:nsid w:val="204F251F"/>
+    <w:multiLevelType w:val="multilevel"/>
+    <w:tmpl w:val="243C7F44"/>
+    <w:lvl w:ilvl="0">
+      <w:start w:val="1"/>
+      <w:numFmt w:val="decimal"/>
+      <w:lvlText w:val="%1."/>
+      <w:lvlJc w:val="left"/>
+      <w:pPr>
+        <w:ind w:left="720" w:hanging="360"/>
+      </w:pPr>
+      <w:rPr>
+        <w:rFonts w:hint="default"/>
+      </w:rPr>
+    </w:lvl>
+    <w:lvl w:ilvl="1">
+      <w:start w:val="2"/>
+      <w:numFmt w:val="none"/>
+      <w:isLgl/>
+      <w:lvlText w:val="2.3"/>
+      <w:lvlJc w:val="left"/>
+      <w:pPr>
+        <w:ind w:left="1260" w:hanging="720"/>
+      </w:pPr>
+      <w:rPr>
+        <w:rFonts w:hint="default"/>
+      </w:rPr>
+    </w:lvl>
+    <w:lvl w:ilvl="2">
+      <w:start w:val="1"/>
+      <w:numFmt w:val="decimal"/>
+      <w:isLgl/>
+      <w:lvlText w:val="2.%2.%3"/>
+      <w:lvlJc w:val="left"/>
+      <w:pPr>
+        <w:ind w:left="1440" w:hanging="720"/>
+      </w:pPr>
+      <w:rPr>
+        <w:rFonts w:hint="default"/>
+      </w:rPr>
+    </w:lvl>
+    <w:lvl w:ilvl="3">
+      <w:start w:val="1"/>
+      <w:numFmt w:val="decimal"/>
+      <w:isLgl/>
+      <w:lvlText w:val="%1.%2.%3.%4"/>
+      <w:lvlJc w:val="left"/>
+      <w:pPr>
+        <w:ind w:left="1620" w:hanging="720"/>
+      </w:pPr>
+      <w:rPr>
+        <w:rFonts w:hint="default"/>
+      </w:rPr>
+    </w:lvl>
+    <w:lvl w:ilvl="4">
+      <w:start w:val="1"/>
+      <w:numFmt w:val="decimal"/>
+      <w:isLgl/>
+      <w:lvlText w:val="%1.%2.%3.%4.%5"/>
+      <w:lvlJc w:val="left"/>
+      <w:pPr>
+        <w:ind w:left="2160" w:hanging="1080"/>
+      </w:pPr>
+      <w:rPr>
+        <w:rFonts w:hint="default"/>
+      </w:rPr>
+    </w:lvl>
+    <w:lvl w:ilvl="5">
+      <w:start w:val="1"/>
+      <w:numFmt w:val="decimal"/>
+      <w:isLgl/>
+      <w:lvlText w:val="%1.%2.%3.%4.%5.%6"/>
+      <w:lvlJc w:val="left"/>
+      <w:pPr>
+        <w:ind w:left="2340" w:hanging="1080"/>
+      </w:pPr>
+      <w:rPr>
+        <w:rFonts w:hint="default"/>
+      </w:rPr>
+    </w:lvl>
+    <w:lvl w:ilvl="6">
+      <w:start w:val="1"/>
+      <w:numFmt w:val="decimal"/>
+      <w:isLgl/>
+      <w:lvlText w:val="%1.%2.%3.%4.%5.%6.%7"/>
+      <w:lvlJc w:val="left"/>
+      <w:pPr>
+        <w:ind w:left="2880" w:hanging="1440"/>
+      </w:pPr>
+      <w:rPr>
+        <w:rFonts w:hint="default"/>
+      </w:rPr>
+    </w:lvl>
+    <w:lvl w:ilvl="7">
+      <w:start w:val="1"/>
+      <w:numFmt w:val="decimal"/>
+      <w:isLgl/>
+      <w:lvlText w:val="%1.%2.%3.%4.%5.%6.%7.%8"/>
+      <w:lvlJc w:val="left"/>
+      <w:pPr>
+        <w:ind w:left="3060" w:hanging="1440"/>
+      </w:pPr>
+      <w:rPr>
+        <w:rFonts w:hint="default"/>
+      </w:rPr>
+    </w:lvl>
+    <w:lvl w:ilvl="8">
+      <w:start w:val="1"/>
+      <w:numFmt w:val="decimal"/>
+      <w:isLgl/>
+      <w:lvlText w:val="%1.%2.%3.%4.%5.%6.%7.%8.%9"/>
+      <w:lvlJc w:val="left"/>
+      <w:pPr>
+        <w:ind w:left="3240" w:hanging="1440"/>
+      </w:pPr>
+      <w:rPr>
+        <w:rFonts w:hint="default"/>
+      </w:rPr>
+    </w:lvl>
+  </w:abstractNum>
+  <w:abstractNum w:abstractNumId="5" w15:restartNumberingAfterBreak="0">
+    <w:nsid w:val="219A58C2"/>
+    <w:multiLevelType w:val="hybridMultilevel"/>
+    <w:tmpl w:val="9C76D244"/>
+    <w:lvl w:ilvl="0" w:tplc="0409000F">
+      <w:start w:val="1"/>
+      <w:numFmt w:val="decimal"/>
+      <w:lvlText w:val="%1."/>
+      <w:lvlJc w:val="left"/>
+      <w:pPr>
+        <w:ind w:left="720" w:hanging="360"/>
+      </w:pPr>
+      <w:rPr>
+        <w:rFonts w:hint="default"/>
+      </w:rPr>
+    </w:lvl>
+    <w:lvl w:ilvl="1" w:tplc="04090019">
+      <w:start w:val="1"/>
+      <w:numFmt w:val="lowerLetter"/>
+      <w:lvlText w:val="%2."/>
+      <w:lvlJc w:val="left"/>
+      <w:pPr>
+        <w:ind w:left="1440" w:hanging="360"/>
+      </w:pPr>
+    </w:lvl>
+    <w:lvl w:ilvl="2" w:tplc="0409001B">
+      <w:start w:val="1"/>
+      <w:numFmt w:val="lowerRoman"/>
+      <w:lvlText w:val="%3."/>
+      <w:lvlJc w:val="right"/>
+      <w:pPr>
+        <w:ind w:left="2160" w:hanging="180"/>
+      </w:pPr>
+    </w:lvl>
+    <w:lvl w:ilvl="3" w:tplc="0409000F" w:tentative="1">
+      <w:start w:val="1"/>
+      <w:numFmt w:val="decimal"/>
+      <w:lvlText w:val="%4."/>
+      <w:lvlJc w:val="left"/>
+      <w:pPr>
+        <w:ind w:left="2880" w:hanging="360"/>
+      </w:pPr>
+    </w:lvl>
+    <w:lvl w:ilvl="4" w:tplc="04090019" w:tentative="1">
+      <w:start w:val="1"/>
+      <w:numFmt w:val="lowerLetter"/>
+      <w:lvlText w:val="%5."/>
+      <w:lvlJc w:val="left"/>
+      <w:pPr>
+        <w:ind w:left="3600" w:hanging="360"/>
+      </w:pPr>
+    </w:lvl>
+    <w:lvl w:ilvl="5" w:tplc="0409001B" w:tentative="1">
+      <w:start w:val="1"/>
+      <w:numFmt w:val="lowerRoman"/>
+      <w:lvlText w:val="%6."/>
+      <w:lvlJc w:val="right"/>
+      <w:pPr>
+        <w:ind w:left="4320" w:hanging="180"/>
+      </w:pPr>
+    </w:lvl>
+    <w:lvl w:ilvl="6" w:tplc="0409000F" w:tentative="1">
+      <w:start w:val="1"/>
+      <w:numFmt w:val="decimal"/>
+      <w:lvlText w:val="%7."/>
+      <w:lvlJc w:val="left"/>
+      <w:pPr>
+        <w:ind w:left="5040" w:hanging="360"/>
+      </w:pPr>
+    </w:lvl>
+    <w:lvl w:ilvl="7" w:tplc="04090019" w:tentative="1">
+      <w:start w:val="1"/>
+      <w:numFmt w:val="lowerLetter"/>
+      <w:lvlText w:val="%8."/>
+      <w:lvlJc w:val="left"/>
+      <w:pPr>
+        <w:ind w:left="5760" w:hanging="360"/>
+      </w:pPr>
+    </w:lvl>
+    <w:lvl w:ilvl="8" w:tplc="0409001B" w:tentative="1">
+      <w:start w:val="1"/>
+      <w:numFmt w:val="lowerRoman"/>
+      <w:lvlText w:val="%9."/>
+      <w:lvlJc w:val="right"/>
+      <w:pPr>
+        <w:ind w:left="6480" w:hanging="180"/>
+      </w:pPr>
+    </w:lvl>
+  </w:abstractNum>
+  <w:abstractNum w:abstractNumId="6" w15:restartNumberingAfterBreak="0">
+    <w:nsid w:val="23327AA2"/>
+    <w:multiLevelType w:val="multilevel"/>
+    <w:tmpl w:val="DAF44ABC"/>
+    <w:lvl w:ilvl="0">
+      <w:start w:val="1"/>
+      <w:numFmt w:val="decimal"/>
+      <w:lvlText w:val="%1."/>
+      <w:lvlJc w:val="left"/>
+      <w:pPr>
+        <w:ind w:left="720" w:hanging="360"/>
+      </w:pPr>
+      <w:rPr>
+        <w:rFonts w:hint="default"/>
+      </w:rPr>
+    </w:lvl>
+    <w:lvl w:ilvl="1">
+      <w:start w:val="2"/>
+      <w:numFmt w:val="decimal"/>
+      <w:isLgl/>
+      <w:lvlText w:val="%1.%2"/>
+      <w:lvlJc w:val="left"/>
+      <w:pPr>
+        <w:ind w:left="1260" w:hanging="720"/>
+      </w:pPr>
+      <w:rPr>
+        <w:rFonts w:hint="default"/>
+      </w:rPr>
+    </w:lvl>
+    <w:lvl w:ilvl="2">
+      <w:start w:val="1"/>
+      <w:numFmt w:val="decimal"/>
+      <w:isLgl/>
+      <w:lvlText w:val="2.%2.%3"/>
+      <w:lvlJc w:val="left"/>
+      <w:pPr>
+        <w:ind w:left="1440" w:hanging="720"/>
+      </w:pPr>
+      <w:rPr>
+        <w:rFonts w:hint="default"/>
+      </w:rPr>
+    </w:lvl>
+    <w:lvl w:ilvl="3">
+      <w:start w:val="1"/>
+      <w:numFmt w:val="decimal"/>
+      <w:isLgl/>
+      <w:lvlText w:val="%1.%2.%3.%4"/>
+      <w:lvlJc w:val="left"/>
+      <w:pPr>
+        <w:ind w:left="1620" w:hanging="720"/>
+      </w:pPr>
+      <w:rPr>
+        <w:rFonts w:hint="default"/>
+      </w:rPr>
+    </w:lvl>
+    <w:lvl w:ilvl="4">
+      <w:start w:val="1"/>
+      <w:numFmt w:val="decimal"/>
+      <w:isLgl/>
+      <w:lvlText w:val="%1.%2.%3.%4.%5"/>
+      <w:lvlJc w:val="left"/>
+      <w:pPr>
+        <w:ind w:left="2160" w:hanging="1080"/>
+      </w:pPr>
+      <w:rPr>
+        <w:rFonts w:hint="default"/>
+      </w:rPr>
+    </w:lvl>
+    <w:lvl w:ilvl="5">
+      <w:start w:val="1"/>
+      <w:numFmt w:val="decimal"/>
+      <w:isLgl/>
+      <w:lvlText w:val="%1.%2.%3.%4.%5.%6"/>
+      <w:lvlJc w:val="left"/>
+      <w:pPr>
+        <w:ind w:left="2340" w:hanging="1080"/>
+      </w:pPr>
+      <w:rPr>
+        <w:rFonts w:hint="default"/>
+      </w:rPr>
+    </w:lvl>
+    <w:lvl w:ilvl="6">
+      <w:start w:val="1"/>
+      <w:numFmt w:val="decimal"/>
+      <w:isLgl/>
+      <w:lvlText w:val="%1.%2.%3.%4.%5.%6.%7"/>
+      <w:lvlJc w:val="left"/>
+      <w:pPr>
+        <w:ind w:left="2880" w:hanging="1440"/>
+      </w:pPr>
+      <w:rPr>
+        <w:rFonts w:hint="default"/>
+      </w:rPr>
+    </w:lvl>
+    <w:lvl w:ilvl="7">
+      <w:start w:val="1"/>
+      <w:numFmt w:val="decimal"/>
+      <w:isLgl/>
+      <w:lvlText w:val="%1.%2.%3.%4.%5.%6.%7.%8"/>
+      <w:lvlJc w:val="left"/>
+      <w:pPr>
+        <w:ind w:left="3060" w:hanging="1440"/>
+      </w:pPr>
+      <w:rPr>
+        <w:rFonts w:hint="default"/>
+      </w:rPr>
+    </w:lvl>
+    <w:lvl w:ilvl="8">
+      <w:start w:val="1"/>
+      <w:numFmt w:val="decimal"/>
+      <w:isLgl/>
+      <w:lvlText w:val="%1.%2.%3.%4.%5.%6.%7.%8.%9"/>
+      <w:lvlJc w:val="left"/>
+      <w:pPr>
+        <w:ind w:left="3240" w:hanging="1440"/>
+      </w:pPr>
+      <w:rPr>
+        <w:rFonts w:hint="default"/>
+      </w:rPr>
+    </w:lvl>
+  </w:abstractNum>
+  <w:abstractNum w:abstractNumId="7" w15:restartNumberingAfterBreak="0">
     <w:nsid w:val="27582425"/>
     <w:multiLevelType w:val="hybridMultilevel"/>
     <w:tmpl w:val="0FDA83A2"/>
@@ -5400,7 +6269,7 @@
       </w:pPr>
     </w:lvl>
   </w:abstractNum>
-  <w:abstractNum w:abstractNumId="2" w15:restartNumberingAfterBreak="0">
+  <w:abstractNum w:abstractNumId="8" w15:restartNumberingAfterBreak="0">
     <w:nsid w:val="37C962B5"/>
     <w:multiLevelType w:val="hybridMultilevel"/>
     <w:tmpl w:val="11C86C56"/>
@@ -5513,7 +6382,7 @@
       </w:rPr>
     </w:lvl>
   </w:abstractNum>
-  <w:abstractNum w:abstractNumId="3" w15:restartNumberingAfterBreak="0">
+  <w:abstractNum w:abstractNumId="9" w15:restartNumberingAfterBreak="0">
     <w:nsid w:val="3F9914B6"/>
     <w:multiLevelType w:val="hybridMultilevel"/>
     <w:tmpl w:val="ED241EB0"/>
@@ -5602,7 +6471,96 @@
       </w:pPr>
     </w:lvl>
   </w:abstractNum>
-  <w:abstractNum w:abstractNumId="4" w15:restartNumberingAfterBreak="0">
+  <w:abstractNum w:abstractNumId="10" w15:restartNumberingAfterBreak="0">
+    <w:nsid w:val="4B497F9E"/>
+    <w:multiLevelType w:val="hybridMultilevel"/>
+    <w:tmpl w:val="BFC44276"/>
+    <w:lvl w:ilvl="0" w:tplc="E8B05150">
+      <w:start w:val="1"/>
+      <w:numFmt w:val="decimal"/>
+      <w:lvlText w:val="%1."/>
+      <w:lvlJc w:val="left"/>
+      <w:pPr>
+        <w:ind w:left="144" w:firstLine="216"/>
+      </w:pPr>
+      <w:rPr>
+        <w:rFonts w:hint="default"/>
+      </w:rPr>
+    </w:lvl>
+    <w:lvl w:ilvl="1" w:tplc="04090019" w:tentative="1">
+      <w:start w:val="1"/>
+      <w:numFmt w:val="lowerLetter"/>
+      <w:lvlText w:val="%2."/>
+      <w:lvlJc w:val="left"/>
+      <w:pPr>
+        <w:ind w:left="1800" w:hanging="360"/>
+      </w:pPr>
+    </w:lvl>
+    <w:lvl w:ilvl="2" w:tplc="0409001B" w:tentative="1">
+      <w:start w:val="1"/>
+      <w:numFmt w:val="lowerRoman"/>
+      <w:lvlText w:val="%3."/>
+      <w:lvlJc w:val="right"/>
+      <w:pPr>
+        <w:ind w:left="2520" w:hanging="180"/>
+      </w:pPr>
+    </w:lvl>
+    <w:lvl w:ilvl="3" w:tplc="0409000F" w:tentative="1">
+      <w:start w:val="1"/>
+      <w:numFmt w:val="decimal"/>
+      <w:lvlText w:val="%4."/>
+      <w:lvlJc w:val="left"/>
+      <w:pPr>
+        <w:ind w:left="3240" w:hanging="360"/>
+      </w:pPr>
+    </w:lvl>
+    <w:lvl w:ilvl="4" w:tplc="04090019" w:tentative="1">
+      <w:start w:val="1"/>
+      <w:numFmt w:val="lowerLetter"/>
+      <w:lvlText w:val="%5."/>
+      <w:lvlJc w:val="left"/>
+      <w:pPr>
+        <w:ind w:left="3960" w:hanging="360"/>
+      </w:pPr>
+    </w:lvl>
+    <w:lvl w:ilvl="5" w:tplc="0409001B" w:tentative="1">
+      <w:start w:val="1"/>
+      <w:numFmt w:val="lowerRoman"/>
+      <w:lvlText w:val="%6."/>
+      <w:lvlJc w:val="right"/>
+      <w:pPr>
+        <w:ind w:left="4680" w:hanging="180"/>
+      </w:pPr>
+    </w:lvl>
+    <w:lvl w:ilvl="6" w:tplc="0409000F" w:tentative="1">
+      <w:start w:val="1"/>
+      <w:numFmt w:val="decimal"/>
+      <w:lvlText w:val="%7."/>
+      <w:lvlJc w:val="left"/>
+      <w:pPr>
+        <w:ind w:left="5400" w:hanging="360"/>
+      </w:pPr>
+    </w:lvl>
+    <w:lvl w:ilvl="7" w:tplc="04090019" w:tentative="1">
+      <w:start w:val="1"/>
+      <w:numFmt w:val="lowerLetter"/>
+      <w:lvlText w:val="%8."/>
+      <w:lvlJc w:val="left"/>
+      <w:pPr>
+        <w:ind w:left="6120" w:hanging="360"/>
+      </w:pPr>
+    </w:lvl>
+    <w:lvl w:ilvl="8" w:tplc="0409001B" w:tentative="1">
+      <w:start w:val="1"/>
+      <w:numFmt w:val="lowerRoman"/>
+      <w:lvlText w:val="%9."/>
+      <w:lvlJc w:val="right"/>
+      <w:pPr>
+        <w:ind w:left="6840" w:hanging="180"/>
+      </w:pPr>
+    </w:lvl>
+  </w:abstractNum>
+  <w:abstractNum w:abstractNumId="11" w15:restartNumberingAfterBreak="0">
     <w:nsid w:val="4D0B707E"/>
     <w:multiLevelType w:val="hybridMultilevel"/>
     <w:tmpl w:val="78E8F84E"/>
@@ -5691,7 +6649,7 @@
       </w:pPr>
     </w:lvl>
   </w:abstractNum>
-  <w:abstractNum w:abstractNumId="5" w15:restartNumberingAfterBreak="0">
+  <w:abstractNum w:abstractNumId="12" w15:restartNumberingAfterBreak="0">
     <w:nsid w:val="4DB6009B"/>
     <w:multiLevelType w:val="hybridMultilevel"/>
     <w:tmpl w:val="647E8C36"/>
@@ -5780,7 +6738,7 @@
       </w:pPr>
     </w:lvl>
   </w:abstractNum>
-  <w:abstractNum w:abstractNumId="6" w15:restartNumberingAfterBreak="0">
+  <w:abstractNum w:abstractNumId="13" w15:restartNumberingAfterBreak="0">
     <w:nsid w:val="53D253EA"/>
     <w:multiLevelType w:val="hybridMultilevel"/>
     <w:tmpl w:val="DD606440"/>
@@ -5893,7 +6851,249 @@
       </w:rPr>
     </w:lvl>
   </w:abstractNum>
-  <w:abstractNum w:abstractNumId="7" w15:restartNumberingAfterBreak="0">
+  <w:abstractNum w:abstractNumId="14" w15:restartNumberingAfterBreak="0">
+    <w:nsid w:val="57BA51F7"/>
+    <w:multiLevelType w:val="multilevel"/>
+    <w:tmpl w:val="515A729C"/>
+    <w:lvl w:ilvl="0">
+      <w:start w:val="1"/>
+      <w:numFmt w:val="decimal"/>
+      <w:lvlText w:val="%1."/>
+      <w:lvlJc w:val="left"/>
+      <w:pPr>
+        <w:ind w:left="720" w:hanging="360"/>
+      </w:pPr>
+      <w:rPr>
+        <w:rFonts w:hint="default"/>
+      </w:rPr>
+    </w:lvl>
+    <w:lvl w:ilvl="1">
+      <w:start w:val="2"/>
+      <w:numFmt w:val="none"/>
+      <w:isLgl/>
+      <w:lvlText w:val="2.3"/>
+      <w:lvlJc w:val="left"/>
+      <w:pPr>
+        <w:ind w:left="1260" w:hanging="720"/>
+      </w:pPr>
+      <w:rPr>
+        <w:rFonts w:hint="default"/>
+      </w:rPr>
+    </w:lvl>
+    <w:lvl w:ilvl="2">
+      <w:start w:val="1"/>
+      <w:numFmt w:val="decimal"/>
+      <w:isLgl/>
+      <w:lvlText w:val="2.%2.%3"/>
+      <w:lvlJc w:val="left"/>
+      <w:pPr>
+        <w:ind w:left="1440" w:hanging="720"/>
+      </w:pPr>
+      <w:rPr>
+        <w:rFonts w:hint="default"/>
+      </w:rPr>
+    </w:lvl>
+    <w:lvl w:ilvl="3">
+      <w:start w:val="1"/>
+      <w:numFmt w:val="decimal"/>
+      <w:isLgl/>
+      <w:lvlText w:val="%1.%2.%3.%4"/>
+      <w:lvlJc w:val="left"/>
+      <w:pPr>
+        <w:ind w:left="1620" w:hanging="720"/>
+      </w:pPr>
+      <w:rPr>
+        <w:rFonts w:hint="default"/>
+      </w:rPr>
+    </w:lvl>
+    <w:lvl w:ilvl="4">
+      <w:start w:val="1"/>
+      <w:numFmt w:val="decimal"/>
+      <w:isLgl/>
+      <w:lvlText w:val="%1.%2.%3.%4.%5"/>
+      <w:lvlJc w:val="left"/>
+      <w:pPr>
+        <w:ind w:left="2160" w:hanging="1080"/>
+      </w:pPr>
+      <w:rPr>
+        <w:rFonts w:hint="default"/>
+      </w:rPr>
+    </w:lvl>
+    <w:lvl w:ilvl="5">
+      <w:start w:val="1"/>
+      <w:numFmt w:val="decimal"/>
+      <w:isLgl/>
+      <w:lvlText w:val="%1.%2.%3.%4.%5.%6"/>
+      <w:lvlJc w:val="left"/>
+      <w:pPr>
+        <w:ind w:left="2340" w:hanging="1080"/>
+      </w:pPr>
+      <w:rPr>
+        <w:rFonts w:hint="default"/>
+      </w:rPr>
+    </w:lvl>
+    <w:lvl w:ilvl="6">
+      <w:start w:val="1"/>
+      <w:numFmt w:val="decimal"/>
+      <w:isLgl/>
+      <w:lvlText w:val="%1.%2.%3.%4.%5.%6.%7"/>
+      <w:lvlJc w:val="left"/>
+      <w:pPr>
+        <w:ind w:left="2880" w:hanging="1440"/>
+      </w:pPr>
+      <w:rPr>
+        <w:rFonts w:hint="default"/>
+      </w:rPr>
+    </w:lvl>
+    <w:lvl w:ilvl="7">
+      <w:start w:val="1"/>
+      <w:numFmt w:val="decimal"/>
+      <w:isLgl/>
+      <w:lvlText w:val="%1.%2.%3.%4.%5.%6.%7.%8"/>
+      <w:lvlJc w:val="left"/>
+      <w:pPr>
+        <w:ind w:left="3060" w:hanging="1440"/>
+      </w:pPr>
+      <w:rPr>
+        <w:rFonts w:hint="default"/>
+      </w:rPr>
+    </w:lvl>
+    <w:lvl w:ilvl="8">
+      <w:start w:val="1"/>
+      <w:numFmt w:val="decimal"/>
+      <w:isLgl/>
+      <w:lvlText w:val="%1.%2.%3.%4.%5.%6.%7.%8.%9"/>
+      <w:lvlJc w:val="left"/>
+      <w:pPr>
+        <w:ind w:left="3240" w:hanging="1440"/>
+      </w:pPr>
+      <w:rPr>
+        <w:rFonts w:hint="default"/>
+      </w:rPr>
+    </w:lvl>
+  </w:abstractNum>
+  <w:abstractNum w:abstractNumId="15" w15:restartNumberingAfterBreak="0">
+    <w:nsid w:val="5F1B6459"/>
+    <w:multiLevelType w:val="multilevel"/>
+    <w:tmpl w:val="0532A86E"/>
+    <w:lvl w:ilvl="0">
+      <w:start w:val="1"/>
+      <w:numFmt w:val="decimal"/>
+      <w:lvlText w:val="%1."/>
+      <w:lvlJc w:val="left"/>
+      <w:pPr>
+        <w:ind w:left="936" w:hanging="576"/>
+      </w:pPr>
+      <w:rPr>
+        <w:rFonts w:hint="default"/>
+      </w:rPr>
+    </w:lvl>
+    <w:lvl w:ilvl="1">
+      <w:start w:val="1"/>
+      <w:numFmt w:val="none"/>
+      <w:isLgl/>
+      <w:lvlText w:val="2.1"/>
+      <w:lvlJc w:val="left"/>
+      <w:pPr>
+        <w:ind w:left="1260" w:hanging="720"/>
+      </w:pPr>
+      <w:rPr>
+        <w:rFonts w:hint="default"/>
+      </w:rPr>
+    </w:lvl>
+    <w:lvl w:ilvl="2">
+      <w:start w:val="1"/>
+      <w:numFmt w:val="decimal"/>
+      <w:isLgl/>
+      <w:lvlText w:val="2.%2.%3"/>
+      <w:lvlJc w:val="left"/>
+      <w:pPr>
+        <w:ind w:left="1512" w:hanging="792"/>
+      </w:pPr>
+      <w:rPr>
+        <w:rFonts w:hint="default"/>
+      </w:rPr>
+    </w:lvl>
+    <w:lvl w:ilvl="3">
+      <w:start w:val="1"/>
+      <w:numFmt w:val="decimal"/>
+      <w:isLgl/>
+      <w:lvlText w:val="%1.%2.%3.%4"/>
+      <w:lvlJc w:val="left"/>
+      <w:pPr>
+        <w:ind w:left="1944" w:hanging="1044"/>
+      </w:pPr>
+      <w:rPr>
+        <w:rFonts w:hint="default"/>
+      </w:rPr>
+    </w:lvl>
+    <w:lvl w:ilvl="4">
+      <w:start w:val="1"/>
+      <w:numFmt w:val="decimal"/>
+      <w:isLgl/>
+      <w:lvlText w:val="%1.%2.%3.%4.%5"/>
+      <w:lvlJc w:val="left"/>
+      <w:pPr>
+        <w:ind w:left="2376" w:hanging="1296"/>
+      </w:pPr>
+      <w:rPr>
+        <w:rFonts w:hint="default"/>
+      </w:rPr>
+    </w:lvl>
+    <w:lvl w:ilvl="5">
+      <w:start w:val="1"/>
+      <w:numFmt w:val="decimal"/>
+      <w:isLgl/>
+      <w:lvlText w:val="%1.%2.%3.%4.%5.%6"/>
+      <w:lvlJc w:val="left"/>
+      <w:pPr>
+        <w:ind w:left="2340" w:hanging="1080"/>
+      </w:pPr>
+      <w:rPr>
+        <w:rFonts w:hint="default"/>
+      </w:rPr>
+    </w:lvl>
+    <w:lvl w:ilvl="6">
+      <w:start w:val="1"/>
+      <w:numFmt w:val="decimal"/>
+      <w:isLgl/>
+      <w:lvlText w:val="%1.%2.%3.%4.%5.%6.%7"/>
+      <w:lvlJc w:val="left"/>
+      <w:pPr>
+        <w:ind w:left="2880" w:hanging="1440"/>
+      </w:pPr>
+      <w:rPr>
+        <w:rFonts w:hint="default"/>
+      </w:rPr>
+    </w:lvl>
+    <w:lvl w:ilvl="7">
+      <w:start w:val="1"/>
+      <w:numFmt w:val="decimal"/>
+      <w:isLgl/>
+      <w:lvlText w:val="%1.%2.%3.%4.%5.%6.%7.%8"/>
+      <w:lvlJc w:val="left"/>
+      <w:pPr>
+        <w:ind w:left="3060" w:hanging="1440"/>
+      </w:pPr>
+      <w:rPr>
+        <w:rFonts w:hint="default"/>
+      </w:rPr>
+    </w:lvl>
+    <w:lvl w:ilvl="8">
+      <w:start w:val="1"/>
+      <w:numFmt w:val="decimal"/>
+      <w:isLgl/>
+      <w:lvlText w:val="%1.%2.%3.%4.%5.%6.%7.%8.%9"/>
+      <w:lvlJc w:val="left"/>
+      <w:pPr>
+        <w:ind w:left="3240" w:hanging="1440"/>
+      </w:pPr>
+      <w:rPr>
+        <w:rFonts w:hint="default"/>
+      </w:rPr>
+    </w:lvl>
+  </w:abstractNum>
+  <w:abstractNum w:abstractNumId="16" w15:restartNumberingAfterBreak="0">
     <w:nsid w:val="5FB02444"/>
     <w:multiLevelType w:val="hybridMultilevel"/>
     <w:tmpl w:val="DAEE54D6"/>
@@ -5982,7 +7182,214 @@
       </w:pPr>
     </w:lvl>
   </w:abstractNum>
-  <w:abstractNum w:abstractNumId="8" w15:restartNumberingAfterBreak="0">
+  <w:abstractNum w:abstractNumId="17" w15:restartNumberingAfterBreak="0">
+    <w:nsid w:val="63BC6A1F"/>
+    <w:multiLevelType w:val="multilevel"/>
+    <w:tmpl w:val="DAF44ABC"/>
+    <w:lvl w:ilvl="0">
+      <w:start w:val="1"/>
+      <w:numFmt w:val="decimal"/>
+      <w:lvlText w:val="%1."/>
+      <w:lvlJc w:val="left"/>
+      <w:pPr>
+        <w:ind w:left="720" w:hanging="360"/>
+      </w:pPr>
+      <w:rPr>
+        <w:rFonts w:hint="default"/>
+      </w:rPr>
+    </w:lvl>
+    <w:lvl w:ilvl="1">
+      <w:start w:val="2"/>
+      <w:numFmt w:val="decimal"/>
+      <w:isLgl/>
+      <w:lvlText w:val="%1.%2"/>
+      <w:lvlJc w:val="left"/>
+      <w:pPr>
+        <w:ind w:left="1260" w:hanging="720"/>
+      </w:pPr>
+      <w:rPr>
+        <w:rFonts w:hint="default"/>
+      </w:rPr>
+    </w:lvl>
+    <w:lvl w:ilvl="2">
+      <w:start w:val="1"/>
+      <w:numFmt w:val="decimal"/>
+      <w:isLgl/>
+      <w:lvlText w:val="2.%2.%3"/>
+      <w:lvlJc w:val="left"/>
+      <w:pPr>
+        <w:ind w:left="1440" w:hanging="720"/>
+      </w:pPr>
+      <w:rPr>
+        <w:rFonts w:hint="default"/>
+      </w:rPr>
+    </w:lvl>
+    <w:lvl w:ilvl="3">
+      <w:start w:val="1"/>
+      <w:numFmt w:val="decimal"/>
+      <w:isLgl/>
+      <w:lvlText w:val="%1.%2.%3.%4"/>
+      <w:lvlJc w:val="left"/>
+      <w:pPr>
+        <w:ind w:left="1620" w:hanging="720"/>
+      </w:pPr>
+      <w:rPr>
+        <w:rFonts w:hint="default"/>
+      </w:rPr>
+    </w:lvl>
+    <w:lvl w:ilvl="4">
+      <w:start w:val="1"/>
+      <w:numFmt w:val="decimal"/>
+      <w:isLgl/>
+      <w:lvlText w:val="%1.%2.%3.%4.%5"/>
+      <w:lvlJc w:val="left"/>
+      <w:pPr>
+        <w:ind w:left="2160" w:hanging="1080"/>
+      </w:pPr>
+      <w:rPr>
+        <w:rFonts w:hint="default"/>
+      </w:rPr>
+    </w:lvl>
+    <w:lvl w:ilvl="5">
+      <w:start w:val="1"/>
+      <w:numFmt w:val="decimal"/>
+      <w:isLgl/>
+      <w:lvlText w:val="%1.%2.%3.%4.%5.%6"/>
+      <w:lvlJc w:val="left"/>
+      <w:pPr>
+        <w:ind w:left="2340" w:hanging="1080"/>
+      </w:pPr>
+      <w:rPr>
+        <w:rFonts w:hint="default"/>
+      </w:rPr>
+    </w:lvl>
+    <w:lvl w:ilvl="6">
+      <w:start w:val="1"/>
+      <w:numFmt w:val="decimal"/>
+      <w:isLgl/>
+      <w:lvlText w:val="%1.%2.%3.%4.%5.%6.%7"/>
+      <w:lvlJc w:val="left"/>
+      <w:pPr>
+        <w:ind w:left="2880" w:hanging="1440"/>
+      </w:pPr>
+      <w:rPr>
+        <w:rFonts w:hint="default"/>
+      </w:rPr>
+    </w:lvl>
+    <w:lvl w:ilvl="7">
+      <w:start w:val="1"/>
+      <w:numFmt w:val="decimal"/>
+      <w:isLgl/>
+      <w:lvlText w:val="%1.%2.%3.%4.%5.%6.%7.%8"/>
+      <w:lvlJc w:val="left"/>
+      <w:pPr>
+        <w:ind w:left="3060" w:hanging="1440"/>
+      </w:pPr>
+      <w:rPr>
+        <w:rFonts w:hint="default"/>
+      </w:rPr>
+    </w:lvl>
+    <w:lvl w:ilvl="8">
+      <w:start w:val="1"/>
+      <w:numFmt w:val="decimal"/>
+      <w:isLgl/>
+      <w:lvlText w:val="%1.%2.%3.%4.%5.%6.%7.%8.%9"/>
+      <w:lvlJc w:val="left"/>
+      <w:pPr>
+        <w:ind w:left="3240" w:hanging="1440"/>
+      </w:pPr>
+      <w:rPr>
+        <w:rFonts w:hint="default"/>
+      </w:rPr>
+    </w:lvl>
+  </w:abstractNum>
+  <w:abstractNum w:abstractNumId="18" w15:restartNumberingAfterBreak="0">
+    <w:nsid w:val="70A00007"/>
+    <w:multiLevelType w:val="multilevel"/>
+    <w:tmpl w:val="0409001D"/>
+    <w:lvl w:ilvl="0">
+      <w:start w:val="1"/>
+      <w:numFmt w:val="decimal"/>
+      <w:lvlText w:val="%1)"/>
+      <w:lvlJc w:val="left"/>
+      <w:pPr>
+        <w:ind w:left="360" w:hanging="360"/>
+      </w:pPr>
+    </w:lvl>
+    <w:lvl w:ilvl="1">
+      <w:start w:val="1"/>
+      <w:numFmt w:val="lowerLetter"/>
+      <w:lvlText w:val="%2)"/>
+      <w:lvlJc w:val="left"/>
+      <w:pPr>
+        <w:ind w:left="720" w:hanging="360"/>
+      </w:pPr>
+    </w:lvl>
+    <w:lvl w:ilvl="2">
+      <w:start w:val="1"/>
+      <w:numFmt w:val="lowerRoman"/>
+      <w:lvlText w:val="%3)"/>
+      <w:lvlJc w:val="left"/>
+      <w:pPr>
+        <w:ind w:left="1080" w:hanging="360"/>
+      </w:pPr>
+    </w:lvl>
+    <w:lvl w:ilvl="3">
+      <w:start w:val="1"/>
+      <w:numFmt w:val="decimal"/>
+      <w:lvlText w:val="(%4)"/>
+      <w:lvlJc w:val="left"/>
+      <w:pPr>
+        <w:ind w:left="1440" w:hanging="360"/>
+      </w:pPr>
+    </w:lvl>
+    <w:lvl w:ilvl="4">
+      <w:start w:val="1"/>
+      <w:numFmt w:val="lowerLetter"/>
+      <w:lvlText w:val="(%5)"/>
+      <w:lvlJc w:val="left"/>
+      <w:pPr>
+        <w:ind w:left="1800" w:hanging="360"/>
+      </w:pPr>
+    </w:lvl>
+    <w:lvl w:ilvl="5">
+      <w:start w:val="1"/>
+      <w:numFmt w:val="lowerRoman"/>
+      <w:lvlText w:val="(%6)"/>
+      <w:lvlJc w:val="left"/>
+      <w:pPr>
+        <w:ind w:left="2160" w:hanging="360"/>
+      </w:pPr>
+    </w:lvl>
+    <w:lvl w:ilvl="6">
+      <w:start w:val="1"/>
+      <w:numFmt w:val="decimal"/>
+      <w:lvlText w:val="%7."/>
+      <w:lvlJc w:val="left"/>
+      <w:pPr>
+        <w:ind w:left="2520" w:hanging="360"/>
+      </w:pPr>
+    </w:lvl>
+    <w:lvl w:ilvl="7">
+      <w:start w:val="1"/>
+      <w:numFmt w:val="lowerLetter"/>
+      <w:lvlText w:val="%8."/>
+      <w:lvlJc w:val="left"/>
+      <w:pPr>
+        <w:ind w:left="2880" w:hanging="360"/>
+      </w:pPr>
+    </w:lvl>
+    <w:lvl w:ilvl="8">
+      <w:start w:val="1"/>
+      <w:numFmt w:val="lowerRoman"/>
+      <w:lvlText w:val="%9."/>
+      <w:lvlJc w:val="left"/>
+      <w:pPr>
+        <w:ind w:left="3240" w:hanging="360"/>
+      </w:pPr>
+    </w:lvl>
+  </w:abstractNum>
+  <w:abstractNum w:abstractNumId="19" w15:restartNumberingAfterBreak="0">
     <w:nsid w:val="72531A6C"/>
     <w:multiLevelType w:val="hybridMultilevel"/>
     <w:tmpl w:val="5AFABFFE"/>
@@ -6071,7 +7478,7 @@
       </w:pPr>
     </w:lvl>
   </w:abstractNum>
-  <w:abstractNum w:abstractNumId="9" w15:restartNumberingAfterBreak="0">
+  <w:abstractNum w:abstractNumId="20" w15:restartNumberingAfterBreak="0">
     <w:nsid w:val="72A03476"/>
     <w:multiLevelType w:val="hybridMultilevel"/>
     <w:tmpl w:val="9A10E6FC"/>
@@ -6185,34 +7592,67 @@
     </w:lvl>
   </w:abstractNum>
   <w:num w:numId="1">
+    <w:abstractNumId w:val="7"/>
+  </w:num>
+  <w:num w:numId="2">
+    <w:abstractNumId w:val="9"/>
+  </w:num>
+  <w:num w:numId="3">
+    <w:abstractNumId w:val="19"/>
+  </w:num>
+  <w:num w:numId="4">
+    <w:abstractNumId w:val="2"/>
+  </w:num>
+  <w:num w:numId="5">
+    <w:abstractNumId w:val="12"/>
+  </w:num>
+  <w:num w:numId="6">
+    <w:abstractNumId w:val="16"/>
+  </w:num>
+  <w:num w:numId="7">
+    <w:abstractNumId w:val="11"/>
+  </w:num>
+  <w:num w:numId="8">
+    <w:abstractNumId w:val="13"/>
+  </w:num>
+  <w:num w:numId="9">
+    <w:abstractNumId w:val="20"/>
+  </w:num>
+  <w:num w:numId="10">
+    <w:abstractNumId w:val="8"/>
+  </w:num>
+  <w:num w:numId="11">
+    <w:abstractNumId w:val="18"/>
+  </w:num>
+  <w:num w:numId="12">
+    <w:abstractNumId w:val="6"/>
+  </w:num>
+  <w:num w:numId="13">
+    <w:abstractNumId w:val="17"/>
+  </w:num>
+  <w:num w:numId="14">
+    <w:abstractNumId w:val="14"/>
+  </w:num>
+  <w:num w:numId="15">
+    <w:abstractNumId w:val="10"/>
+  </w:num>
+  <w:num w:numId="16">
+    <w:abstractNumId w:val="0"/>
+  </w:num>
+  <w:num w:numId="17">
+    <w:abstractNumId w:val="5"/>
+  </w:num>
+  <w:num w:numId="18">
+    <w:abstractNumId w:val="15"/>
+  </w:num>
+  <w:num w:numId="19">
     <w:abstractNumId w:val="1"/>
   </w:num>
-  <w:num w:numId="2">
+  <w:num w:numId="20">
     <w:abstractNumId w:val="3"/>
   </w:num>
-  <w:num w:numId="3">
-    <w:abstractNumId w:val="8"/>
-  </w:num>
-  <w:num w:numId="4">
-    <w:abstractNumId w:val="0"/>
-  </w:num>
-  <w:num w:numId="5">
-    <w:abstractNumId w:val="5"/>
-  </w:num>
-  <w:num w:numId="6">
-    <w:abstractNumId w:val="7"/>
-  </w:num>
-  <w:num w:numId="7">
+  <w:num w:numId="21">
     <w:abstractNumId w:val="4"/>
-  </w:num>
-  <w:num w:numId="8">
-    <w:abstractNumId w:val="6"/>
-  </w:num>
-  <w:num w:numId="9">
-    <w:abstractNumId w:val="9"/>
-  </w:num>
-  <w:num w:numId="10">
-    <w:abstractNumId w:val="2"/>
   </w:num>
 </w:numbering>
 </file>

</xml_diff>

<commit_message>
Revert "Update Master Requirements Doc.docx"
This reverts commit 6865f760346a287bba29f77bc177b14de2ca1e2c.
</commit_message>
<xml_diff>
--- a/Master Requirements Doc.docx
+++ b/Master Requirements Doc.docx
@@ -935,7 +935,7 @@
             </w:rPr>
             <w:fldChar w:fldCharType="separate"/>
           </w:r>
-          <w:hyperlink w:anchor="_Toc46863758" w:history="1">
+          <w:hyperlink w:anchor="_Toc46238092" w:history="1">
             <w:r>
               <w:rPr>
                 <w:rStyle w:val="Hyperlink"/>
@@ -962,7 +962,7 @@
                 <w:noProof/>
                 <w:webHidden/>
               </w:rPr>
-              <w:instrText xml:space="preserve"> PAGEREF _Toc46863758 \h </w:instrText>
+              <w:instrText xml:space="preserve"> PAGEREF _Toc46238092 \h </w:instrText>
             </w:r>
             <w:r>
               <w:rPr>
@@ -1005,7 +1005,7 @@
               <w:noProof/>
             </w:rPr>
           </w:pPr>
-          <w:hyperlink w:anchor="_Toc46863759" w:history="1">
+          <w:hyperlink w:anchor="_Toc46238093" w:history="1">
             <w:r>
               <w:rPr>
                 <w:rStyle w:val="Hyperlink"/>
@@ -1046,7 +1046,7 @@
                 <w:noProof/>
                 <w:webHidden/>
               </w:rPr>
-              <w:instrText xml:space="preserve"> PAGEREF _Toc46863759 \h </w:instrText>
+              <w:instrText xml:space="preserve"> PAGEREF _Toc46238093 \h </w:instrText>
             </w:r>
             <w:r>
               <w:rPr>
@@ -1089,7 +1089,7 @@
               <w:noProof/>
             </w:rPr>
           </w:pPr>
-          <w:hyperlink w:anchor="_Toc46863760" w:history="1">
+          <w:hyperlink w:anchor="_Toc46238094" w:history="1">
             <w:r>
               <w:rPr>
                 <w:rStyle w:val="Hyperlink"/>
@@ -1130,7 +1130,7 @@
                 <w:noProof/>
                 <w:webHidden/>
               </w:rPr>
-              <w:instrText xml:space="preserve"> PAGEREF _Toc46863760 \h </w:instrText>
+              <w:instrText xml:space="preserve"> PAGEREF _Toc46238094 \h </w:instrText>
             </w:r>
             <w:r>
               <w:rPr>
@@ -1173,7 +1173,7 @@
               <w:noProof/>
             </w:rPr>
           </w:pPr>
-          <w:hyperlink w:anchor="_Toc46863761" w:history="1">
+          <w:hyperlink w:anchor="_Toc46238095" w:history="1">
             <w:r>
               <w:rPr>
                 <w:rStyle w:val="Hyperlink"/>
@@ -1214,7 +1214,7 @@
                 <w:noProof/>
                 <w:webHidden/>
               </w:rPr>
-              <w:instrText xml:space="preserve"> PAGEREF _Toc46863761 \h </w:instrText>
+              <w:instrText xml:space="preserve"> PAGEREF _Toc46238095 \h </w:instrText>
             </w:r>
             <w:r>
               <w:rPr>
@@ -1234,7 +1234,7 @@
                 <w:noProof/>
                 <w:webHidden/>
               </w:rPr>
-              <w:t>5</w:t>
+              <w:t>3</w:t>
             </w:r>
             <w:r>
               <w:rPr>
@@ -1257,7 +1257,7 @@
               <w:noProof/>
             </w:rPr>
           </w:pPr>
-          <w:hyperlink w:anchor="_Toc46863762" w:history="1">
+          <w:hyperlink w:anchor="_Toc46238096" w:history="1">
             <w:r>
               <w:rPr>
                 <w:rStyle w:val="Hyperlink"/>
@@ -1298,7 +1298,7 @@
                 <w:noProof/>
                 <w:webHidden/>
               </w:rPr>
-              <w:instrText xml:space="preserve"> PAGEREF _Toc46863762 \h </w:instrText>
+              <w:instrText xml:space="preserve"> PAGEREF _Toc46238096 \h </w:instrText>
             </w:r>
             <w:r>
               <w:rPr>
@@ -1318,7 +1318,7 @@
                 <w:noProof/>
                 <w:webHidden/>
               </w:rPr>
-              <w:t>6</w:t>
+              <w:t>5</w:t>
             </w:r>
             <w:r>
               <w:rPr>
@@ -1340,7 +1340,7 @@
               <w:noProof/>
             </w:rPr>
           </w:pPr>
-          <w:hyperlink w:anchor="_Toc46863763" w:history="1">
+          <w:hyperlink w:anchor="_Toc46238097" w:history="1">
             <w:r>
               <w:rPr>
                 <w:rStyle w:val="Hyperlink"/>
@@ -1367,7 +1367,7 @@
                 <w:noProof/>
                 <w:webHidden/>
               </w:rPr>
-              <w:instrText xml:space="preserve"> PAGEREF _Toc46863763 \h </w:instrText>
+              <w:instrText xml:space="preserve"> PAGEREF _Toc46238097 \h </w:instrText>
             </w:r>
             <w:r>
               <w:rPr>
@@ -1387,7 +1387,7 @@
                 <w:noProof/>
                 <w:webHidden/>
               </w:rPr>
-              <w:t>7</w:t>
+              <w:t>6</w:t>
             </w:r>
             <w:r>
               <w:rPr>
@@ -1410,7 +1410,7 @@
               <w:noProof/>
             </w:rPr>
           </w:pPr>
-          <w:hyperlink w:anchor="_Toc46863764" w:history="1">
+          <w:hyperlink w:anchor="_Toc46238098" w:history="1">
             <w:r>
               <w:rPr>
                 <w:rStyle w:val="Hyperlink"/>
@@ -1451,7 +1451,7 @@
                 <w:noProof/>
                 <w:webHidden/>
               </w:rPr>
-              <w:instrText xml:space="preserve"> PAGEREF _Toc46863764 \h </w:instrText>
+              <w:instrText xml:space="preserve"> PAGEREF _Toc46238098 \h </w:instrText>
             </w:r>
             <w:r>
               <w:rPr>
@@ -1471,7 +1471,7 @@
                 <w:noProof/>
                 <w:webHidden/>
               </w:rPr>
-              <w:t>8</w:t>
+              <w:t>7</w:t>
             </w:r>
             <w:r>
               <w:rPr>
@@ -1494,13 +1494,13 @@
               <w:noProof/>
             </w:rPr>
           </w:pPr>
-          <w:hyperlink w:anchor="_Toc46863765" w:history="1">
+          <w:hyperlink w:anchor="_Toc46238099" w:history="1">
             <w:r>
               <w:rPr>
                 <w:rStyle w:val="Hyperlink"/>
                 <w:noProof/>
               </w:rPr>
-              <w:t>3</w:t>
+              <w:t>3.</w:t>
             </w:r>
             <w:r>
               <w:rPr>
@@ -1514,7 +1514,7 @@
                 <w:rStyle w:val="Hyperlink"/>
                 <w:noProof/>
               </w:rPr>
-              <w:t>Availability and Business Continuity Requirements</w:t>
+              <w:t>User Requirements</w:t>
             </w:r>
             <w:r>
               <w:rPr>
@@ -1535,7 +1535,7 @@
                 <w:noProof/>
                 <w:webHidden/>
               </w:rPr>
-              <w:instrText xml:space="preserve"> PAGEREF _Toc46863765 \h </w:instrText>
+              <w:instrText xml:space="preserve"> PAGEREF _Toc46238099 \h </w:instrText>
             </w:r>
             <w:r>
               <w:rPr>
@@ -1555,7 +1555,7 @@
                 <w:noProof/>
                 <w:webHidden/>
               </w:rPr>
-              <w:t>9</w:t>
+              <w:t>8</w:t>
             </w:r>
             <w:r>
               <w:rPr>
@@ -1578,7 +1578,7 @@
               <w:noProof/>
             </w:rPr>
           </w:pPr>
-          <w:hyperlink w:anchor="_Toc46863766" w:history="1">
+          <w:hyperlink w:anchor="_Toc46238100" w:history="1">
             <w:r>
               <w:rPr>
                 <w:rStyle w:val="Hyperlink"/>
@@ -1598,7 +1598,7 @@
                 <w:rStyle w:val="Hyperlink"/>
                 <w:noProof/>
               </w:rPr>
-              <w:t>Availability Requirement 01</w:t>
+              <w:t>User Requirement 01</w:t>
             </w:r>
             <w:r>
               <w:rPr>
@@ -1619,7 +1619,7 @@
                 <w:noProof/>
                 <w:webHidden/>
               </w:rPr>
-              <w:instrText xml:space="preserve"> PAGEREF _Toc46863766 \h </w:instrText>
+              <w:instrText xml:space="preserve"> PAGEREF _Toc46238100 \h </w:instrText>
             </w:r>
             <w:r>
               <w:rPr>
@@ -1639,7 +1639,7 @@
                 <w:noProof/>
                 <w:webHidden/>
               </w:rPr>
-              <w:t>9</w:t>
+              <w:t>8</w:t>
             </w:r>
             <w:r>
               <w:rPr>
@@ -1662,7 +1662,7 @@
               <w:noProof/>
             </w:rPr>
           </w:pPr>
-          <w:hyperlink w:anchor="_Toc46863767" w:history="1">
+          <w:hyperlink w:anchor="_Toc46238101" w:history="1">
             <w:r>
               <w:rPr>
                 <w:rStyle w:val="Hyperlink"/>
@@ -1682,7 +1682,7 @@
                 <w:rStyle w:val="Hyperlink"/>
                 <w:noProof/>
               </w:rPr>
-              <w:t>Availability Requirement 02</w:t>
+              <w:t>User Requirement 02</w:t>
             </w:r>
             <w:r>
               <w:rPr>
@@ -1703,7 +1703,7 @@
                 <w:noProof/>
                 <w:webHidden/>
               </w:rPr>
-              <w:instrText xml:space="preserve"> PAGEREF _Toc46863767 \h </w:instrText>
+              <w:instrText xml:space="preserve"> PAGEREF _Toc46238101 \h </w:instrText>
             </w:r>
             <w:r>
               <w:rPr>
@@ -1723,7 +1723,7 @@
                 <w:noProof/>
                 <w:webHidden/>
               </w:rPr>
-              <w:t>9</w:t>
+              <w:t>8</w:t>
             </w:r>
             <w:r>
               <w:rPr>
@@ -1746,7 +1746,7 @@
               <w:noProof/>
             </w:rPr>
           </w:pPr>
-          <w:hyperlink w:anchor="_Toc46863768" w:history="1">
+          <w:hyperlink w:anchor="_Toc46238102" w:history="1">
             <w:r>
               <w:rPr>
                 <w:rStyle w:val="Hyperlink"/>
@@ -1766,7 +1766,7 @@
                 <w:rStyle w:val="Hyperlink"/>
                 <w:noProof/>
               </w:rPr>
-              <w:t>Availability Requirement 03</w:t>
+              <w:t>User Requirement 03</w:t>
             </w:r>
             <w:r>
               <w:rPr>
@@ -1787,7 +1787,7 @@
                 <w:noProof/>
                 <w:webHidden/>
               </w:rPr>
-              <w:instrText xml:space="preserve"> PAGEREF _Toc46863768 \h </w:instrText>
+              <w:instrText xml:space="preserve"> PAGEREF _Toc46238102 \h </w:instrText>
             </w:r>
             <w:r>
               <w:rPr>
@@ -1807,7 +1807,7 @@
                 <w:noProof/>
                 <w:webHidden/>
               </w:rPr>
-              <w:t>10</w:t>
+              <w:t>9</w:t>
             </w:r>
             <w:r>
               <w:rPr>
@@ -1830,13 +1830,13 @@
               <w:noProof/>
             </w:rPr>
           </w:pPr>
-          <w:hyperlink w:anchor="_Toc46863769" w:history="1">
+          <w:hyperlink w:anchor="_Toc46238103" w:history="1">
             <w:r>
               <w:rPr>
                 <w:rStyle w:val="Hyperlink"/>
                 <w:noProof/>
               </w:rPr>
-              <w:t>4.</w:t>
+              <w:t>4</w:t>
             </w:r>
             <w:r>
               <w:rPr>
@@ -1850,7 +1850,7 @@
                 <w:rStyle w:val="Hyperlink"/>
                 <w:noProof/>
               </w:rPr>
-              <w:t>User Requirements</w:t>
+              <w:t>Constraints</w:t>
             </w:r>
             <w:r>
               <w:rPr>
@@ -1871,7 +1871,7 @@
                 <w:noProof/>
                 <w:webHidden/>
               </w:rPr>
-              <w:instrText xml:space="preserve"> PAGEREF _Toc46863769 \h </w:instrText>
+              <w:instrText xml:space="preserve"> PAGEREF _Toc46238103 \h </w:instrText>
             </w:r>
             <w:r>
               <w:rPr>
@@ -1914,13 +1914,13 @@
               <w:noProof/>
             </w:rPr>
           </w:pPr>
-          <w:hyperlink w:anchor="_Toc46863770" w:history="1">
+          <w:hyperlink w:anchor="_Toc46238104" w:history="1">
             <w:r>
               <w:rPr>
                 <w:rStyle w:val="Hyperlink"/>
                 <w:noProof/>
               </w:rPr>
-              <w:t xml:space="preserve">4.1 </w:t>
+              <w:t>4.1</w:t>
             </w:r>
             <w:r>
               <w:rPr>
@@ -1934,7 +1934,7 @@
                 <w:rStyle w:val="Hyperlink"/>
                 <w:noProof/>
               </w:rPr>
-              <w:t>User Requirement 01</w:t>
+              <w:t>Technical Constraints</w:t>
             </w:r>
             <w:r>
               <w:rPr>
@@ -1955,7 +1955,7 @@
                 <w:noProof/>
                 <w:webHidden/>
               </w:rPr>
-              <w:instrText xml:space="preserve"> PAGEREF _Toc46863770 \h </w:instrText>
+              <w:instrText xml:space="preserve"> PAGEREF _Toc46238104 \h </w:instrText>
             </w:r>
             <w:r>
               <w:rPr>
@@ -1998,13 +1998,13 @@
               <w:noProof/>
             </w:rPr>
           </w:pPr>
-          <w:hyperlink w:anchor="_Toc46863771" w:history="1">
+          <w:hyperlink w:anchor="_Toc46238105" w:history="1">
             <w:r>
               <w:rPr>
                 <w:rStyle w:val="Hyperlink"/>
                 <w:noProof/>
               </w:rPr>
-              <w:t xml:space="preserve">4.2 </w:t>
+              <w:t>4.2</w:t>
             </w:r>
             <w:r>
               <w:rPr>
@@ -2018,7 +2018,7 @@
                 <w:rStyle w:val="Hyperlink"/>
                 <w:noProof/>
               </w:rPr>
-              <w:t>User Requirement 02</w:t>
+              <w:t>Operational Constraints</w:t>
             </w:r>
             <w:r>
               <w:rPr>
@@ -2039,7 +2039,7 @@
                 <w:noProof/>
                 <w:webHidden/>
               </w:rPr>
-              <w:instrText xml:space="preserve"> PAGEREF _Toc46863771 \h </w:instrText>
+              <w:instrText xml:space="preserve"> PAGEREF _Toc46238105 \h </w:instrText>
             </w:r>
             <w:r>
               <w:rPr>
@@ -2059,7 +2059,7 @@
                 <w:noProof/>
                 <w:webHidden/>
               </w:rPr>
-              <w:t>11</w:t>
+              <w:t>10</w:t>
             </w:r>
             <w:r>
               <w:rPr>
@@ -2082,13 +2082,13 @@
               <w:noProof/>
             </w:rPr>
           </w:pPr>
-          <w:hyperlink w:anchor="_Toc46863772" w:history="1">
+          <w:hyperlink w:anchor="_Toc46238106" w:history="1">
             <w:r>
               <w:rPr>
                 <w:rStyle w:val="Hyperlink"/>
                 <w:noProof/>
               </w:rPr>
-              <w:t xml:space="preserve">4.3 </w:t>
+              <w:t>4.3</w:t>
             </w:r>
             <w:r>
               <w:rPr>
@@ -2102,7 +2102,7 @@
                 <w:rStyle w:val="Hyperlink"/>
                 <w:noProof/>
               </w:rPr>
-              <w:t>User Requirement 03</w:t>
+              <w:t>Business Constraints</w:t>
             </w:r>
             <w:r>
               <w:rPr>
@@ -2123,7 +2123,7 @@
                 <w:noProof/>
                 <w:webHidden/>
               </w:rPr>
-              <w:instrText xml:space="preserve"> PAGEREF _Toc46863772 \h </w:instrText>
+              <w:instrText xml:space="preserve"> PAGEREF _Toc46238106 \h </w:instrText>
             </w:r>
             <w:r>
               <w:rPr>
@@ -2143,7 +2143,7 @@
                 <w:noProof/>
                 <w:webHidden/>
               </w:rPr>
-              <w:t>11</w:t>
+              <w:t>10</w:t>
             </w:r>
             <w:r>
               <w:rPr>
@@ -2166,7 +2166,7 @@
               <w:noProof/>
             </w:rPr>
           </w:pPr>
-          <w:hyperlink w:anchor="_Toc46863773" w:history="1">
+          <w:hyperlink w:anchor="_Toc46238107" w:history="1">
             <w:r>
               <w:rPr>
                 <w:rStyle w:val="Hyperlink"/>
@@ -2186,7 +2186,7 @@
                 <w:rStyle w:val="Hyperlink"/>
                 <w:noProof/>
               </w:rPr>
-              <w:t>Constraints</w:t>
+              <w:t>System Models</w:t>
             </w:r>
             <w:r>
               <w:rPr>
@@ -2207,7 +2207,7 @@
                 <w:noProof/>
                 <w:webHidden/>
               </w:rPr>
-              <w:instrText xml:space="preserve"> PAGEREF _Toc46863773 \h </w:instrText>
+              <w:instrText xml:space="preserve"> PAGEREF _Toc46238107 \h </w:instrText>
             </w:r>
             <w:r>
               <w:rPr>
@@ -2227,7 +2227,7 @@
                 <w:noProof/>
                 <w:webHidden/>
               </w:rPr>
-              <w:t>13</w:t>
+              <w:t>11</w:t>
             </w:r>
             <w:r>
               <w:rPr>
@@ -2250,7 +2250,7 @@
               <w:noProof/>
             </w:rPr>
           </w:pPr>
-          <w:hyperlink w:anchor="_Toc46863774" w:history="1">
+          <w:hyperlink w:anchor="_Toc46238108" w:history="1">
             <w:r>
               <w:rPr>
                 <w:rStyle w:val="Hyperlink"/>
@@ -2270,7 +2270,7 @@
                 <w:rStyle w:val="Hyperlink"/>
                 <w:noProof/>
               </w:rPr>
-              <w:t>Technical Constraints</w:t>
+              <w:t>Use Case Models and/or Scenarios</w:t>
             </w:r>
             <w:r>
               <w:rPr>
@@ -2291,7 +2291,7 @@
                 <w:noProof/>
                 <w:webHidden/>
               </w:rPr>
-              <w:instrText xml:space="preserve"> PAGEREF _Toc46863774 \h </w:instrText>
+              <w:instrText xml:space="preserve"> PAGEREF _Toc46238108 \h </w:instrText>
             </w:r>
             <w:r>
               <w:rPr>
@@ -2311,7 +2311,7 @@
                 <w:noProof/>
                 <w:webHidden/>
               </w:rPr>
-              <w:t>13</w:t>
+              <w:t>11</w:t>
             </w:r>
             <w:r>
               <w:rPr>
@@ -2334,7 +2334,7 @@
               <w:noProof/>
             </w:rPr>
           </w:pPr>
-          <w:hyperlink w:anchor="_Toc46863775" w:history="1">
+          <w:hyperlink w:anchor="_Toc46238109" w:history="1">
             <w:r>
               <w:rPr>
                 <w:rStyle w:val="Hyperlink"/>
@@ -2354,7 +2354,7 @@
                 <w:rStyle w:val="Hyperlink"/>
                 <w:noProof/>
               </w:rPr>
-              <w:t>Operational Constraints</w:t>
+              <w:t>Class Diagram</w:t>
             </w:r>
             <w:r>
               <w:rPr>
@@ -2375,7 +2375,7 @@
                 <w:noProof/>
                 <w:webHidden/>
               </w:rPr>
-              <w:instrText xml:space="preserve"> PAGEREF _Toc46863775 \h </w:instrText>
+              <w:instrText xml:space="preserve"> PAGEREF _Toc46238109 \h </w:instrText>
             </w:r>
             <w:r>
               <w:rPr>
@@ -2395,343 +2395,7 @@
                 <w:noProof/>
                 <w:webHidden/>
               </w:rPr>
-              <w:t>13</w:t>
-            </w:r>
-            <w:r>
-              <w:rPr>
-                <w:noProof/>
-                <w:webHidden/>
-              </w:rPr>
-              <w:fldChar w:fldCharType="end"/>
-            </w:r>
-          </w:hyperlink>
-        </w:p>
-        <w:p>
-          <w:pPr>
-            <w:pStyle w:val="TOC2"/>
-            <w:tabs>
-              <w:tab w:val="left" w:pos="880"/>
-              <w:tab w:val="right" w:leader="dot" w:pos="9350"/>
-            </w:tabs>
-            <w:rPr>
-              <w:rFonts w:eastAsiaTheme="minorEastAsia"/>
-              <w:noProof/>
-            </w:rPr>
-          </w:pPr>
-          <w:hyperlink w:anchor="_Toc46863776" w:history="1">
-            <w:r>
-              <w:rPr>
-                <w:rStyle w:val="Hyperlink"/>
-                <w:noProof/>
-              </w:rPr>
-              <w:t>5.3</w:t>
-            </w:r>
-            <w:r>
-              <w:rPr>
-                <w:rFonts w:eastAsiaTheme="minorEastAsia"/>
-                <w:noProof/>
-              </w:rPr>
-              <w:tab/>
-            </w:r>
-            <w:r>
-              <w:rPr>
-                <w:rStyle w:val="Hyperlink"/>
-                <w:noProof/>
-              </w:rPr>
-              <w:t>Business Constraints</w:t>
-            </w:r>
-            <w:r>
-              <w:rPr>
-                <w:noProof/>
-                <w:webHidden/>
-              </w:rPr>
-              <w:tab/>
-            </w:r>
-            <w:r>
-              <w:rPr>
-                <w:noProof/>
-                <w:webHidden/>
-              </w:rPr>
-              <w:fldChar w:fldCharType="begin"/>
-            </w:r>
-            <w:r>
-              <w:rPr>
-                <w:noProof/>
-                <w:webHidden/>
-              </w:rPr>
-              <w:instrText xml:space="preserve"> PAGEREF _Toc46863776 \h </w:instrText>
-            </w:r>
-            <w:r>
-              <w:rPr>
-                <w:noProof/>
-                <w:webHidden/>
-              </w:rPr>
-            </w:r>
-            <w:r>
-              <w:rPr>
-                <w:noProof/>
-                <w:webHidden/>
-              </w:rPr>
-              <w:fldChar w:fldCharType="separate"/>
-            </w:r>
-            <w:r>
-              <w:rPr>
-                <w:noProof/>
-                <w:webHidden/>
-              </w:rPr>
-              <w:t>13</w:t>
-            </w:r>
-            <w:r>
-              <w:rPr>
-                <w:noProof/>
-                <w:webHidden/>
-              </w:rPr>
-              <w:fldChar w:fldCharType="end"/>
-            </w:r>
-          </w:hyperlink>
-        </w:p>
-        <w:p>
-          <w:pPr>
-            <w:pStyle w:val="TOC1"/>
-            <w:tabs>
-              <w:tab w:val="left" w:pos="440"/>
-              <w:tab w:val="right" w:leader="dot" w:pos="9350"/>
-            </w:tabs>
-            <w:rPr>
-              <w:rFonts w:eastAsiaTheme="minorEastAsia"/>
-              <w:noProof/>
-            </w:rPr>
-          </w:pPr>
-          <w:hyperlink w:anchor="_Toc46863777" w:history="1">
-            <w:r>
-              <w:rPr>
-                <w:rStyle w:val="Hyperlink"/>
-                <w:noProof/>
-              </w:rPr>
-              <w:t>6</w:t>
-            </w:r>
-            <w:r>
-              <w:rPr>
-                <w:rFonts w:eastAsiaTheme="minorEastAsia"/>
-                <w:noProof/>
-              </w:rPr>
-              <w:tab/>
-            </w:r>
-            <w:r>
-              <w:rPr>
-                <w:rStyle w:val="Hyperlink"/>
-                <w:noProof/>
-              </w:rPr>
-              <w:t>System Models</w:t>
-            </w:r>
-            <w:r>
-              <w:rPr>
-                <w:noProof/>
-                <w:webHidden/>
-              </w:rPr>
-              <w:tab/>
-            </w:r>
-            <w:r>
-              <w:rPr>
-                <w:noProof/>
-                <w:webHidden/>
-              </w:rPr>
-              <w:fldChar w:fldCharType="begin"/>
-            </w:r>
-            <w:r>
-              <w:rPr>
-                <w:noProof/>
-                <w:webHidden/>
-              </w:rPr>
-              <w:instrText xml:space="preserve"> PAGEREF _Toc46863777 \h </w:instrText>
-            </w:r>
-            <w:r>
-              <w:rPr>
-                <w:noProof/>
-                <w:webHidden/>
-              </w:rPr>
-            </w:r>
-            <w:r>
-              <w:rPr>
-                <w:noProof/>
-                <w:webHidden/>
-              </w:rPr>
-              <w:fldChar w:fldCharType="separate"/>
-            </w:r>
-            <w:r>
-              <w:rPr>
-                <w:noProof/>
-                <w:webHidden/>
-              </w:rPr>
-              <w:t>14</w:t>
-            </w:r>
-            <w:r>
-              <w:rPr>
-                <w:noProof/>
-                <w:webHidden/>
-              </w:rPr>
-              <w:fldChar w:fldCharType="end"/>
-            </w:r>
-          </w:hyperlink>
-        </w:p>
-        <w:p>
-          <w:pPr>
-            <w:pStyle w:val="TOC2"/>
-            <w:tabs>
-              <w:tab w:val="left" w:pos="880"/>
-              <w:tab w:val="right" w:leader="dot" w:pos="9350"/>
-            </w:tabs>
-            <w:rPr>
-              <w:rFonts w:eastAsiaTheme="minorEastAsia"/>
-              <w:noProof/>
-            </w:rPr>
-          </w:pPr>
-          <w:hyperlink w:anchor="_Toc46863778" w:history="1">
-            <w:r>
-              <w:rPr>
-                <w:rStyle w:val="Hyperlink"/>
-                <w:noProof/>
-              </w:rPr>
-              <w:t>6.1</w:t>
-            </w:r>
-            <w:r>
-              <w:rPr>
-                <w:rFonts w:eastAsiaTheme="minorEastAsia"/>
-                <w:noProof/>
-              </w:rPr>
-              <w:tab/>
-            </w:r>
-            <w:r>
-              <w:rPr>
-                <w:rStyle w:val="Hyperlink"/>
-                <w:noProof/>
-              </w:rPr>
-              <w:t>Use Case Models and/or Scenarios</w:t>
-            </w:r>
-            <w:r>
-              <w:rPr>
-                <w:noProof/>
-                <w:webHidden/>
-              </w:rPr>
-              <w:tab/>
-            </w:r>
-            <w:r>
-              <w:rPr>
-                <w:noProof/>
-                <w:webHidden/>
-              </w:rPr>
-              <w:fldChar w:fldCharType="begin"/>
-            </w:r>
-            <w:r>
-              <w:rPr>
-                <w:noProof/>
-                <w:webHidden/>
-              </w:rPr>
-              <w:instrText xml:space="preserve"> PAGEREF _Toc46863778 \h </w:instrText>
-            </w:r>
-            <w:r>
-              <w:rPr>
-                <w:noProof/>
-                <w:webHidden/>
-              </w:rPr>
-            </w:r>
-            <w:r>
-              <w:rPr>
-                <w:noProof/>
-                <w:webHidden/>
-              </w:rPr>
-              <w:fldChar w:fldCharType="separate"/>
-            </w:r>
-            <w:r>
-              <w:rPr>
-                <w:noProof/>
-                <w:webHidden/>
-              </w:rPr>
-              <w:t>14</w:t>
-            </w:r>
-            <w:r>
-              <w:rPr>
-                <w:noProof/>
-                <w:webHidden/>
-              </w:rPr>
-              <w:fldChar w:fldCharType="end"/>
-            </w:r>
-          </w:hyperlink>
-        </w:p>
-        <w:p>
-          <w:pPr>
-            <w:pStyle w:val="TOC2"/>
-            <w:tabs>
-              <w:tab w:val="left" w:pos="880"/>
-              <w:tab w:val="right" w:leader="dot" w:pos="9350"/>
-            </w:tabs>
-            <w:rPr>
-              <w:rFonts w:eastAsiaTheme="minorEastAsia"/>
-              <w:noProof/>
-            </w:rPr>
-          </w:pPr>
-          <w:hyperlink w:anchor="_Toc46863779" w:history="1">
-            <w:r>
-              <w:rPr>
-                <w:rStyle w:val="Hyperlink"/>
-                <w:noProof/>
-              </w:rPr>
-              <w:t>6.2</w:t>
-            </w:r>
-            <w:r>
-              <w:rPr>
-                <w:rFonts w:eastAsiaTheme="minorEastAsia"/>
-                <w:noProof/>
-              </w:rPr>
-              <w:tab/>
-            </w:r>
-            <w:r>
-              <w:rPr>
-                <w:rStyle w:val="Hyperlink"/>
-                <w:noProof/>
-              </w:rPr>
-              <w:t>Class Diagram</w:t>
-            </w:r>
-            <w:r>
-              <w:rPr>
-                <w:noProof/>
-                <w:webHidden/>
-              </w:rPr>
-              <w:tab/>
-            </w:r>
-            <w:r>
-              <w:rPr>
-                <w:noProof/>
-                <w:webHidden/>
-              </w:rPr>
-              <w:fldChar w:fldCharType="begin"/>
-            </w:r>
-            <w:r>
-              <w:rPr>
-                <w:noProof/>
-                <w:webHidden/>
-              </w:rPr>
-              <w:instrText xml:space="preserve"> PAGEREF _Toc46863779 \h </w:instrText>
-            </w:r>
-            <w:r>
-              <w:rPr>
-                <w:noProof/>
-                <w:webHidden/>
-              </w:rPr>
-            </w:r>
-            <w:r>
-              <w:rPr>
-                <w:noProof/>
-                <w:webHidden/>
-              </w:rPr>
-              <w:fldChar w:fldCharType="separate"/>
-            </w:r>
-            <w:r>
-              <w:rPr>
-                <w:noProof/>
-                <w:webHidden/>
-              </w:rPr>
-              <w:t>14</w:t>
+              <w:t>11</w:t>
             </w:r>
             <w:r>
               <w:rPr>
@@ -2764,7 +2428,7 @@
       <w:pPr>
         <w:pStyle w:val="Heading1"/>
       </w:pPr>
-      <w:bookmarkStart w:id="0" w:name="_Toc46863758"/>
+      <w:bookmarkStart w:id="0" w:name="_Toc46238092"/>
       <w:r>
         <w:lastRenderedPageBreak/>
         <w:t>Preface</w:t>
@@ -3272,7 +2936,7 @@
       <w:pPr>
         <w:pStyle w:val="Heading1"/>
       </w:pPr>
-      <w:bookmarkStart w:id="1" w:name="_Toc46863759"/>
+      <w:bookmarkStart w:id="1" w:name="_Toc46238093"/>
       <w:r>
         <w:lastRenderedPageBreak/>
         <w:t>1</w:t>
@@ -3359,7 +3023,7 @@
         <w:pStyle w:val="Heading1"/>
         <w:spacing w:after="240"/>
       </w:pPr>
-      <w:bookmarkStart w:id="2" w:name="_Toc46863760"/>
+      <w:bookmarkStart w:id="2" w:name="_Toc46238094"/>
       <w:r>
         <w:t>1.1</w:t>
       </w:r>
@@ -3438,6 +3102,7 @@
       <w:pPr>
         <w:pStyle w:val="Heading1"/>
       </w:pPr>
+      <w:bookmarkStart w:id="3" w:name="_Toc46238095"/>
     </w:p>
     <w:p/>
     <w:p>
@@ -3588,7 +3253,6 @@
       <w:pPr>
         <w:pStyle w:val="Heading1"/>
       </w:pPr>
-      <w:bookmarkStart w:id="3" w:name="_Toc46863761"/>
       <w:r>
         <w:t>1.2</w:t>
       </w:r>
@@ -3751,7 +3415,7 @@
       <w:pPr>
         <w:pStyle w:val="Heading1"/>
       </w:pPr>
-      <w:bookmarkStart w:id="4" w:name="_Toc46863762"/>
+      <w:bookmarkStart w:id="4" w:name="_Toc46238096"/>
       <w:r>
         <w:lastRenderedPageBreak/>
         <w:t>1.3</w:t>
@@ -3879,7 +3543,7 @@
       <w:pPr>
         <w:pStyle w:val="Heading1"/>
       </w:pPr>
-      <w:bookmarkStart w:id="5" w:name="_Toc46863763"/>
+      <w:bookmarkStart w:id="5" w:name="_Toc46238097"/>
       <w:r>
         <w:lastRenderedPageBreak/>
         <w:t>Glossary</w:t>
@@ -3990,7 +3654,7 @@
       <w:pPr>
         <w:pStyle w:val="Heading1"/>
       </w:pPr>
-      <w:bookmarkStart w:id="6" w:name="_Toc46863764"/>
+      <w:bookmarkStart w:id="6" w:name="_Toc46238098"/>
       <w:r>
         <w:lastRenderedPageBreak/>
         <w:t>2</w:t>
@@ -4022,19 +3686,19 @@
         <w:t>The system shall be implemented as a client-server system</w:t>
       </w:r>
       <w:r>
-        <w:t xml:space="preserve"> wherein the</w:t>
-      </w:r>
-      <w:r>
-        <w:t xml:space="preserve"> Web User Interface</w:t>
-      </w:r>
-      <w:r>
-        <w:t xml:space="preserve"> </w:t>
-      </w:r>
-      <w:r>
-        <w:tab/>
-      </w:r>
-      <w:r>
-        <w:t>communicates with the test engine and test server over the internet.</w:t>
+        <w:t xml:space="preserve"> wherein the </w:t>
+      </w:r>
+      <w:proofErr w:type="spellStart"/>
+      <w:r>
+        <w:t>WebUI</w:t>
+      </w:r>
+      <w:proofErr w:type="spellEnd"/>
+      <w:r>
+        <w:t xml:space="preserve"> communicates </w:t>
+      </w:r>
+      <w:r>
+        <w:tab/>
+        <w:t>with the test engine and test server over the internet.</w:t>
       </w:r>
     </w:p>
     <w:p>
@@ -4051,7 +3715,15 @@
         <w:t>Client access to the system shall be provided through</w:t>
       </w:r>
       <w:r>
-        <w:t xml:space="preserve"> a WebUI to be accessed via</w:t>
+        <w:t xml:space="preserve"> a </w:t>
+      </w:r>
+      <w:proofErr w:type="spellStart"/>
+      <w:r>
+        <w:t>WebUI</w:t>
+      </w:r>
+      <w:proofErr w:type="spellEnd"/>
+      <w:r>
+        <w:t xml:space="preserve"> to be accessed via</w:t>
       </w:r>
       <w:r>
         <w:t xml:space="preserve"> a standard web </w:t>
@@ -4107,7 +3779,13 @@
         <w:tab/>
       </w:r>
       <w:r>
-        <w:t xml:space="preserve">The system shall employ a database in which to store all test data, including configuration data, </w:t>
+        <w:t xml:space="preserve">The system shall employ a database </w:t>
+      </w:r>
+      <w:r>
+        <w:t>in which to</w:t>
+      </w:r>
+      <w:r>
+        <w:t xml:space="preserve"> store all test data, including configuration data, </w:t>
       </w:r>
       <w:r>
         <w:tab/>
@@ -4127,19 +3805,27 @@
         <w:tab/>
       </w:r>
       <w:r>
-        <w:t xml:space="preserve">The system shall employ a test server, which will provide the business logic and serve as the </w:t>
-      </w:r>
-      <w:r>
-        <w:t>API</w:t>
-      </w:r>
-      <w:r>
-        <w:t xml:space="preserve"> </w:t>
-      </w:r>
-      <w:r>
-        <w:tab/>
-      </w:r>
-      <w:r>
-        <w:t>between the database and the WebUI.</w:t>
+        <w:t xml:space="preserve">The system shall </w:t>
+      </w:r>
+      <w:r>
+        <w:t>employ</w:t>
+      </w:r>
+      <w:r>
+        <w:t xml:space="preserve"> a test server, which will provide the business logic and serve as the layer </w:t>
+      </w:r>
+      <w:r>
+        <w:tab/>
+      </w:r>
+      <w:r>
+        <w:t xml:space="preserve">between the database and the </w:t>
+      </w:r>
+      <w:proofErr w:type="spellStart"/>
+      <w:r>
+        <w:t>WebUI</w:t>
+      </w:r>
+      <w:proofErr w:type="spellEnd"/>
+      <w:r>
+        <w:t>.</w:t>
       </w:r>
     </w:p>
     <w:p>
@@ -4179,10 +3865,82 @@
         <w:jc w:val="both"/>
       </w:pPr>
       <w:r>
-        <w:t>2.</w:t>
-      </w:r>
-      <w:r>
-        <w:t>6</w:t>
+        <w:t>2.6</w:t>
+      </w:r>
+      <w:r>
+        <w:tab/>
+      </w:r>
+      <w:r>
+        <w:t xml:space="preserve">The system shall be implemented in multiple regions to support disaster recovery and business </w:t>
+      </w:r>
+      <w:r>
+        <w:tab/>
+      </w:r>
+      <w:r>
+        <w:t xml:space="preserve">continuity requirements (see availability and business continuity requirements section), and to </w:t>
+      </w:r>
+      <w:r>
+        <w:tab/>
+      </w:r>
+      <w:r>
+        <w:t xml:space="preserve">support continuous high performance and low latency. </w:t>
+      </w:r>
+    </w:p>
+    <w:p>
+      <w:pPr>
+        <w:jc w:val="both"/>
+      </w:pPr>
+      <w:r>
+        <w:t>2.7</w:t>
+      </w:r>
+      <w:r>
+        <w:tab/>
+      </w:r>
+      <w:r>
+        <w:t xml:space="preserve">System maintenance shall occur on a one-by-one basis per region.  All other regions shall be left </w:t>
+      </w:r>
+      <w:r>
+        <w:tab/>
+      </w:r>
+      <w:r>
+        <w:t>up, running, and available.</w:t>
+      </w:r>
+    </w:p>
+    <w:p>
+      <w:pPr>
+        <w:jc w:val="both"/>
+      </w:pPr>
+      <w:r>
+        <w:t>2.8</w:t>
+      </w:r>
+      <w:r>
+        <w:tab/>
+      </w:r>
+      <w:r>
+        <w:t>The system shall maintain all program code in scripts that can be deployed to the cloud platform.</w:t>
+      </w:r>
+    </w:p>
+    <w:p>
+      <w:pPr>
+        <w:jc w:val="both"/>
+      </w:pPr>
+      <w:r>
+        <w:tab/>
+        <w:t>2.8.1</w:t>
+      </w:r>
+      <w:r>
+        <w:tab/>
+      </w:r>
+      <w:r>
+        <w:t>Backup copies of all scripts shall be located in a separate region.</w:t>
+      </w:r>
+    </w:p>
+    <w:p>
+      <w:pPr>
+        <w:jc w:val="both"/>
+      </w:pPr>
+      <w:r>
+        <w:t>2.9</w:t>
       </w:r>
       <w:r>
         <w:tab/>
@@ -4202,28 +3960,19 @@
         <w:jc w:val="both"/>
       </w:pPr>
       <w:r>
-        <w:t>2.</w:t>
-      </w:r>
-      <w:r>
-        <w:t>7</w:t>
-      </w:r>
-      <w:r>
-        <w:tab/>
-      </w:r>
-      <w:r>
-        <w:t xml:space="preserve">The system shall have a test environment to allow other users to test changes </w:t>
-      </w:r>
-      <w:r>
-        <w:t xml:space="preserve">and impact </w:t>
-      </w:r>
-      <w:r>
-        <w:t xml:space="preserve">before </w:t>
-      </w:r>
-      <w:r>
-        <w:tab/>
-      </w:r>
-      <w:r>
-        <w:t xml:space="preserve">committing them to production.  </w:t>
+        <w:t>2.10</w:t>
+      </w:r>
+      <w:r>
+        <w:tab/>
+      </w:r>
+      <w:r>
+        <w:t xml:space="preserve">The system shall have a test environment to allow other users to test changes before committing </w:t>
+      </w:r>
+      <w:r>
+        <w:tab/>
+      </w:r>
+      <w:r>
+        <w:t xml:space="preserve">them to production.  </w:t>
       </w:r>
     </w:p>
     <w:p>
@@ -4231,58 +3980,19 @@
         <w:jc w:val="both"/>
       </w:pPr>
       <w:r>
-        <w:tab/>
-      </w:r>
-      <w:r>
-        <w:t>2.</w:t>
-      </w:r>
-      <w:r>
-        <w:t>7</w:t>
-      </w:r>
-      <w:r>
-        <w:t>.1</w:t>
-      </w:r>
-      <w:r>
-        <w:tab/>
-      </w:r>
-      <w:r>
-        <w:t xml:space="preserve">The test environment shall be implemented in multiple zones and multiple </w:t>
-      </w:r>
-      <w:r>
-        <w:tab/>
-      </w:r>
-      <w:r>
-        <w:tab/>
-      </w:r>
-      <w:r>
-        <w:tab/>
-      </w:r>
-      <w:r>
-        <w:tab/>
-      </w:r>
-      <w:r>
-        <w:t>regions to enable</w:t>
-      </w:r>
-      <w:r>
-        <w:t xml:space="preserve"> </w:t>
-      </w:r>
-      <w:r>
-        <w:t xml:space="preserve">testing of HA/DR requirements rather than taking production </w:t>
-      </w:r>
-      <w:r>
-        <w:tab/>
-      </w:r>
-      <w:r>
-        <w:tab/>
-      </w:r>
-      <w:r>
-        <w:tab/>
-      </w:r>
-      <w:r>
-        <w:tab/>
-      </w:r>
-      <w:r>
-        <w:t>down.</w:t>
+        <w:t>2.11</w:t>
+      </w:r>
+      <w:r>
+        <w:tab/>
+      </w:r>
+      <w:r>
+        <w:t xml:space="preserve">The test environment shall be implemented in multiple zones and multiple regions to enable </w:t>
+      </w:r>
+      <w:r>
+        <w:tab/>
+      </w:r>
+      <w:r>
+        <w:t>testing of HA/DR requirements rather than taking production down.</w:t>
       </w:r>
     </w:p>
     <w:p>
@@ -4290,10 +4000,7 @@
         <w:jc w:val="both"/>
       </w:pPr>
       <w:r>
-        <w:t>2.</w:t>
-      </w:r>
-      <w:r>
-        <w:t>8</w:t>
+        <w:t>2.12</w:t>
       </w:r>
       <w:r>
         <w:tab/>
@@ -4313,106 +4020,25 @@
         <w:jc w:val="both"/>
       </w:pPr>
       <w:r>
-        <w:t>2.</w:t>
-      </w:r>
-      <w:r>
-        <w:t>9</w:t>
-      </w:r>
-      <w:r>
-        <w:tab/>
+        <w:t>2.13</w:t>
+      </w:r>
+      <w:r>
+        <w:tab/>
+      </w:r>
+      <w:r>
         <w:t xml:space="preserve">The application will allow the tests to run asynchronously so that no one test will hold up the </w:t>
       </w:r>
       <w:r>
         <w:tab/>
+      </w:r>
+      <w:r>
         <w:t>other tests by tying up resources and starving the other processes (threads).</w:t>
       </w:r>
     </w:p>
     <w:p>
-      <w:r>
-        <w:tab/>
-        <w:t>2.9.1</w:t>
-      </w:r>
-      <w:r>
-        <w:tab/>
-        <w:t>The system shall allow specification of the thread pool size.</w:t>
-      </w:r>
-    </w:p>
-    <w:p>
-      <w:pPr>
-        <w:ind w:firstLine="720"/>
-      </w:pPr>
-      <w:r>
-        <w:t>2.9.2</w:t>
-      </w:r>
-      <w:r>
-        <w:tab/>
-        <w:t>The starting default minimum thread count shall be 5.</w:t>
-      </w:r>
-    </w:p>
-    <w:p>
-      <w:pPr>
-        <w:ind w:left="1440" w:hanging="720"/>
-      </w:pPr>
-      <w:r>
-        <w:t>2.9.3</w:t>
-      </w:r>
-      <w:r>
-        <w:tab/>
-        <w:t>The starting default maximum thread count shall be 15 (this keeps the application from spawning too many threads).</w:t>
-      </w:r>
-    </w:p>
-    <w:p>
       <w:pPr>
         <w:jc w:val="both"/>
       </w:pPr>
-      <w:r>
-        <w:t>2.10</w:t>
-      </w:r>
-      <w:r>
-        <w:tab/>
-        <w:t xml:space="preserve">The system shall allow the ability to create additional environments for specialized testing upon </w:t>
-      </w:r>
-      <w:r>
-        <w:tab/>
-        <w:t>demand.</w:t>
-      </w:r>
-    </w:p>
-    <w:p>
-      <w:pPr>
-        <w:ind w:left="720" w:hanging="720"/>
-      </w:pPr>
-      <w:r>
-        <w:lastRenderedPageBreak/>
-        <w:t xml:space="preserve">2.11     </w:t>
-      </w:r>
-      <w:r>
-        <w:tab/>
-        <w:t>System source code and data shall be stored in a fault-tolerant, distributed file system such as Amazon S3 or HDFS where it can be accessible and deployed to support disaster recovery and availability requirements.</w:t>
-      </w:r>
-    </w:p>
-    <w:p>
-      <w:pPr>
-        <w:ind w:left="720" w:hanging="720"/>
-      </w:pPr>
-      <w:r>
-        <w:t xml:space="preserve">2.12    </w:t>
-      </w:r>
-      <w:r>
-        <w:tab/>
-        <w:t xml:space="preserve">System source code shall be deployed to cloud instances hosted in several regions and availability zones. </w:t>
-      </w:r>
-    </w:p>
-    <w:p>
-      <w:pPr>
-        <w:ind w:left="720" w:hanging="720"/>
-      </w:pPr>
-      <w:r>
-        <w:t>2.13</w:t>
-      </w:r>
-      <w:r>
-        <w:tab/>
-        <w:t>Access to the system shall be controlled using defined, cloud managed IAM roles, which will allow for configurable levels of access to and control over the system and its resources.</w:t>
-      </w:r>
     </w:p>
     <w:p>
       <w:pPr>
@@ -4421,9 +4047,14 @@
     </w:p>
     <w:p>
       <w:pPr>
+        <w:jc w:val="both"/>
+      </w:pPr>
+    </w:p>
+    <w:p>
+      <w:pPr>
         <w:pStyle w:val="Heading1"/>
       </w:pPr>
-      <w:bookmarkStart w:id="7" w:name="_Toc46863765"/>
+      <w:bookmarkStart w:id="7" w:name="_Toc46238099"/>
       <w:r>
         <w:t>3</w:t>
       </w:r>
@@ -4454,7 +4085,6 @@
       <w:r>
         <w:t>equirements</w:t>
       </w:r>
-      <w:bookmarkEnd w:id="7"/>
     </w:p>
     <w:p/>
     <w:p>
@@ -4462,7 +4092,6 @@
         <w:pStyle w:val="Heading2"/>
         <w:spacing w:after="240"/>
       </w:pPr>
-      <w:bookmarkStart w:id="8" w:name="_Toc46863766"/>
       <w:r>
         <w:t>3</w:t>
       </w:r>
@@ -4473,7 +4102,6 @@
         <w:tab/>
         <w:t>Availability Requirement 01</w:t>
       </w:r>
-      <w:bookmarkEnd w:id="8"/>
     </w:p>
     <w:p>
       <w:pPr>
@@ -4569,7 +4197,6 @@
         <w:pStyle w:val="Heading2"/>
         <w:spacing w:after="240"/>
       </w:pPr>
-      <w:bookmarkStart w:id="9" w:name="_Toc46863767"/>
       <w:r>
         <w:t xml:space="preserve">3.2 </w:t>
       </w:r>
@@ -4577,7 +4204,6 @@
         <w:tab/>
         <w:t>Availability Requirement 02</w:t>
       </w:r>
-      <w:bookmarkEnd w:id="9"/>
     </w:p>
     <w:p>
       <w:r>
@@ -4733,52 +4359,50 @@
         <w:pStyle w:val="Heading2"/>
         <w:spacing w:after="240"/>
       </w:pPr>
-      <w:bookmarkStart w:id="10" w:name="_Toc46863768"/>
+      <w:r>
+        <w:t xml:space="preserve">3.3 </w:t>
+      </w:r>
+      <w:r>
+        <w:tab/>
+        <w:t>Availability Requirement 03</w:t>
+      </w:r>
+    </w:p>
+    <w:p>
+      <w:pPr>
+        <w:spacing w:after="240"/>
+      </w:pPr>
+      <w:r>
+        <w:tab/>
+        <w:t xml:space="preserve">The system shall support high availability by being quickly accessible to users attempting to </w:t>
+      </w:r>
+      <w:r>
+        <w:tab/>
+        <w:t xml:space="preserve">access it from any geographic region. </w:t>
+      </w:r>
+    </w:p>
+    <w:p>
+      <w:r>
+        <w:t xml:space="preserve">3.3.1    The system homepage shall take no more than an average of five (5) seconds to load from the </w:t>
+      </w:r>
+      <w:r>
+        <w:tab/>
+        <w:t xml:space="preserve">    </w:t>
+      </w:r>
+      <w:r>
+        <w:tab/>
+        <w:t xml:space="preserve">time the URL is input from a web browser in any geographic region. </w:t>
+      </w:r>
+      <w:r>
+        <w:t xml:space="preserve">This average shall be taken </w:t>
+      </w:r>
+      <w:r>
+        <w:tab/>
+        <w:t xml:space="preserve">from 10 consecutive attempts to access the homepage. </w:t>
+      </w:r>
+    </w:p>
+    <w:p>
       <w:r>
         <w:lastRenderedPageBreak/>
-        <w:t xml:space="preserve">3.3 </w:t>
-      </w:r>
-      <w:r>
-        <w:tab/>
-        <w:t>Availability Requirement 03</w:t>
-      </w:r>
-      <w:bookmarkEnd w:id="10"/>
-    </w:p>
-    <w:p>
-      <w:pPr>
-        <w:spacing w:after="240"/>
-      </w:pPr>
-      <w:r>
-        <w:tab/>
-        <w:t xml:space="preserve">The system shall support high availability by being quickly accessible to users attempting to </w:t>
-      </w:r>
-      <w:r>
-        <w:tab/>
-        <w:t xml:space="preserve">access it from any geographic region. </w:t>
-      </w:r>
-    </w:p>
-    <w:p>
-      <w:r>
-        <w:t xml:space="preserve">3.3.1    The system homepage shall take no more than an average of five (5) seconds to load from the </w:t>
-      </w:r>
-      <w:r>
-        <w:tab/>
-        <w:t xml:space="preserve">    </w:t>
-      </w:r>
-      <w:r>
-        <w:tab/>
-        <w:t xml:space="preserve">time the URL is input from a web browser in any geographic region. </w:t>
-      </w:r>
-      <w:r>
-        <w:t xml:space="preserve">This average shall be taken </w:t>
-      </w:r>
-      <w:r>
-        <w:tab/>
-        <w:t xml:space="preserve">from 10 consecutive attempts to access the homepage. </w:t>
-      </w:r>
-    </w:p>
-    <w:p>
-      <w:r>
         <w:t xml:space="preserve">3.3.2    Navigation actions (paging, links, etc.) should take no more than an average of three (3) seconds     </w:t>
       </w:r>
       <w:r>
@@ -4790,52 +4414,11 @@
         <w:t>attempts to perform the action.</w:t>
       </w:r>
     </w:p>
-    <w:p>
-      <w:pPr>
-        <w:jc w:val="both"/>
-        <w:rPr>
-          <w:highlight w:val="yellow"/>
-        </w:rPr>
-      </w:pPr>
-      <w:r>
-        <w:rPr>
-          <w:highlight w:val="yellow"/>
-        </w:rPr>
-        <w:t>2.8</w:t>
-      </w:r>
-      <w:r>
-        <w:rPr>
-          <w:highlight w:val="yellow"/>
-        </w:rPr>
-        <w:tab/>
-        <w:t>The system shall maintain all program code in scripts that can be deployed to the cloud platform.</w:t>
-      </w:r>
-    </w:p>
-    <w:p>
-      <w:pPr>
-        <w:jc w:val="both"/>
-      </w:pPr>
-      <w:r>
-        <w:rPr>
-          <w:highlight w:val="yellow"/>
-        </w:rPr>
-        <w:tab/>
-        <w:t>2.8.1</w:t>
-      </w:r>
-      <w:r>
-        <w:rPr>
-          <w:highlight w:val="yellow"/>
-        </w:rPr>
-        <w:tab/>
-        <w:t>Backup copies of all scripts shall be located in a separate region.</w:t>
-      </w:r>
-    </w:p>
     <w:p/>
     <w:p>
       <w:pPr>
         <w:pStyle w:val="Heading1"/>
       </w:pPr>
-      <w:bookmarkStart w:id="11" w:name="_Toc46863769"/>
       <w:r>
         <w:t>4</w:t>
       </w:r>
@@ -4846,7 +4429,7 @@
         <w:tab/>
         <w:t>User Requirements</w:t>
       </w:r>
-      <w:bookmarkEnd w:id="11"/>
+      <w:bookmarkEnd w:id="7"/>
     </w:p>
     <w:p/>
     <w:p>
@@ -4854,7 +4437,7 @@
         <w:pStyle w:val="Heading2"/>
         <w:spacing w:after="240"/>
       </w:pPr>
-      <w:bookmarkStart w:id="12" w:name="_Toc46863770"/>
+      <w:bookmarkStart w:id="8" w:name="_Toc46238100"/>
       <w:r>
         <w:t xml:space="preserve">4.1 </w:t>
       </w:r>
@@ -4862,7 +4445,7 @@
         <w:tab/>
         <w:t>User Requirement 01</w:t>
       </w:r>
-      <w:bookmarkEnd w:id="12"/>
+      <w:bookmarkEnd w:id="8"/>
     </w:p>
     <w:p>
       <w:pPr>
@@ -4927,7 +4510,27 @@
       </w:r>
       <w:r>
         <w:tab/>
-        <w:t>The user shall have the ability to install the test engine on multiple machines (redundancy, performance, latency).</w:t>
+      </w:r>
+      <w:r>
+        <w:t xml:space="preserve">The </w:t>
+      </w:r>
+      <w:r>
+        <w:t>user shall have the ability to</w:t>
+      </w:r>
+      <w:r>
+        <w:t xml:space="preserve"> install</w:t>
+      </w:r>
+      <w:r>
+        <w:t xml:space="preserve"> the test engine</w:t>
+      </w:r>
+      <w:r>
+        <w:t xml:space="preserve"> on multiple machines (redundancy, performance, </w:t>
+      </w:r>
+      <w:r>
+        <w:t>l</w:t>
+      </w:r>
+      <w:r>
+        <w:t>atency).</w:t>
       </w:r>
     </w:p>
     <w:p>
@@ -4950,19 +4553,6 @@
     </w:p>
     <w:p>
       <w:r>
-        <w:t>4.1.5</w:t>
-      </w:r>
-      <w:r>
-        <w:tab/>
-        <w:t xml:space="preserve">The system shall have two user interfaces – a WebUI for remote users and a desktop interface </w:t>
-      </w:r>
-      <w:r>
-        <w:tab/>
-        <w:t>for locally installed users.</w:t>
-      </w:r>
-    </w:p>
-    <w:p>
-      <w:r>
         <w:t>4.1.</w:t>
       </w:r>
       <w:r>
@@ -4970,14 +4560,17 @@
       </w:r>
       <w:r>
         <w:tab/>
-        <w:t xml:space="preserve">The system shall be available on demand </w:t>
-      </w:r>
-      <w:r>
-        <w:t xml:space="preserve">remotely via the WebUI and locally via the desktop </w:t>
-      </w:r>
-      <w:r>
-        <w:tab/>
-        <w:t>interface.</w:t>
+      </w:r>
+      <w:r>
+        <w:t xml:space="preserve">The system shall be available on demand via the </w:t>
+      </w:r>
+      <w:proofErr w:type="spellStart"/>
+      <w:r>
+        <w:t>WebUI</w:t>
+      </w:r>
+      <w:proofErr w:type="spellEnd"/>
+      <w:r>
+        <w:t>.</w:t>
       </w:r>
     </w:p>
     <w:p>
@@ -4991,11 +4584,13 @@
         <w:tab/>
         <w:t xml:space="preserve">The </w:t>
       </w:r>
-      <w:r>
-        <w:t>WebUI and desktop interface</w:t>
-      </w:r>
-      <w:r>
-        <w:t xml:space="preserve"> shall:</w:t>
+      <w:proofErr w:type="spellStart"/>
+      <w:r>
+        <w:t>WebUI</w:t>
+      </w:r>
+      <w:proofErr w:type="spellEnd"/>
+      <w:r>
+        <w:t xml:space="preserve"> will have a GUI that shall:</w:t>
       </w:r>
     </w:p>
     <w:p>
@@ -5069,7 +4664,6 @@
         <w:ind w:left="1080"/>
       </w:pPr>
       <w:r>
-        <w:lastRenderedPageBreak/>
         <w:t>4.1.</w:t>
       </w:r>
       <w:r>
@@ -5105,57 +4699,6 @@
       </w:r>
     </w:p>
     <w:p>
-      <w:r>
-        <w:t>4.1.7</w:t>
-      </w:r>
-      <w:r>
-        <w:tab/>
-      </w:r>
-      <w:r>
-        <w:t xml:space="preserve">The </w:t>
-      </w:r>
-      <w:r>
-        <w:t xml:space="preserve">WebUI shall </w:t>
-      </w:r>
-      <w:r>
-        <w:t>also</w:t>
-      </w:r>
-      <w:r>
-        <w:t xml:space="preserve"> have the ability to</w:t>
-      </w:r>
-      <w:r>
-        <w:t>:</w:t>
-      </w:r>
-    </w:p>
-    <w:p>
-      <w:r>
-        <w:tab/>
-        <w:t>4.1.7.1</w:t>
-      </w:r>
-      <w:r>
-        <w:tab/>
-      </w:r>
-      <w:r>
-        <w:t xml:space="preserve"> </w:t>
-      </w:r>
-      <w:r>
-        <w:t>E</w:t>
-      </w:r>
-      <w:r>
-        <w:t>xecute tests on available clients.</w:t>
-      </w:r>
-    </w:p>
-    <w:p>
-      <w:r>
-        <w:tab/>
-        <w:t>4.1.7.2</w:t>
-      </w:r>
-      <w:r>
-        <w:tab/>
-        <w:t xml:space="preserve"> Export current and prior test results for specific clients.</w:t>
-      </w:r>
-    </w:p>
-    <w:p>
       <w:pPr>
         <w:ind w:left="720" w:hanging="720"/>
       </w:pPr>
@@ -5163,7 +4706,7 @@
         <w:t>4.1.</w:t>
       </w:r>
       <w:r>
-        <w:t>8</w:t>
+        <w:t>7</w:t>
       </w:r>
       <w:r>
         <w:tab/>
@@ -5180,7 +4723,7 @@
         <w:pStyle w:val="Heading2"/>
         <w:spacing w:after="240"/>
       </w:pPr>
-      <w:bookmarkStart w:id="13" w:name="_Toc46863771"/>
+      <w:bookmarkStart w:id="9" w:name="_Toc46238101"/>
       <w:r>
         <w:t xml:space="preserve">4.2 </w:t>
       </w:r>
@@ -5188,7 +4731,7 @@
         <w:tab/>
         <w:t>User Requirement 02</w:t>
       </w:r>
-      <w:bookmarkEnd w:id="13"/>
+      <w:bookmarkEnd w:id="9"/>
     </w:p>
     <w:p>
       <w:pPr>
@@ -5223,17 +4766,56 @@
       </w:r>
       <w:r>
         <w:tab/>
-        <w:t>The system shall handle exceptions thrown by the application during testing</w:t>
-      </w:r>
-      <w:r>
-        <w:t xml:space="preserve"> with clear user </w:t>
-      </w:r>
-      <w:r>
-        <w:tab/>
-        <w:t>output</w:t>
-      </w:r>
-      <w:r>
-        <w:t>.</w:t>
+        <w:t>The system shall handle exceptions thrown by the application during testing.</w:t>
+      </w:r>
+    </w:p>
+    <w:p>
+      <w:r>
+        <w:t>4.2.</w:t>
+      </w:r>
+      <w:r>
+        <w:t>2</w:t>
+      </w:r>
+      <w:r>
+        <w:tab/>
+        <w:t>The thread pool shall be managed to a distinct size and can vary based on user demand.</w:t>
+      </w:r>
+    </w:p>
+    <w:p>
+      <w:pPr>
+        <w:ind w:firstLine="720"/>
+      </w:pPr>
+      <w:r>
+        <w:t>4.2.</w:t>
+      </w:r>
+      <w:r>
+        <w:t>2</w:t>
+      </w:r>
+      <w:r>
+        <w:t>.1</w:t>
+      </w:r>
+      <w:r>
+        <w:tab/>
+        <w:t>The starting default minimum thread count shall be 5.</w:t>
+      </w:r>
+    </w:p>
+    <w:p>
+      <w:pPr>
+        <w:ind w:left="1440" w:hanging="720"/>
+      </w:pPr>
+      <w:r>
+        <w:lastRenderedPageBreak/>
+        <w:t>4.2.</w:t>
+      </w:r>
+      <w:r>
+        <w:t>2</w:t>
+      </w:r>
+      <w:r>
+        <w:t>.2</w:t>
+      </w:r>
+      <w:r>
+        <w:tab/>
+        <w:t>The starting default maximum thread count shall be 15 (this keeps the application from spawning too many threads).</w:t>
       </w:r>
     </w:p>
     <w:p>
@@ -5244,7 +4826,7 @@
         <w:t>.2.</w:t>
       </w:r>
       <w:r>
-        <w:t>2</w:t>
+        <w:t>3</w:t>
       </w:r>
       <w:r>
         <w:tab/>
@@ -5259,7 +4841,7 @@
         <w:t>.2.</w:t>
       </w:r>
       <w:r>
-        <w:t>3</w:t>
+        <w:t>4</w:t>
       </w:r>
       <w:r>
         <w:tab/>
@@ -5277,7 +4859,7 @@
         <w:t>.2.</w:t>
       </w:r>
       <w:r>
-        <w:t>3</w:t>
+        <w:t>4</w:t>
       </w:r>
       <w:r>
         <w:t>.1</w:t>
@@ -5298,7 +4880,7 @@
         <w:t>.2.</w:t>
       </w:r>
       <w:r>
-        <w:t>3</w:t>
+        <w:t>4</w:t>
       </w:r>
       <w:r>
         <w:t>.2</w:t>
@@ -5319,7 +4901,7 @@
         <w:t>.2.</w:t>
       </w:r>
       <w:r>
-        <w:t>3</w:t>
+        <w:t>4</w:t>
       </w:r>
       <w:r>
         <w:t>.3</w:t>
@@ -5337,22 +4919,22 @@
         <w:t>.2.</w:t>
       </w:r>
       <w:r>
+        <w:t>5</w:t>
+      </w:r>
+      <w:r>
+        <w:tab/>
+        <w:t>The log shall display the time and date stamp for each test.</w:t>
+      </w:r>
+    </w:p>
+    <w:p>
+      <w:r>
         <w:t>4</w:t>
       </w:r>
       <w:r>
-        <w:tab/>
-        <w:t>The log shall display the time and date stamp for each test.</w:t>
-      </w:r>
-    </w:p>
-    <w:p>
-      <w:r>
-        <w:t>4</w:t>
-      </w:r>
-      <w:r>
         <w:t>.2.</w:t>
       </w:r>
       <w:r>
-        <w:t>5</w:t>
+        <w:t>6</w:t>
       </w:r>
       <w:r>
         <w:tab/>
@@ -5365,7 +4947,7 @@
         <w:pStyle w:val="Heading2"/>
         <w:spacing w:after="240"/>
       </w:pPr>
-      <w:bookmarkStart w:id="14" w:name="_Toc46863772"/>
+      <w:bookmarkStart w:id="10" w:name="_Toc46238102"/>
       <w:r>
         <w:t>4</w:t>
       </w:r>
@@ -5376,7 +4958,7 @@
         <w:tab/>
         <w:t>User Requirement 03</w:t>
       </w:r>
-      <w:bookmarkEnd w:id="14"/>
+      <w:bookmarkEnd w:id="10"/>
     </w:p>
     <w:p>
       <w:pPr>
@@ -5432,7 +5014,7 @@
       <w:pPr>
         <w:pStyle w:val="Heading1"/>
       </w:pPr>
-      <w:bookmarkStart w:id="15" w:name="_Toc46863773"/>
+      <w:bookmarkStart w:id="11" w:name="_Toc46238103"/>
       <w:r>
         <w:lastRenderedPageBreak/>
         <w:t>5</w:t>
@@ -5443,7 +5025,7 @@
       <w:r>
         <w:t>Constraints</w:t>
       </w:r>
-      <w:bookmarkEnd w:id="15"/>
+      <w:bookmarkEnd w:id="11"/>
     </w:p>
     <w:p>
       <w:pPr>
@@ -5455,7 +5037,7 @@
         <w:pStyle w:val="Heading2"/>
         <w:spacing w:after="240"/>
       </w:pPr>
-      <w:bookmarkStart w:id="16" w:name="_Toc46863774"/>
+      <w:bookmarkStart w:id="12" w:name="_Toc46238104"/>
       <w:r>
         <w:t>5</w:t>
       </w:r>
@@ -5466,7 +5048,7 @@
         <w:tab/>
         <w:t>Technical Constraints</w:t>
       </w:r>
-      <w:bookmarkEnd w:id="16"/>
+      <w:bookmarkEnd w:id="12"/>
     </w:p>
     <w:p>
       <w:pPr>
@@ -5523,13 +5105,31 @@
         <w:t xml:space="preserve">.1.3    </w:t>
       </w:r>
       <w:r>
-        <w:t xml:space="preserve">The system shall have at least 75% unit test </w:t>
-      </w:r>
-      <w:r>
-        <w:t xml:space="preserve">acceptance </w:t>
-      </w:r>
-      <w:r>
-        <w:t>coverage of the source code.</w:t>
+        <w:t xml:space="preserve">The system shall have at least 75% unit test coverage of the source code. </w:t>
+      </w:r>
+      <w:r>
+        <w:t xml:space="preserve">Unit </w:t>
+      </w:r>
+      <w:r>
+        <w:t>t</w:t>
+      </w:r>
+      <w:r>
+        <w:t>est</w:t>
+      </w:r>
+      <w:r>
+        <w:t xml:space="preserve">s </w:t>
+      </w:r>
+      <w:r>
+        <w:t xml:space="preserve">shall be </w:t>
+      </w:r>
+      <w:r>
+        <w:tab/>
+      </w:r>
+      <w:r>
+        <w:t>developed using the CppUnit testing library.</w:t>
+      </w:r>
+      <w:r>
+        <w:t xml:space="preserve"> </w:t>
       </w:r>
     </w:p>
     <w:p/>
@@ -5538,7 +5138,7 @@
         <w:pStyle w:val="Heading2"/>
         <w:spacing w:after="240"/>
       </w:pPr>
-      <w:bookmarkStart w:id="17" w:name="_Toc46863775"/>
+      <w:bookmarkStart w:id="13" w:name="_Toc46238105"/>
       <w:r>
         <w:t>5</w:t>
       </w:r>
@@ -5549,12 +5149,49 @@
         <w:tab/>
         <w:t>Operational Constraints</w:t>
       </w:r>
-      <w:bookmarkEnd w:id="17"/>
+      <w:bookmarkEnd w:id="13"/>
+    </w:p>
+    <w:p>
+      <w:pPr>
+        <w:spacing w:after="240"/>
+        <w:ind w:left="720" w:hanging="720"/>
+      </w:pPr>
+      <w:r>
+        <w:t>5</w:t>
+      </w:r>
+      <w:r>
+        <w:t>.2.1</w:t>
+      </w:r>
+      <w:r>
+        <w:tab/>
+        <w:t>The</w:t>
+      </w:r>
+      <w:r>
+        <w:t xml:space="preserve"> cloud-hosted</w:t>
+      </w:r>
+      <w:r>
+        <w:t xml:space="preserve"> system shall</w:t>
+      </w:r>
+      <w:r>
+        <w:t xml:space="preserve"> be developed initially </w:t>
+      </w:r>
+      <w:r>
+        <w:t>to be hosted on</w:t>
+      </w:r>
+      <w:r>
+        <w:t xml:space="preserve"> Amazon Web Services (AWS) but should be capable of being migrated to</w:t>
+      </w:r>
       <w:r>
         <w:t xml:space="preserve"> </w:t>
       </w:r>
       <w:r>
-        <w:t xml:space="preserve"> </w:t>
+        <w:t>alternative commercially available</w:t>
+      </w:r>
+      <w:r>
+        <w:t xml:space="preserve"> cloud </w:t>
+      </w:r>
+      <w:r>
+        <w:t xml:space="preserve">providers such as Microsoft Azure and Google Cloud Platform (GCP). </w:t>
       </w:r>
     </w:p>
     <w:p>
@@ -5562,7 +5199,35 @@
         <w:ind w:left="720" w:hanging="720"/>
       </w:pPr>
       <w:r>
-        <w:t>5.2.1     Granting access to a new user of the system shall take no more than 1 business day to complete.</w:t>
+        <w:t>5</w:t>
+      </w:r>
+      <w:r>
+        <w:t>.2.2</w:t>
+      </w:r>
+      <w:r>
+        <w:tab/>
+        <w:t xml:space="preserve">The Firefox web browser shall be the </w:t>
+      </w:r>
+      <w:r>
+        <w:t>default</w:t>
+      </w:r>
+      <w:r>
+        <w:t xml:space="preserve"> browser supported</w:t>
+      </w:r>
+      <w:r>
+        <w:t xml:space="preserve"> to access the system</w:t>
+      </w:r>
+      <w:r>
+        <w:t xml:space="preserve">.  However, the system should </w:t>
+      </w:r>
+      <w:r>
+        <w:t xml:space="preserve">be accessible using alternative browsers such as </w:t>
+      </w:r>
+      <w:r>
+        <w:t xml:space="preserve">Microsoft Edge, Firefox, and Google Chrome.  </w:t>
+      </w:r>
+      <w:r>
+        <w:t xml:space="preserve">Alternative browsers will not be actively supported. </w:t>
       </w:r>
     </w:p>
     <w:p>
@@ -5570,7 +5235,47 @@
         <w:ind w:left="720" w:hanging="720"/>
       </w:pPr>
       <w:r>
-        <w:t xml:space="preserve">5.2.2     Modifying or removing a user’s access to the system shall take no more than 1 business day to complete. </w:t>
+        <w:t>5.2.3     System source code and data shall be stored in a fault-tolerant, distributed file system such as Amazon S3 or HDFS where it can be accessible and deployed to support disaster recovery and availability requirements.</w:t>
+      </w:r>
+    </w:p>
+    <w:p>
+      <w:pPr>
+        <w:ind w:left="720" w:hanging="720"/>
+      </w:pPr>
+      <w:r>
+        <w:t xml:space="preserve">5.2.3    System source code shall be deployed to cloud instances hosted in several regions and availability zones. </w:t>
+      </w:r>
+    </w:p>
+    <w:p>
+      <w:pPr>
+        <w:ind w:left="720" w:hanging="720"/>
+      </w:pPr>
+      <w:r>
+        <w:t xml:space="preserve">5.2.3.   Access to the system shall be controlled using </w:t>
+      </w:r>
+      <w:r>
+        <w:t xml:space="preserve">defined, cloud managed </w:t>
+      </w:r>
+      <w:r>
+        <w:t xml:space="preserve">IAM </w:t>
+      </w:r>
+      <w:r>
+        <w:t xml:space="preserve">roles, </w:t>
+      </w:r>
+      <w:r>
+        <w:t xml:space="preserve">which will allow </w:t>
+      </w:r>
+      <w:r>
+        <w:t>for configurable</w:t>
+      </w:r>
+      <w:r>
+        <w:t xml:space="preserve"> levels of access to and control over the system</w:t>
+      </w:r>
+      <w:r>
+        <w:t xml:space="preserve"> and its resources</w:t>
+      </w:r>
+      <w:r>
+        <w:t>.</w:t>
       </w:r>
     </w:p>
     <w:p>
@@ -5583,7 +5288,7 @@
         <w:pStyle w:val="Heading2"/>
         <w:spacing w:after="240"/>
       </w:pPr>
-      <w:bookmarkStart w:id="18" w:name="_Toc46863776"/>
+      <w:bookmarkStart w:id="14" w:name="_Toc46238106"/>
       <w:r>
         <w:t>5</w:t>
       </w:r>
@@ -5594,7 +5299,7 @@
         <w:tab/>
         <w:t>Business Constraints</w:t>
       </w:r>
-      <w:bookmarkEnd w:id="18"/>
+      <w:bookmarkEnd w:id="14"/>
     </w:p>
     <w:p>
       <w:pPr>
@@ -5636,6 +5341,22 @@
       <w:pPr>
         <w:ind w:left="720" w:hanging="720"/>
       </w:pPr>
+      <w:r>
+        <w:t>5.3.3     Granting access to a new user of the system shall take no more than 1 business day to complete.</w:t>
+      </w:r>
+    </w:p>
+    <w:p>
+      <w:pPr>
+        <w:ind w:left="720" w:hanging="720"/>
+      </w:pPr>
+      <w:r>
+        <w:t xml:space="preserve">5.3.4     Modifying or removing a user’s access to the system shall take no more than 1 business day to complete. </w:t>
+      </w:r>
+    </w:p>
+    <w:p>
+      <w:pPr>
+        <w:ind w:left="720" w:hanging="720"/>
+      </w:pPr>
     </w:p>
     <w:p>
       <w:r>
@@ -5646,7 +5367,7 @@
       <w:pPr>
         <w:pStyle w:val="Heading1"/>
       </w:pPr>
-      <w:bookmarkStart w:id="19" w:name="_Toc46863777"/>
+      <w:bookmarkStart w:id="15" w:name="_Toc46238107"/>
       <w:r>
         <w:lastRenderedPageBreak/>
         <w:t>6</w:t>
@@ -5655,7 +5376,7 @@
         <w:tab/>
         <w:t>System Models</w:t>
       </w:r>
-      <w:bookmarkEnd w:id="19"/>
+      <w:bookmarkEnd w:id="15"/>
     </w:p>
     <w:p>
       <w:pPr>
@@ -5666,7 +5387,7 @@
       <w:pPr>
         <w:pStyle w:val="Heading2"/>
       </w:pPr>
-      <w:bookmarkStart w:id="20" w:name="_Toc46863778"/>
+      <w:bookmarkStart w:id="16" w:name="_Toc46238108"/>
       <w:r>
         <w:t>6</w:t>
       </w:r>
@@ -5683,7 +5404,7 @@
       <w:r>
         <w:t>or Scenarios</w:t>
       </w:r>
-      <w:bookmarkEnd w:id="20"/>
+      <w:bookmarkEnd w:id="16"/>
     </w:p>
     <w:p>
       <w:pPr>
@@ -5694,7 +5415,7 @@
       <w:pPr>
         <w:pStyle w:val="Heading2"/>
       </w:pPr>
-      <w:bookmarkStart w:id="21" w:name="_Toc46863779"/>
+      <w:bookmarkStart w:id="17" w:name="_Toc46238109"/>
       <w:r>
         <w:t>6</w:t>
       </w:r>
@@ -5705,7 +5426,7 @@
         <w:tab/>
         <w:t>Class Diagram</w:t>
       </w:r>
-      <w:bookmarkEnd w:id="21"/>
+      <w:bookmarkEnd w:id="17"/>
     </w:p>
     <w:p/>
     <w:p/>

</xml_diff>

<commit_message>
changes to system users, system requirements, user, availability and constraints
</commit_message>
<xml_diff>
--- a/Master Requirements Doc.docx
+++ b/Master Requirements Doc.docx
@@ -1,6 +1,6 @@
 
 <file path=word/document.xml><?xml version="1.0" encoding="utf-8"?>
-<w:document xmlns:wpc="http://schemas.microsoft.com/office/word/2010/wordprocessingCanvas" xmlns:cx="http://schemas.microsoft.com/office/drawing/2014/chartex" xmlns:cx1="http://schemas.microsoft.com/office/drawing/2015/9/8/chartex" xmlns:cx2="http://schemas.microsoft.com/office/drawing/2015/10/21/chartex" xmlns:cx3="http://schemas.microsoft.com/office/drawing/2016/5/9/chartex" xmlns:cx4="http://schemas.microsoft.com/office/drawing/2016/5/10/chartex" xmlns:cx5="http://schemas.microsoft.com/office/drawing/2016/5/11/chartex" xmlns:cx6="http://schemas.microsoft.com/office/drawing/2016/5/12/chartex" xmlns:cx7="http://schemas.microsoft.com/office/drawing/2016/5/13/chartex" xmlns:cx8="http://schemas.microsoft.com/office/drawing/2016/5/14/chartex" xmlns:mc="http://schemas.openxmlformats.org/markup-compatibility/2006" xmlns:aink="http://schemas.microsoft.com/office/drawing/2016/ink" xmlns:am3d="http://schemas.microsoft.com/office/drawing/2017/model3d" xmlns:o="urn:schemas-microsoft-com:office:office" xmlns:r="http://schemas.openxmlformats.org/officeDocument/2006/relationships" xmlns:m="http://schemas.openxmlformats.org/officeDocument/2006/math" xmlns:v="urn:schemas-microsoft-com:vml" xmlns:wp14="http://schemas.microsoft.com/office/word/2010/wordprocessingDrawing" xmlns:wp="http://schemas.openxmlformats.org/drawingml/2006/wordprocessingDrawing" xmlns:w10="urn:schemas-microsoft-com:office:word" xmlns:w="http://schemas.openxmlformats.org/wordprocessingml/2006/main" xmlns:w14="http://schemas.microsoft.com/office/word/2010/wordml" xmlns:w15="http://schemas.microsoft.com/office/word/2012/wordml" xmlns:w16cex="http://schemas.microsoft.com/office/word/2018/wordml/cex" xmlns:w16cid="http://schemas.microsoft.com/office/word/2016/wordml/cid" xmlns:w16="http://schemas.microsoft.com/office/word/2018/wordml" xmlns:w16se="http://schemas.microsoft.com/office/word/2015/wordml/symex" xmlns:wpg="http://schemas.microsoft.com/office/word/2010/wordprocessingGroup" xmlns:wpi="http://schemas.microsoft.com/office/word/2010/wordprocessingInk" xmlns:wne="http://schemas.microsoft.com/office/word/2006/wordml" xmlns:wps="http://schemas.microsoft.com/office/word/2010/wordprocessingShape" mc:Ignorable="w14 w15 w16se w16cid w16 w16cex wp14">
+<w:document xmlns:wpc="http://schemas.microsoft.com/office/word/2010/wordprocessingCanvas" xmlns:mc="http://schemas.openxmlformats.org/markup-compatibility/2006" xmlns:o="urn:schemas-microsoft-com:office:office" xmlns:r="http://schemas.openxmlformats.org/officeDocument/2006/relationships" xmlns:m="http://schemas.openxmlformats.org/officeDocument/2006/math" xmlns:v="urn:schemas-microsoft-com:vml" xmlns:wp14="http://schemas.microsoft.com/office/word/2010/wordprocessingDrawing" xmlns:wp="http://schemas.openxmlformats.org/drawingml/2006/wordprocessingDrawing" xmlns:w10="urn:schemas-microsoft-com:office:word" xmlns:w="http://schemas.openxmlformats.org/wordprocessingml/2006/main" xmlns:w14="http://schemas.microsoft.com/office/word/2010/wordml" xmlns:w15="http://schemas.microsoft.com/office/word/2012/wordml" xmlns:wpg="http://schemas.microsoft.com/office/word/2010/wordprocessingGroup" xmlns:wpi="http://schemas.microsoft.com/office/word/2010/wordprocessingInk" xmlns:wne="http://schemas.microsoft.com/office/word/2006/wordml" xmlns:wps="http://schemas.microsoft.com/office/word/2010/wordprocessingShape" mc:Ignorable="w14 w15 wp14">
   <w:body>
     <w:sdt>
       <w:sdtPr>
@@ -265,7 +265,7 @@
                   </wp:anchor>
                 </w:drawing>
               </mc:Choice>
-              <mc:Fallback>
+              <mc:Fallback xmlns:w16se="http://schemas.microsoft.com/office/word/2015/wordml/symex" xmlns:w16="http://schemas.microsoft.com/office/word/2018/wordml" xmlns:w16cid="http://schemas.microsoft.com/office/word/2016/wordml/cid" xmlns:w16cex="http://schemas.microsoft.com/office/word/2018/wordml/cex" xmlns:am3d="http://schemas.microsoft.com/office/drawing/2017/model3d" xmlns:aink="http://schemas.microsoft.com/office/drawing/2016/ink" xmlns:cx8="http://schemas.microsoft.com/office/drawing/2016/5/14/chartex" xmlns:cx7="http://schemas.microsoft.com/office/drawing/2016/5/13/chartex" xmlns:cx6="http://schemas.microsoft.com/office/drawing/2016/5/12/chartex" xmlns:cx5="http://schemas.microsoft.com/office/drawing/2016/5/11/chartex" xmlns:cx4="http://schemas.microsoft.com/office/drawing/2016/5/10/chartex" xmlns:cx3="http://schemas.microsoft.com/office/drawing/2016/5/9/chartex" xmlns:cx2="http://schemas.microsoft.com/office/drawing/2015/10/21/chartex" xmlns:cx1="http://schemas.microsoft.com/office/drawing/2015/9/8/chartex" xmlns:cx="http://schemas.microsoft.com/office/drawing/2014/chartex">
                 <w:pict>
                   <v:group w14:anchorId="1BDB4A73" id="Group 149" o:spid="_x0000_s1026" style="position:absolute;margin-left:0;margin-top:0;width:8in;height:95.7pt;z-index:251662336;mso-width-percent:941;mso-height-percent:121;mso-top-percent:23;mso-position-horizontal:center;mso-position-horizontal-relative:page;mso-position-vertical-relative:page;mso-width-percent:941;mso-height-percent:121;mso-top-percent:23" coordorigin="" coordsize="73152,12161" o:gfxdata="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">
                     <v:shape id="Rectangle 51" o:spid="_x0000_s1027" style="position:absolute;width:73152;height:11303;visibility:visible;mso-wrap-style:square;v-text-anchor:middle" coordsize="7312660,1129665" o:gfxdata="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" path="m,l7312660,r,1129665l3619500,733425,,1091565,,xe" fillcolor="#5b9bd5 [3204]" stroked="f" strokeweight="1pt">
@@ -790,8 +790,72 @@
                                         <w:sz w:val="28"/>
                                         <w:szCs w:val="28"/>
                                       </w:rPr>
-                                      <w:t>David Howick, Miriam Farrington, Mudit Vats, Elona Vabishchevich, Jeffrey Alexovich</w:t>
+                                      <w:t xml:space="preserve">David Howick, Miriam Farrington, </w:t>
                                     </w:r>
+                                    <w:proofErr w:type="spellStart"/>
+                                    <w:r>
+                                      <w:rPr>
+                                        <w:color w:val="595959" w:themeColor="text1" w:themeTint="A6"/>
+                                        <w:sz w:val="28"/>
+                                        <w:szCs w:val="28"/>
+                                      </w:rPr>
+                                      <w:t>Mudit</w:t>
+                                    </w:r>
+                                    <w:proofErr w:type="spellEnd"/>
+                                    <w:r>
+                                      <w:rPr>
+                                        <w:color w:val="595959" w:themeColor="text1" w:themeTint="A6"/>
+                                        <w:sz w:val="28"/>
+                                        <w:szCs w:val="28"/>
+                                      </w:rPr>
+                                      <w:t xml:space="preserve"> Vats, </w:t>
+                                    </w:r>
+                                    <w:proofErr w:type="spellStart"/>
+                                    <w:r>
+                                      <w:rPr>
+                                        <w:color w:val="595959" w:themeColor="text1" w:themeTint="A6"/>
+                                        <w:sz w:val="28"/>
+                                        <w:szCs w:val="28"/>
+                                      </w:rPr>
+                                      <w:t>Elona</w:t>
+                                    </w:r>
+                                    <w:proofErr w:type="spellEnd"/>
+                                    <w:r>
+                                      <w:rPr>
+                                        <w:color w:val="595959" w:themeColor="text1" w:themeTint="A6"/>
+                                        <w:sz w:val="28"/>
+                                        <w:szCs w:val="28"/>
+                                      </w:rPr>
+                                      <w:t xml:space="preserve"> </w:t>
+                                    </w:r>
+                                    <w:proofErr w:type="spellStart"/>
+                                    <w:r>
+                                      <w:rPr>
+                                        <w:color w:val="595959" w:themeColor="text1" w:themeTint="A6"/>
+                                        <w:sz w:val="28"/>
+                                        <w:szCs w:val="28"/>
+                                      </w:rPr>
+                                      <w:t>Vabishchevich</w:t>
+                                    </w:r>
+                                    <w:proofErr w:type="spellEnd"/>
+                                    <w:r>
+                                      <w:rPr>
+                                        <w:color w:val="595959" w:themeColor="text1" w:themeTint="A6"/>
+                                        <w:sz w:val="28"/>
+                                        <w:szCs w:val="28"/>
+                                      </w:rPr>
+                                      <w:t xml:space="preserve">, Jeffrey </w:t>
+                                    </w:r>
+                                    <w:proofErr w:type="spellStart"/>
+                                    <w:r>
+                                      <w:rPr>
+                                        <w:color w:val="595959" w:themeColor="text1" w:themeTint="A6"/>
+                                        <w:sz w:val="28"/>
+                                        <w:szCs w:val="28"/>
+                                      </w:rPr>
+                                      <w:t>Alexovich</w:t>
+                                    </w:r>
+                                    <w:proofErr w:type="spellEnd"/>
                                   </w:p>
                                 </w:sdtContent>
                               </w:sdt>
@@ -851,8 +915,72 @@
                                   <w:sz w:val="28"/>
                                   <w:szCs w:val="28"/>
                                 </w:rPr>
-                                <w:t>David Howick, Miriam Farrington, Mudit Vats, Elona Vabishchevich, Jeffrey Alexovich</w:t>
+                                <w:t xml:space="preserve">David Howick, Miriam Farrington, </w:t>
                               </w:r>
+                              <w:proofErr w:type="spellStart"/>
+                              <w:r>
+                                <w:rPr>
+                                  <w:color w:val="595959" w:themeColor="text1" w:themeTint="A6"/>
+                                  <w:sz w:val="28"/>
+                                  <w:szCs w:val="28"/>
+                                </w:rPr>
+                                <w:t>Mudit</w:t>
+                              </w:r>
+                              <w:proofErr w:type="spellEnd"/>
+                              <w:r>
+                                <w:rPr>
+                                  <w:color w:val="595959" w:themeColor="text1" w:themeTint="A6"/>
+                                  <w:sz w:val="28"/>
+                                  <w:szCs w:val="28"/>
+                                </w:rPr>
+                                <w:t xml:space="preserve"> Vats, </w:t>
+                              </w:r>
+                              <w:proofErr w:type="spellStart"/>
+                              <w:r>
+                                <w:rPr>
+                                  <w:color w:val="595959" w:themeColor="text1" w:themeTint="A6"/>
+                                  <w:sz w:val="28"/>
+                                  <w:szCs w:val="28"/>
+                                </w:rPr>
+                                <w:t>Elona</w:t>
+                              </w:r>
+                              <w:proofErr w:type="spellEnd"/>
+                              <w:r>
+                                <w:rPr>
+                                  <w:color w:val="595959" w:themeColor="text1" w:themeTint="A6"/>
+                                  <w:sz w:val="28"/>
+                                  <w:szCs w:val="28"/>
+                                </w:rPr>
+                                <w:t xml:space="preserve"> </w:t>
+                              </w:r>
+                              <w:proofErr w:type="spellStart"/>
+                              <w:r>
+                                <w:rPr>
+                                  <w:color w:val="595959" w:themeColor="text1" w:themeTint="A6"/>
+                                  <w:sz w:val="28"/>
+                                  <w:szCs w:val="28"/>
+                                </w:rPr>
+                                <w:t>Vabishchevich</w:t>
+                              </w:r>
+                              <w:proofErr w:type="spellEnd"/>
+                              <w:r>
+                                <w:rPr>
+                                  <w:color w:val="595959" w:themeColor="text1" w:themeTint="A6"/>
+                                  <w:sz w:val="28"/>
+                                  <w:szCs w:val="28"/>
+                                </w:rPr>
+                                <w:t xml:space="preserve">, Jeffrey </w:t>
+                              </w:r>
+                              <w:proofErr w:type="spellStart"/>
+                              <w:r>
+                                <w:rPr>
+                                  <w:color w:val="595959" w:themeColor="text1" w:themeTint="A6"/>
+                                  <w:sz w:val="28"/>
+                                  <w:szCs w:val="28"/>
+                                </w:rPr>
+                                <w:t>Alexovich</w:t>
+                              </w:r>
+                              <w:proofErr w:type="spellEnd"/>
                             </w:p>
                           </w:sdtContent>
                         </w:sdt>
@@ -935,7 +1063,7 @@
             </w:rPr>
             <w:fldChar w:fldCharType="separate"/>
           </w:r>
-          <w:hyperlink w:anchor="_Toc46864130" w:history="1">
+          <w:hyperlink w:anchor="_Toc46864683" w:history="1">
             <w:r>
               <w:rPr>
                 <w:rStyle w:val="Hyperlink"/>
@@ -962,7 +1090,7 @@
                 <w:noProof/>
                 <w:webHidden/>
               </w:rPr>
-              <w:instrText xml:space="preserve"> PAGEREF _Toc46864130 \h </w:instrText>
+              <w:instrText xml:space="preserve"> PAGEREF _Toc46864683 \h </w:instrText>
             </w:r>
             <w:r>
               <w:rPr>
@@ -1005,7 +1133,7 @@
               <w:noProof/>
             </w:rPr>
           </w:pPr>
-          <w:hyperlink w:anchor="_Toc46864131" w:history="1">
+          <w:hyperlink w:anchor="_Toc46864684" w:history="1">
             <w:r>
               <w:rPr>
                 <w:rStyle w:val="Hyperlink"/>
@@ -1046,7 +1174,7 @@
                 <w:noProof/>
                 <w:webHidden/>
               </w:rPr>
-              <w:instrText xml:space="preserve"> PAGEREF _Toc46864131 \h </w:instrText>
+              <w:instrText xml:space="preserve"> PAGEREF _Toc46864684 \h </w:instrText>
             </w:r>
             <w:r>
               <w:rPr>
@@ -1089,7 +1217,7 @@
               <w:noProof/>
             </w:rPr>
           </w:pPr>
-          <w:hyperlink w:anchor="_Toc46864132" w:history="1">
+          <w:hyperlink w:anchor="_Toc46864685" w:history="1">
             <w:r>
               <w:rPr>
                 <w:rStyle w:val="Hyperlink"/>
@@ -1130,7 +1258,7 @@
                 <w:noProof/>
                 <w:webHidden/>
               </w:rPr>
-              <w:instrText xml:space="preserve"> PAGEREF _Toc46864132 \h </w:instrText>
+              <w:instrText xml:space="preserve"> PAGEREF _Toc46864685 \h </w:instrText>
             </w:r>
             <w:r>
               <w:rPr>
@@ -1173,7 +1301,7 @@
               <w:noProof/>
             </w:rPr>
           </w:pPr>
-          <w:hyperlink w:anchor="_Toc46864133" w:history="1">
+          <w:hyperlink w:anchor="_Toc46864686" w:history="1">
             <w:r>
               <w:rPr>
                 <w:rStyle w:val="Hyperlink"/>
@@ -1214,7 +1342,7 @@
                 <w:noProof/>
                 <w:webHidden/>
               </w:rPr>
-              <w:instrText xml:space="preserve"> PAGEREF _Toc46864133 \h </w:instrText>
+              <w:instrText xml:space="preserve"> PAGEREF _Toc46864686 \h </w:instrText>
             </w:r>
             <w:r>
               <w:rPr>
@@ -1257,7 +1385,7 @@
               <w:noProof/>
             </w:rPr>
           </w:pPr>
-          <w:hyperlink w:anchor="_Toc46864134" w:history="1">
+          <w:hyperlink w:anchor="_Toc46864687" w:history="1">
             <w:r>
               <w:rPr>
                 <w:rStyle w:val="Hyperlink"/>
@@ -1298,7 +1426,7 @@
                 <w:noProof/>
                 <w:webHidden/>
               </w:rPr>
-              <w:instrText xml:space="preserve"> PAGEREF _Toc46864134 \h </w:instrText>
+              <w:instrText xml:space="preserve"> PAGEREF _Toc46864687 \h </w:instrText>
             </w:r>
             <w:r>
               <w:rPr>
@@ -1340,7 +1468,7 @@
               <w:noProof/>
             </w:rPr>
           </w:pPr>
-          <w:hyperlink w:anchor="_Toc46864135" w:history="1">
+          <w:hyperlink w:anchor="_Toc46864688" w:history="1">
             <w:r>
               <w:rPr>
                 <w:rStyle w:val="Hyperlink"/>
@@ -1367,7 +1495,7 @@
                 <w:noProof/>
                 <w:webHidden/>
               </w:rPr>
-              <w:instrText xml:space="preserve"> PAGEREF _Toc46864135 \h </w:instrText>
+              <w:instrText xml:space="preserve"> PAGEREF _Toc46864688 \h </w:instrText>
             </w:r>
             <w:r>
               <w:rPr>
@@ -1410,7 +1538,7 @@
               <w:noProof/>
             </w:rPr>
           </w:pPr>
-          <w:hyperlink w:anchor="_Toc46864136" w:history="1">
+          <w:hyperlink w:anchor="_Toc46864689" w:history="1">
             <w:r>
               <w:rPr>
                 <w:rStyle w:val="Hyperlink"/>
@@ -1451,7 +1579,7 @@
                 <w:noProof/>
                 <w:webHidden/>
               </w:rPr>
-              <w:instrText xml:space="preserve"> PAGEREF _Toc46864136 \h </w:instrText>
+              <w:instrText xml:space="preserve"> PAGEREF _Toc46864689 \h </w:instrText>
             </w:r>
             <w:r>
               <w:rPr>
@@ -1494,7 +1622,7 @@
               <w:noProof/>
             </w:rPr>
           </w:pPr>
-          <w:hyperlink w:anchor="_Toc46864137" w:history="1">
+          <w:hyperlink w:anchor="_Toc46864690" w:history="1">
             <w:r>
               <w:rPr>
                 <w:rStyle w:val="Hyperlink"/>
@@ -1535,7 +1663,7 @@
                 <w:noProof/>
                 <w:webHidden/>
               </w:rPr>
-              <w:instrText xml:space="preserve"> PAGEREF _Toc46864137 \h </w:instrText>
+              <w:instrText xml:space="preserve"> PAGEREF _Toc46864690 \h </w:instrText>
             </w:r>
             <w:r>
               <w:rPr>
@@ -1578,7 +1706,7 @@
               <w:noProof/>
             </w:rPr>
           </w:pPr>
-          <w:hyperlink w:anchor="_Toc46864138" w:history="1">
+          <w:hyperlink w:anchor="_Toc46864691" w:history="1">
             <w:r>
               <w:rPr>
                 <w:rStyle w:val="Hyperlink"/>
@@ -1598,7 +1726,7 @@
                 <w:rStyle w:val="Hyperlink"/>
                 <w:noProof/>
               </w:rPr>
-              <w:t>Availability Requirement 01</w:t>
+              <w:t>Availability Requirement 1: Continuous System Uptime</w:t>
             </w:r>
             <w:r>
               <w:rPr>
@@ -1619,7 +1747,7 @@
                 <w:noProof/>
                 <w:webHidden/>
               </w:rPr>
-              <w:instrText xml:space="preserve"> PAGEREF _Toc46864138 \h </w:instrText>
+              <w:instrText xml:space="preserve"> PAGEREF _Toc46864691 \h </w:instrText>
             </w:r>
             <w:r>
               <w:rPr>
@@ -1662,7 +1790,7 @@
               <w:noProof/>
             </w:rPr>
           </w:pPr>
-          <w:hyperlink w:anchor="_Toc46864139" w:history="1">
+          <w:hyperlink w:anchor="_Toc46864692" w:history="1">
             <w:r>
               <w:rPr>
                 <w:rStyle w:val="Hyperlink"/>
@@ -1682,7 +1810,7 @@
                 <w:rStyle w:val="Hyperlink"/>
                 <w:noProof/>
               </w:rPr>
-              <w:t>Availability Requirement 02</w:t>
+              <w:t>Availability Requirement 2: Recovery Time</w:t>
             </w:r>
             <w:r>
               <w:rPr>
@@ -1703,7 +1831,7 @@
                 <w:noProof/>
                 <w:webHidden/>
               </w:rPr>
-              <w:instrText xml:space="preserve"> PAGEREF _Toc46864139 \h </w:instrText>
+              <w:instrText xml:space="preserve"> PAGEREF _Toc46864692 \h </w:instrText>
             </w:r>
             <w:r>
               <w:rPr>
@@ -1746,7 +1874,7 @@
               <w:noProof/>
             </w:rPr>
           </w:pPr>
-          <w:hyperlink w:anchor="_Toc46864140" w:history="1">
+          <w:hyperlink w:anchor="_Toc46864693" w:history="1">
             <w:r>
               <w:rPr>
                 <w:rStyle w:val="Hyperlink"/>
@@ -1766,7 +1894,7 @@
                 <w:rStyle w:val="Hyperlink"/>
                 <w:noProof/>
               </w:rPr>
-              <w:t>Availability Requirement 03</w:t>
+              <w:t>Availability Requirement 3: High Availability</w:t>
             </w:r>
             <w:r>
               <w:rPr>
@@ -1787,7 +1915,7 @@
                 <w:noProof/>
                 <w:webHidden/>
               </w:rPr>
-              <w:instrText xml:space="preserve"> PAGEREF _Toc46864140 \h </w:instrText>
+              <w:instrText xml:space="preserve"> PAGEREF _Toc46864693 \h </w:instrText>
             </w:r>
             <w:r>
               <w:rPr>
@@ -1830,7 +1958,7 @@
               <w:noProof/>
             </w:rPr>
           </w:pPr>
-          <w:hyperlink w:anchor="_Toc46864141" w:history="1">
+          <w:hyperlink w:anchor="_Toc46864694" w:history="1">
             <w:r>
               <w:rPr>
                 <w:rStyle w:val="Hyperlink"/>
@@ -1871,7 +1999,7 @@
                 <w:noProof/>
                 <w:webHidden/>
               </w:rPr>
-              <w:instrText xml:space="preserve"> PAGEREF _Toc46864141 \h </w:instrText>
+              <w:instrText xml:space="preserve"> PAGEREF _Toc46864694 \h </w:instrText>
             </w:r>
             <w:r>
               <w:rPr>
@@ -1914,7 +2042,7 @@
               <w:noProof/>
             </w:rPr>
           </w:pPr>
-          <w:hyperlink w:anchor="_Toc46864142" w:history="1">
+          <w:hyperlink w:anchor="_Toc46864695" w:history="1">
             <w:r>
               <w:rPr>
                 <w:rStyle w:val="Hyperlink"/>
@@ -1934,7 +2062,7 @@
                 <w:rStyle w:val="Hyperlink"/>
                 <w:noProof/>
               </w:rPr>
-              <w:t>User Requirement 01</w:t>
+              <w:t>User Requirement 1: Unit Test Execution</w:t>
             </w:r>
             <w:r>
               <w:rPr>
@@ -1955,7 +2083,7 @@
                 <w:noProof/>
                 <w:webHidden/>
               </w:rPr>
-              <w:instrText xml:space="preserve"> PAGEREF _Toc46864142 \h </w:instrText>
+              <w:instrText xml:space="preserve"> PAGEREF _Toc46864695 \h </w:instrText>
             </w:r>
             <w:r>
               <w:rPr>
@@ -1998,7 +2126,7 @@
               <w:noProof/>
             </w:rPr>
           </w:pPr>
-          <w:hyperlink w:anchor="_Toc46864143" w:history="1">
+          <w:hyperlink w:anchor="_Toc46864696" w:history="1">
             <w:r>
               <w:rPr>
                 <w:rStyle w:val="Hyperlink"/>
@@ -2018,7 +2146,15 @@
                 <w:rStyle w:val="Hyperlink"/>
                 <w:noProof/>
               </w:rPr>
-              <w:t>User Requirement 02</w:t>
+              <w:t xml:space="preserve">User Requirement 2: </w:t>
+            </w:r>
+            <w:r>
+              <w:rPr>
+                <w:rStyle w:val="Hyperlink"/>
+                <w:bCs/>
+                <w:noProof/>
+              </w:rPr>
+              <w:t>Logging and Results Viewing</w:t>
             </w:r>
             <w:r>
               <w:rPr>
@@ -2039,7 +2175,7 @@
                 <w:noProof/>
                 <w:webHidden/>
               </w:rPr>
-              <w:instrText xml:space="preserve"> PAGEREF _Toc46864143 \h </w:instrText>
+              <w:instrText xml:space="preserve"> PAGEREF _Toc46864696 \h </w:instrText>
             </w:r>
             <w:r>
               <w:rPr>
@@ -2082,7 +2218,7 @@
               <w:noProof/>
             </w:rPr>
           </w:pPr>
-          <w:hyperlink w:anchor="_Toc46864144" w:history="1">
+          <w:hyperlink w:anchor="_Toc46864697" w:history="1">
             <w:r>
               <w:rPr>
                 <w:rStyle w:val="Hyperlink"/>
@@ -2102,7 +2238,15 @@
                 <w:rStyle w:val="Hyperlink"/>
                 <w:noProof/>
               </w:rPr>
-              <w:t>User Requirement 03</w:t>
+              <w:t xml:space="preserve">User Requirement 3: </w:t>
+            </w:r>
+            <w:r>
+              <w:rPr>
+                <w:rStyle w:val="Hyperlink"/>
+                <w:bCs/>
+                <w:noProof/>
+              </w:rPr>
+              <w:t>Concurrent Test Execution</w:t>
             </w:r>
             <w:r>
               <w:rPr>
@@ -2123,7 +2267,7 @@
                 <w:noProof/>
                 <w:webHidden/>
               </w:rPr>
-              <w:instrText xml:space="preserve"> PAGEREF _Toc46864144 \h </w:instrText>
+              <w:instrText xml:space="preserve"> PAGEREF _Toc46864697 \h </w:instrText>
             </w:r>
             <w:r>
               <w:rPr>
@@ -2166,7 +2310,7 @@
               <w:noProof/>
             </w:rPr>
           </w:pPr>
-          <w:hyperlink w:anchor="_Toc46864145" w:history="1">
+          <w:hyperlink w:anchor="_Toc46864698" w:history="1">
             <w:r>
               <w:rPr>
                 <w:rStyle w:val="Hyperlink"/>
@@ -2207,7 +2351,7 @@
                 <w:noProof/>
                 <w:webHidden/>
               </w:rPr>
-              <w:instrText xml:space="preserve"> PAGEREF _Toc46864145 \h </w:instrText>
+              <w:instrText xml:space="preserve"> PAGEREF _Toc46864698 \h </w:instrText>
             </w:r>
             <w:r>
               <w:rPr>
@@ -2250,7 +2394,7 @@
               <w:noProof/>
             </w:rPr>
           </w:pPr>
-          <w:hyperlink w:anchor="_Toc46864146" w:history="1">
+          <w:hyperlink w:anchor="_Toc46864699" w:history="1">
             <w:r>
               <w:rPr>
                 <w:rStyle w:val="Hyperlink"/>
@@ -2291,7 +2435,7 @@
                 <w:noProof/>
                 <w:webHidden/>
               </w:rPr>
-              <w:instrText xml:space="preserve"> PAGEREF _Toc46864146 \h </w:instrText>
+              <w:instrText xml:space="preserve"> PAGEREF _Toc46864699 \h </w:instrText>
             </w:r>
             <w:r>
               <w:rPr>
@@ -2334,7 +2478,7 @@
               <w:noProof/>
             </w:rPr>
           </w:pPr>
-          <w:hyperlink w:anchor="_Toc46864147" w:history="1">
+          <w:hyperlink w:anchor="_Toc46864700" w:history="1">
             <w:r>
               <w:rPr>
                 <w:rStyle w:val="Hyperlink"/>
@@ -2375,7 +2519,7 @@
                 <w:noProof/>
                 <w:webHidden/>
               </w:rPr>
-              <w:instrText xml:space="preserve"> PAGEREF _Toc46864147 \h </w:instrText>
+              <w:instrText xml:space="preserve"> PAGEREF _Toc46864700 \h </w:instrText>
             </w:r>
             <w:r>
               <w:rPr>
@@ -2418,7 +2562,7 @@
               <w:noProof/>
             </w:rPr>
           </w:pPr>
-          <w:hyperlink w:anchor="_Toc46864148" w:history="1">
+          <w:hyperlink w:anchor="_Toc46864701" w:history="1">
             <w:r>
               <w:rPr>
                 <w:rStyle w:val="Hyperlink"/>
@@ -2459,7 +2603,7 @@
                 <w:noProof/>
                 <w:webHidden/>
               </w:rPr>
-              <w:instrText xml:space="preserve"> PAGEREF _Toc46864148 \h </w:instrText>
+              <w:instrText xml:space="preserve"> PAGEREF _Toc46864701 \h </w:instrText>
             </w:r>
             <w:r>
               <w:rPr>
@@ -2502,7 +2646,7 @@
               <w:noProof/>
             </w:rPr>
           </w:pPr>
-          <w:hyperlink w:anchor="_Toc46864149" w:history="1">
+          <w:hyperlink w:anchor="_Toc46864702" w:history="1">
             <w:r>
               <w:rPr>
                 <w:rStyle w:val="Hyperlink"/>
@@ -2543,7 +2687,7 @@
                 <w:noProof/>
                 <w:webHidden/>
               </w:rPr>
-              <w:instrText xml:space="preserve"> PAGEREF _Toc46864149 \h </w:instrText>
+              <w:instrText xml:space="preserve"> PAGEREF _Toc46864702 \h </w:instrText>
             </w:r>
             <w:r>
               <w:rPr>
@@ -2586,7 +2730,7 @@
               <w:noProof/>
             </w:rPr>
           </w:pPr>
-          <w:hyperlink w:anchor="_Toc46864150" w:history="1">
+          <w:hyperlink w:anchor="_Toc46864703" w:history="1">
             <w:r>
               <w:rPr>
                 <w:rStyle w:val="Hyperlink"/>
@@ -2627,7 +2771,7 @@
                 <w:noProof/>
                 <w:webHidden/>
               </w:rPr>
-              <w:instrText xml:space="preserve"> PAGEREF _Toc46864150 \h </w:instrText>
+              <w:instrText xml:space="preserve"> PAGEREF _Toc46864703 \h </w:instrText>
             </w:r>
             <w:r>
               <w:rPr>
@@ -2670,7 +2814,7 @@
               <w:noProof/>
             </w:rPr>
           </w:pPr>
-          <w:hyperlink w:anchor="_Toc46864151" w:history="1">
+          <w:hyperlink w:anchor="_Toc46864704" w:history="1">
             <w:r>
               <w:rPr>
                 <w:rStyle w:val="Hyperlink"/>
@@ -2711,7 +2855,7 @@
                 <w:noProof/>
                 <w:webHidden/>
               </w:rPr>
-              <w:instrText xml:space="preserve"> PAGEREF _Toc46864151 \h </w:instrText>
+              <w:instrText xml:space="preserve"> PAGEREF _Toc46864704 \h </w:instrText>
             </w:r>
             <w:r>
               <w:rPr>
@@ -2764,7 +2908,7 @@
       <w:pPr>
         <w:pStyle w:val="Heading1"/>
       </w:pPr>
-      <w:bookmarkStart w:id="0" w:name="_Toc46864130"/>
+      <w:bookmarkStart w:id="0" w:name="_Toc46864683"/>
       <w:r>
         <w:lastRenderedPageBreak/>
         <w:t>Preface</w:t>
@@ -3272,7 +3416,7 @@
       <w:pPr>
         <w:pStyle w:val="Heading1"/>
       </w:pPr>
-      <w:bookmarkStart w:id="1" w:name="_Toc46864131"/>
+      <w:bookmarkStart w:id="1" w:name="_Toc46864684"/>
       <w:r>
         <w:lastRenderedPageBreak/>
         <w:t>1</w:t>
@@ -3359,7 +3503,7 @@
         <w:pStyle w:val="Heading1"/>
         <w:spacing w:after="240"/>
       </w:pPr>
-      <w:bookmarkStart w:id="2" w:name="_Toc46864132"/>
+      <w:bookmarkStart w:id="2" w:name="_Toc46864685"/>
       <w:r>
         <w:t>1.1</w:t>
       </w:r>
@@ -3588,7 +3732,7 @@
       <w:pPr>
         <w:pStyle w:val="Heading1"/>
       </w:pPr>
-      <w:bookmarkStart w:id="3" w:name="_Toc46864133"/>
+      <w:bookmarkStart w:id="3" w:name="_Toc46864686"/>
       <w:r>
         <w:t>1.2</w:t>
       </w:r>
@@ -3603,7 +3747,13 @@
     <w:p/>
     <w:p>
       <w:r>
-        <w:t>There are 8 types of users for the system.  They are:</w:t>
+        <w:t xml:space="preserve">There are </w:t>
+      </w:r>
+      <w:r>
+        <w:t>9</w:t>
+      </w:r>
+      <w:r>
+        <w:t xml:space="preserve"> types of users for the system.  They are:</w:t>
       </w:r>
     </w:p>
     <w:p>
@@ -3732,17 +3882,23 @@
         <w:t>IT Managers (Mostly line level managers)</w:t>
       </w:r>
       <w:r>
-        <w:t>.  These users are fun to watch; to see if they can make the software work, let alone figure out how to actually test something</w:t>
-      </w:r>
-      <w:r>
-        <w:t xml:space="preserve"> </w:t>
-      </w:r>
-      <w:r>
-        <w:sym w:font="Wingdings" w:char="F04A"/>
-      </w:r>
-      <w:r>
         <w:t>.</w:t>
       </w:r>
+    </w:p>
+    <w:p>
+      <w:pPr>
+        <w:pStyle w:val="ListParagraph"/>
+        <w:numPr>
+          <w:ilvl w:val="0"/>
+          <w:numId w:val="3"/>
+        </w:numPr>
+      </w:pPr>
+      <w:r>
+        <w:t xml:space="preserve">System Administrators.  These users manage and maintain the system, accessibility and </w:t>
+      </w:r>
+      <w:r>
+        <w:t>perform system maintenance upgrades.</w:t>
+      </w:r>
       <w:r>
         <w:br w:type="page"/>
       </w:r>
@@ -3751,7 +3907,7 @@
       <w:pPr>
         <w:pStyle w:val="Heading1"/>
       </w:pPr>
-      <w:bookmarkStart w:id="4" w:name="_Toc46864134"/>
+      <w:bookmarkStart w:id="4" w:name="_Toc46864687"/>
       <w:r>
         <w:lastRenderedPageBreak/>
         <w:t>1.3</w:t>
@@ -3879,7 +4035,7 @@
       <w:pPr>
         <w:pStyle w:val="Heading1"/>
       </w:pPr>
-      <w:bookmarkStart w:id="5" w:name="_Toc46864135"/>
+      <w:bookmarkStart w:id="5" w:name="_Toc46864688"/>
       <w:r>
         <w:lastRenderedPageBreak/>
         <w:t>Glossary</w:t>
@@ -3950,7 +4106,15 @@
         <w:t>API</w:t>
       </w:r>
       <w:r>
-        <w:t xml:space="preserve"> – Application Programming Interface.  Program code that allows for communication between one application to another via a defined set of protocol (rules).</w:t>
+        <w:t xml:space="preserve"> – Application Programming Interface.  Program code that allows for communication between one </w:t>
+      </w:r>
+      <w:proofErr w:type="gramStart"/>
+      <w:r>
+        <w:t>application</w:t>
+      </w:r>
+      <w:proofErr w:type="gramEnd"/>
+      <w:r>
+        <w:t xml:space="preserve"> to another via a defined set of protocol (rules).</w:t>
       </w:r>
     </w:p>
     <w:p>
@@ -3966,12 +4130,15 @@
       </w:r>
     </w:p>
     <w:p>
+      <w:bookmarkStart w:id="6" w:name="_GoBack"/>
       <w:r>
         <w:rPr>
           <w:b/>
+          <w:u w:val="single"/>
         </w:rPr>
         <w:t>DR</w:t>
       </w:r>
+      <w:bookmarkEnd w:id="6"/>
       <w:r>
         <w:t xml:space="preserve"> – Disaster Recovery.  This is the failover/recovery method of the system.  Recovery levels usually range from zero to five, but there are two important measurements or requirements for determining system recoverability.  RTO (Recovery Time Objective) is the measurement of how long the system can be down before it must be online again and available for use.  RPO (Recovery Point Objective) is the measurement of how much time elapses between snapshots, copies or other replication of data.  In other words, how much data can you afford to lose?  The smaller the numbers in either case, the higher the Recovery level has to be.</w:t>
       </w:r>
@@ -3990,7 +4157,7 @@
       <w:pPr>
         <w:pStyle w:val="Heading1"/>
       </w:pPr>
-      <w:bookmarkStart w:id="6" w:name="_Toc46864136"/>
+      <w:bookmarkStart w:id="7" w:name="_Toc46864689"/>
       <w:r>
         <w:lastRenderedPageBreak/>
         <w:t>2</w:t>
@@ -4001,7 +4168,7 @@
       <w:r>
         <w:t>System Requirements</w:t>
       </w:r>
-      <w:bookmarkEnd w:id="6"/>
+      <w:bookmarkEnd w:id="7"/>
     </w:p>
     <w:p>
       <w:pPr>
@@ -4051,7 +4218,15 @@
         <w:t>Client access to the system shall be provided through</w:t>
       </w:r>
       <w:r>
-        <w:t xml:space="preserve"> a WebUI to be accessed via</w:t>
+        <w:t xml:space="preserve"> a </w:t>
+      </w:r>
+      <w:proofErr w:type="spellStart"/>
+      <w:r>
+        <w:t>WebUI</w:t>
+      </w:r>
+      <w:proofErr w:type="spellEnd"/>
+      <w:r>
+        <w:t xml:space="preserve"> to be accessed via</w:t>
       </w:r>
       <w:r>
         <w:t xml:space="preserve"> a standard web </w:t>
@@ -4139,7 +4314,15 @@
         <w:tab/>
       </w:r>
       <w:r>
-        <w:t>between the database and the WebUI.</w:t>
+        <w:t xml:space="preserve">between the database and the </w:t>
+      </w:r>
+      <w:proofErr w:type="spellStart"/>
+      <w:r>
+        <w:t>WebUI</w:t>
+      </w:r>
+      <w:proofErr w:type="spellEnd"/>
+      <w:r>
+        <w:t>.</w:t>
       </w:r>
     </w:p>
     <w:p>
@@ -4423,7 +4606,7 @@
       <w:pPr>
         <w:pStyle w:val="Heading1"/>
       </w:pPr>
-      <w:bookmarkStart w:id="7" w:name="_Toc46864137"/>
+      <w:bookmarkStart w:id="8" w:name="_Toc46864690"/>
       <w:r>
         <w:t>3</w:t>
       </w:r>
@@ -4454,7 +4637,7 @@
       <w:r>
         <w:t>equirements</w:t>
       </w:r>
-      <w:bookmarkEnd w:id="7"/>
+      <w:bookmarkEnd w:id="8"/>
     </w:p>
     <w:p/>
     <w:p>
@@ -4462,7 +4645,7 @@
         <w:pStyle w:val="Heading2"/>
         <w:spacing w:after="240"/>
       </w:pPr>
-      <w:bookmarkStart w:id="8" w:name="_Toc46864138"/>
+      <w:bookmarkStart w:id="9" w:name="_Toc46864691"/>
       <w:r>
         <w:t>3</w:t>
       </w:r>
@@ -4471,9 +4654,15 @@
       </w:r>
       <w:r>
         <w:tab/>
-        <w:t>Availability Requirement 01</w:t>
-      </w:r>
-      <w:bookmarkEnd w:id="8"/>
+        <w:t>Availability Requirement 1</w:t>
+      </w:r>
+      <w:r>
+        <w:t xml:space="preserve">: </w:t>
+      </w:r>
+      <w:r>
+        <w:t>Continuous System Uptime</w:t>
+      </w:r>
+      <w:bookmarkEnd w:id="9"/>
     </w:p>
     <w:p>
       <w:pPr>
@@ -4569,15 +4758,18 @@
         <w:pStyle w:val="Heading2"/>
         <w:spacing w:after="240"/>
       </w:pPr>
-      <w:bookmarkStart w:id="9" w:name="_Toc46864139"/>
+      <w:bookmarkStart w:id="10" w:name="_Toc46864692"/>
       <w:r>
         <w:t xml:space="preserve">3.2 </w:t>
       </w:r>
       <w:r>
         <w:tab/>
-        <w:t>Availability Requirement 02</w:t>
-      </w:r>
-      <w:bookmarkEnd w:id="9"/>
+        <w:t>Availability Requirement 2</w:t>
+      </w:r>
+      <w:r>
+        <w:t>: Recovery Time</w:t>
+      </w:r>
+      <w:bookmarkEnd w:id="10"/>
     </w:p>
     <w:p>
       <w:r>
@@ -4733,16 +4925,19 @@
         <w:pStyle w:val="Heading2"/>
         <w:spacing w:after="240"/>
       </w:pPr>
-      <w:bookmarkStart w:id="10" w:name="_Toc46864140"/>
+      <w:bookmarkStart w:id="11" w:name="_Toc46864693"/>
       <w:r>
         <w:lastRenderedPageBreak/>
         <w:t xml:space="preserve">3.3 </w:t>
       </w:r>
       <w:r>
         <w:tab/>
-        <w:t>Availability Requirement 03</w:t>
-      </w:r>
-      <w:bookmarkEnd w:id="10"/>
+        <w:t>Availability Requirement 3</w:t>
+      </w:r>
+      <w:r>
+        <w:t>: High Availability</w:t>
+      </w:r>
+      <w:bookmarkEnd w:id="11"/>
     </w:p>
     <w:p>
       <w:pPr>
@@ -4793,21 +4988,14 @@
     <w:p>
       <w:pPr>
         <w:jc w:val="both"/>
-        <w:rPr>
-          <w:highlight w:val="yellow"/>
-        </w:rPr>
-      </w:pPr>
-      <w:r>
-        <w:rPr>
-          <w:highlight w:val="yellow"/>
-        </w:rPr>
-        <w:t>2.8</w:t>
-      </w:r>
-      <w:r>
-        <w:rPr>
-          <w:highlight w:val="yellow"/>
-        </w:rPr>
-        <w:tab/>
+      </w:pPr>
+      <w:r>
+        <w:t>3.3.3</w:t>
+      </w:r>
+      <w:r>
+        <w:tab/>
+      </w:r>
+      <w:r>
         <w:t>The system shall maintain all program code in scripts that can be deployed to the cloud platform.</w:t>
       </w:r>
     </w:p>
@@ -4816,16 +5004,27 @@
         <w:jc w:val="both"/>
       </w:pPr>
       <w:r>
-        <w:rPr>
-          <w:highlight w:val="yellow"/>
-        </w:rPr>
-        <w:tab/>
-        <w:t>2.8.1</w:t>
-      </w:r>
-      <w:r>
-        <w:rPr>
-          <w:highlight w:val="yellow"/>
-        </w:rPr>
+        <w:tab/>
+      </w:r>
+      <w:r>
+        <w:t>3</w:t>
+      </w:r>
+      <w:r>
+        <w:t>.</w:t>
+      </w:r>
+      <w:r>
+        <w:t>3</w:t>
+      </w:r>
+      <w:r>
+        <w:t>.</w:t>
+      </w:r>
+      <w:r>
+        <w:t>3.</w:t>
+      </w:r>
+      <w:r>
+        <w:t>1</w:t>
+      </w:r>
+      <w:r>
         <w:tab/>
         <w:t>Backup copies of all scripts shall be located in a separate region.</w:t>
       </w:r>
@@ -4835,7 +5034,7 @@
       <w:pPr>
         <w:pStyle w:val="Heading1"/>
       </w:pPr>
-      <w:bookmarkStart w:id="11" w:name="_Toc46864141"/>
+      <w:bookmarkStart w:id="12" w:name="_Toc46864694"/>
       <w:r>
         <w:t>4</w:t>
       </w:r>
@@ -4846,7 +5045,7 @@
         <w:tab/>
         <w:t>User Requirements</w:t>
       </w:r>
-      <w:bookmarkEnd w:id="11"/>
+      <w:bookmarkEnd w:id="12"/>
     </w:p>
     <w:p/>
     <w:p>
@@ -4854,15 +5053,18 @@
         <w:pStyle w:val="Heading2"/>
         <w:spacing w:after="240"/>
       </w:pPr>
-      <w:bookmarkStart w:id="12" w:name="_Toc46864142"/>
+      <w:bookmarkStart w:id="13" w:name="_Toc46864695"/>
       <w:r>
         <w:t xml:space="preserve">4.1 </w:t>
       </w:r>
       <w:r>
         <w:tab/>
-        <w:t>User Requirement 01</w:t>
-      </w:r>
-      <w:bookmarkEnd w:id="12"/>
+        <w:t>User Requirement 1</w:t>
+      </w:r>
+      <w:r>
+        <w:t>: Unit Test Execution</w:t>
+      </w:r>
+      <w:bookmarkEnd w:id="13"/>
     </w:p>
     <w:p>
       <w:pPr>
@@ -4954,7 +5156,15 @@
       </w:r>
       <w:r>
         <w:tab/>
-        <w:t xml:space="preserve">The system shall have two user interfaces – a WebUI for remote users and a desktop interface </w:t>
+        <w:t xml:space="preserve">The system shall have two user interfaces – a </w:t>
+      </w:r>
+      <w:proofErr w:type="spellStart"/>
+      <w:r>
+        <w:t>WebUI</w:t>
+      </w:r>
+      <w:proofErr w:type="spellEnd"/>
+      <w:r>
+        <w:t xml:space="preserve"> for remote users and a desktop interface </w:t>
       </w:r>
       <w:r>
         <w:tab/>
@@ -4973,7 +5183,15 @@
         <w:t xml:space="preserve">The system shall be available on demand </w:t>
       </w:r>
       <w:r>
-        <w:t xml:space="preserve">remotely via the WebUI and locally via the desktop </w:t>
+        <w:t xml:space="preserve">remotely via the </w:t>
+      </w:r>
+      <w:proofErr w:type="spellStart"/>
+      <w:r>
+        <w:t>WebUI</w:t>
+      </w:r>
+      <w:proofErr w:type="spellEnd"/>
+      <w:r>
+        <w:t xml:space="preserve"> and locally via the desktop </w:t>
       </w:r>
       <w:r>
         <w:tab/>
@@ -4991,8 +5209,13 @@
         <w:tab/>
         <w:t xml:space="preserve">The </w:t>
       </w:r>
-      <w:r>
-        <w:t>WebUI and desktop interface</w:t>
+      <w:proofErr w:type="spellStart"/>
+      <w:r>
+        <w:t>WebUI</w:t>
+      </w:r>
+      <w:proofErr w:type="spellEnd"/>
+      <w:r>
+        <w:t xml:space="preserve"> and desktop interface</w:t>
       </w:r>
       <w:r>
         <w:t xml:space="preserve"> shall:</w:t>
@@ -5114,8 +5337,13 @@
       <w:r>
         <w:t xml:space="preserve">The </w:t>
       </w:r>
-      <w:r>
-        <w:t xml:space="preserve">WebUI shall </w:t>
+      <w:proofErr w:type="spellStart"/>
+      <w:r>
+        <w:t>WebUI</w:t>
+      </w:r>
+      <w:proofErr w:type="spellEnd"/>
+      <w:r>
+        <w:t xml:space="preserve"> shall </w:t>
       </w:r>
       <w:r>
         <w:t>also</w:t>
@@ -5180,15 +5408,27 @@
         <w:pStyle w:val="Heading2"/>
         <w:spacing w:after="240"/>
       </w:pPr>
-      <w:bookmarkStart w:id="13" w:name="_Toc46864143"/>
+      <w:bookmarkStart w:id="14" w:name="_Toc46864696"/>
       <w:r>
         <w:t xml:space="preserve">4.2 </w:t>
       </w:r>
       <w:r>
         <w:tab/>
-        <w:t>User Requirement 02</w:t>
-      </w:r>
-      <w:bookmarkEnd w:id="13"/>
+        <w:t xml:space="preserve">User Requirement </w:t>
+      </w:r>
+      <w:r>
+        <w:t>2</w:t>
+      </w:r>
+      <w:r>
+        <w:t xml:space="preserve">: </w:t>
+      </w:r>
+      <w:r>
+        <w:rPr>
+          <w:bCs/>
+        </w:rPr>
+        <w:t>Logging and Results Viewing</w:t>
+      </w:r>
+      <w:bookmarkEnd w:id="14"/>
     </w:p>
     <w:p>
       <w:pPr>
@@ -5263,7 +5503,15 @@
       </w:r>
       <w:r>
         <w:tab/>
-        <w:t>The log component shall show different levels of logging (INFO, DEBUG, ERROR).</w:t>
+        <w:t xml:space="preserve">The log component shall show different levels of logging (INFO, DEBUG, </w:t>
+      </w:r>
+      <w:proofErr w:type="gramStart"/>
+      <w:r>
+        <w:t>ERROR</w:t>
+      </w:r>
+      <w:proofErr w:type="gramEnd"/>
+      <w:r>
+        <w:t>).</w:t>
       </w:r>
     </w:p>
     <w:p>
@@ -5365,7 +5613,7 @@
         <w:pStyle w:val="Heading2"/>
         <w:spacing w:after="240"/>
       </w:pPr>
-      <w:bookmarkStart w:id="14" w:name="_Toc46864144"/>
+      <w:bookmarkStart w:id="15" w:name="_Toc46864697"/>
       <w:r>
         <w:t>4</w:t>
       </w:r>
@@ -5374,9 +5622,21 @@
       </w:r>
       <w:r>
         <w:tab/>
-        <w:t>User Requirement 03</w:t>
-      </w:r>
-      <w:bookmarkEnd w:id="14"/>
+        <w:t xml:space="preserve">User Requirement </w:t>
+      </w:r>
+      <w:r>
+        <w:t>3</w:t>
+      </w:r>
+      <w:r>
+        <w:t xml:space="preserve">: </w:t>
+      </w:r>
+      <w:r>
+        <w:rPr>
+          <w:bCs/>
+        </w:rPr>
+        <w:t>Concurrent Test Execution</w:t>
+      </w:r>
+      <w:bookmarkEnd w:id="15"/>
     </w:p>
     <w:p>
       <w:pPr>
@@ -5432,7 +5692,7 @@
       <w:pPr>
         <w:pStyle w:val="Heading1"/>
       </w:pPr>
-      <w:bookmarkStart w:id="15" w:name="_Toc46864145"/>
+      <w:bookmarkStart w:id="16" w:name="_Toc46864698"/>
       <w:r>
         <w:lastRenderedPageBreak/>
         <w:t>5</w:t>
@@ -5443,7 +5703,7 @@
       <w:r>
         <w:t>Constraints</w:t>
       </w:r>
-      <w:bookmarkEnd w:id="15"/>
+      <w:bookmarkEnd w:id="16"/>
     </w:p>
     <w:p>
       <w:pPr>
@@ -5455,7 +5715,7 @@
         <w:pStyle w:val="Heading2"/>
         <w:spacing w:after="240"/>
       </w:pPr>
-      <w:bookmarkStart w:id="16" w:name="_Toc46864146"/>
+      <w:bookmarkStart w:id="17" w:name="_Toc46864699"/>
       <w:r>
         <w:t>5</w:t>
       </w:r>
@@ -5466,7 +5726,7 @@
         <w:tab/>
         <w:t>Technical Constraints</w:t>
       </w:r>
-      <w:bookmarkEnd w:id="16"/>
+      <w:bookmarkEnd w:id="17"/>
     </w:p>
     <w:p>
       <w:pPr>
@@ -5538,7 +5798,7 @@
         <w:pStyle w:val="Heading2"/>
         <w:spacing w:after="240"/>
       </w:pPr>
-      <w:bookmarkStart w:id="17" w:name="_Toc46864147"/>
+      <w:bookmarkStart w:id="18" w:name="_Toc46864700"/>
       <w:r>
         <w:t>5</w:t>
       </w:r>
@@ -5549,7 +5809,7 @@
         <w:tab/>
         <w:t>Operational Constraints</w:t>
       </w:r>
-      <w:bookmarkEnd w:id="17"/>
+      <w:bookmarkEnd w:id="18"/>
       <w:r>
         <w:t xml:space="preserve"> </w:t>
       </w:r>
@@ -5583,7 +5843,7 @@
         <w:pStyle w:val="Heading2"/>
         <w:spacing w:after="240"/>
       </w:pPr>
-      <w:bookmarkStart w:id="18" w:name="_Toc46864148"/>
+      <w:bookmarkStart w:id="19" w:name="_Toc46864701"/>
       <w:r>
         <w:t>5</w:t>
       </w:r>
@@ -5594,7 +5854,7 @@
         <w:tab/>
         <w:t>Business Constraints</w:t>
       </w:r>
-      <w:bookmarkEnd w:id="18"/>
+      <w:bookmarkEnd w:id="19"/>
     </w:p>
     <w:p>
       <w:pPr>
@@ -5646,7 +5906,7 @@
       <w:pPr>
         <w:pStyle w:val="Heading1"/>
       </w:pPr>
-      <w:bookmarkStart w:id="19" w:name="_Toc46864149"/>
+      <w:bookmarkStart w:id="20" w:name="_Toc46864702"/>
       <w:r>
         <w:lastRenderedPageBreak/>
         <w:t>6</w:t>
@@ -5655,7 +5915,7 @@
         <w:tab/>
         <w:t>System Models</w:t>
       </w:r>
-      <w:bookmarkEnd w:id="19"/>
+      <w:bookmarkEnd w:id="20"/>
     </w:p>
     <w:p>
       <w:pPr>
@@ -5666,7 +5926,7 @@
       <w:pPr>
         <w:pStyle w:val="Heading2"/>
       </w:pPr>
-      <w:bookmarkStart w:id="20" w:name="_Toc46864150"/>
+      <w:bookmarkStart w:id="21" w:name="_Toc46864703"/>
       <w:r>
         <w:t>6</w:t>
       </w:r>
@@ -5683,7 +5943,7 @@
       <w:r>
         <w:t>or Scenarios</w:t>
       </w:r>
-      <w:bookmarkEnd w:id="20"/>
+      <w:bookmarkEnd w:id="21"/>
     </w:p>
     <w:p>
       <w:pPr>
@@ -5694,7 +5954,7 @@
       <w:pPr>
         <w:pStyle w:val="Heading2"/>
       </w:pPr>
-      <w:bookmarkStart w:id="21" w:name="_Toc46864151"/>
+      <w:bookmarkStart w:id="22" w:name="_Toc46864704"/>
       <w:r>
         <w:t>6</w:t>
       </w:r>
@@ -5705,7 +5965,7 @@
         <w:tab/>
         <w:t>Class Diagram</w:t>
       </w:r>
-      <w:bookmarkEnd w:id="21"/>
+      <w:bookmarkEnd w:id="22"/>
     </w:p>
     <w:p/>
     <w:p/>
@@ -5723,7 +5983,7 @@
 </file>
 
 <file path=word/numbering.xml><?xml version="1.0" encoding="utf-8"?>
-<w:numbering xmlns:wpc="http://schemas.microsoft.com/office/word/2010/wordprocessingCanvas" xmlns:cx="http://schemas.microsoft.com/office/drawing/2014/chartex" xmlns:cx1="http://schemas.microsoft.com/office/drawing/2015/9/8/chartex" xmlns:cx2="http://schemas.microsoft.com/office/drawing/2015/10/21/chartex" xmlns:cx3="http://schemas.microsoft.com/office/drawing/2016/5/9/chartex" xmlns:cx4="http://schemas.microsoft.com/office/drawing/2016/5/10/chartex" xmlns:cx5="http://schemas.microsoft.com/office/drawing/2016/5/11/chartex" xmlns:cx6="http://schemas.microsoft.com/office/drawing/2016/5/12/chartex" xmlns:cx7="http://schemas.microsoft.com/office/drawing/2016/5/13/chartex" xmlns:cx8="http://schemas.microsoft.com/office/drawing/2016/5/14/chartex" xmlns:mc="http://schemas.openxmlformats.org/markup-compatibility/2006" xmlns:aink="http://schemas.microsoft.com/office/drawing/2016/ink" xmlns:am3d="http://schemas.microsoft.com/office/drawing/2017/model3d" xmlns:o="urn:schemas-microsoft-com:office:office" xmlns:r="http://schemas.openxmlformats.org/officeDocument/2006/relationships" xmlns:m="http://schemas.openxmlformats.org/officeDocument/2006/math" xmlns:v="urn:schemas-microsoft-com:vml" xmlns:wp14="http://schemas.microsoft.com/office/word/2010/wordprocessingDrawing" xmlns:wp="http://schemas.openxmlformats.org/drawingml/2006/wordprocessingDrawing" xmlns:w10="urn:schemas-microsoft-com:office:word" xmlns:w="http://schemas.openxmlformats.org/wordprocessingml/2006/main" xmlns:w14="http://schemas.microsoft.com/office/word/2010/wordml" xmlns:w15="http://schemas.microsoft.com/office/word/2012/wordml" xmlns:w16cex="http://schemas.microsoft.com/office/word/2018/wordml/cex" xmlns:w16cid="http://schemas.microsoft.com/office/word/2016/wordml/cid" xmlns:w16="http://schemas.microsoft.com/office/word/2018/wordml" xmlns:w16se="http://schemas.microsoft.com/office/word/2015/wordml/symex" xmlns:wpg="http://schemas.microsoft.com/office/word/2010/wordprocessingGroup" xmlns:wpi="http://schemas.microsoft.com/office/word/2010/wordprocessingInk" xmlns:wne="http://schemas.microsoft.com/office/word/2006/wordml" xmlns:wps="http://schemas.microsoft.com/office/word/2010/wordprocessingShape" mc:Ignorable="w14 w15 w16se w16cid w16 w16cex wp14">
+<w:numbering xmlns:wpc="http://schemas.microsoft.com/office/word/2010/wordprocessingCanvas" xmlns:mc="http://schemas.openxmlformats.org/markup-compatibility/2006" xmlns:o="urn:schemas-microsoft-com:office:office" xmlns:r="http://schemas.openxmlformats.org/officeDocument/2006/relationships" xmlns:m="http://schemas.openxmlformats.org/officeDocument/2006/math" xmlns:v="urn:schemas-microsoft-com:vml" xmlns:wp14="http://schemas.microsoft.com/office/word/2010/wordprocessingDrawing" xmlns:wp="http://schemas.openxmlformats.org/drawingml/2006/wordprocessingDrawing" xmlns:w10="urn:schemas-microsoft-com:office:word" xmlns:w="http://schemas.openxmlformats.org/wordprocessingml/2006/main" xmlns:w14="http://schemas.microsoft.com/office/word/2010/wordml" xmlns:w15="http://schemas.microsoft.com/office/word/2012/wordml" xmlns:wpg="http://schemas.microsoft.com/office/word/2010/wordprocessingGroup" xmlns:wpi="http://schemas.microsoft.com/office/word/2010/wordprocessingInk" xmlns:wne="http://schemas.microsoft.com/office/word/2006/wordml" xmlns:wps="http://schemas.microsoft.com/office/word/2010/wordprocessingShape" mc:Ignorable="w14 w15 wp14">
   <w:abstractNum w:abstractNumId="0" w15:restartNumberingAfterBreak="0">
     <w:nsid w:val="0F555CCC"/>
     <w:multiLevelType w:val="hybridMultilevel"/>
@@ -7937,7 +8197,7 @@
 </file>
 
 <file path=word/styles.xml><?xml version="1.0" encoding="utf-8"?>
-<w:styles xmlns:mc="http://schemas.openxmlformats.org/markup-compatibility/2006" xmlns:r="http://schemas.openxmlformats.org/officeDocument/2006/relationships" xmlns:w="http://schemas.openxmlformats.org/wordprocessingml/2006/main" xmlns:w14="http://schemas.microsoft.com/office/word/2010/wordml" xmlns:w15="http://schemas.microsoft.com/office/word/2012/wordml" xmlns:w16cex="http://schemas.microsoft.com/office/word/2018/wordml/cex" xmlns:w16cid="http://schemas.microsoft.com/office/word/2016/wordml/cid" xmlns:w16="http://schemas.microsoft.com/office/word/2018/wordml" xmlns:w16se="http://schemas.microsoft.com/office/word/2015/wordml/symex" mc:Ignorable="w14 w15 w16se w16cid w16 w16cex">
+<w:styles xmlns:mc="http://schemas.openxmlformats.org/markup-compatibility/2006" xmlns:r="http://schemas.openxmlformats.org/officeDocument/2006/relationships" xmlns:w="http://schemas.openxmlformats.org/wordprocessingml/2006/main" xmlns:w14="http://schemas.microsoft.com/office/word/2010/wordml" xmlns:w15="http://schemas.microsoft.com/office/word/2012/wordml" mc:Ignorable="w14 w15">
   <w:docDefaults>
     <w:rPrDefault>
       <w:rPr>
@@ -7953,7 +8213,7 @@
       </w:pPr>
     </w:pPrDefault>
   </w:docDefaults>
-  <w:latentStyles w:defLockedState="0" w:defUIPriority="99" w:defSemiHidden="0" w:defUnhideWhenUsed="0" w:defQFormat="0" w:count="376">
+  <w:latentStyles w:defLockedState="0" w:defUIPriority="99" w:defSemiHidden="0" w:defUnhideWhenUsed="0" w:defQFormat="0" w:count="371">
     <w:lsdException w:name="Normal" w:uiPriority="0" w:qFormat="1"/>
     <w:lsdException w:name="heading 1" w:uiPriority="9" w:qFormat="1"/>
     <w:lsdException w:name="heading 2" w:semiHidden="1" w:uiPriority="9" w:unhideWhenUsed="1" w:qFormat="1"/>
@@ -8325,11 +8585,6 @@
     <w:lsdException w:name="List Table 5 Dark Accent 6" w:uiPriority="50"/>
     <w:lsdException w:name="List Table 6 Colorful Accent 6" w:uiPriority="51"/>
     <w:lsdException w:name="List Table 7 Colorful Accent 6" w:uiPriority="52"/>
-    <w:lsdException w:name="Mention" w:semiHidden="1" w:unhideWhenUsed="1"/>
-    <w:lsdException w:name="Smart Hyperlink" w:semiHidden="1" w:unhideWhenUsed="1"/>
-    <w:lsdException w:name="Hashtag" w:semiHidden="1" w:unhideWhenUsed="1"/>
-    <w:lsdException w:name="Unresolved Mention" w:semiHidden="1" w:unhideWhenUsed="1"/>
-    <w:lsdException w:name="Smart Link" w:semiHidden="1" w:unhideWhenUsed="1"/>
   </w:latentStyles>
   <w:style w:type="paragraph" w:default="1" w:styleId="Normal">
     <w:name w:val="Normal"/>
@@ -8381,7 +8636,6 @@
   <w:style w:type="character" w:default="1" w:styleId="DefaultParagraphFont">
     <w:name w:val="Default Paragraph Font"/>
     <w:uiPriority w:val="1"/>
-    <w:semiHidden/>
     <w:unhideWhenUsed/>
   </w:style>
   <w:style w:type="table" w:default="1" w:styleId="TableNormal">
@@ -8801,7 +9055,7 @@
 </file>
 
 <file path=customXml/itemProps2.xml><?xml version="1.0" encoding="utf-8"?>
-<ds:datastoreItem xmlns:ds="http://schemas.openxmlformats.org/officeDocument/2006/customXml" ds:itemID="{5728C7BF-3D5F-4C73-840C-9F525C6A0DA0}">
+<ds:datastoreItem xmlns:ds="http://schemas.openxmlformats.org/officeDocument/2006/customXml" ds:itemID="{37EC67C6-773C-4CF6-8E11-7F6BF2F99242}">
   <ds:schemaRefs>
     <ds:schemaRef ds:uri="http://schemas.openxmlformats.org/officeDocument/2006/bibliography"/>
   </ds:schemaRefs>

</xml_diff>

<commit_message>
Update architecture overview diagram.
</commit_message>
<xml_diff>
--- a/Master Requirements Doc.docx
+++ b/Master Requirements Doc.docx
@@ -1,6 +1,6 @@
 
 <file path=word/document.xml><?xml version="1.0" encoding="utf-8"?>
-<w:document xmlns:wpc="http://schemas.microsoft.com/office/word/2010/wordprocessingCanvas" xmlns:mc="http://schemas.openxmlformats.org/markup-compatibility/2006" xmlns:o="urn:schemas-microsoft-com:office:office" xmlns:r="http://schemas.openxmlformats.org/officeDocument/2006/relationships" xmlns:m="http://schemas.openxmlformats.org/officeDocument/2006/math" xmlns:v="urn:schemas-microsoft-com:vml" xmlns:wp14="http://schemas.microsoft.com/office/word/2010/wordprocessingDrawing" xmlns:wp="http://schemas.openxmlformats.org/drawingml/2006/wordprocessingDrawing" xmlns:w10="urn:schemas-microsoft-com:office:word" xmlns:w="http://schemas.openxmlformats.org/wordprocessingml/2006/main" xmlns:w14="http://schemas.microsoft.com/office/word/2010/wordml" xmlns:w15="http://schemas.microsoft.com/office/word/2012/wordml" xmlns:wpg="http://schemas.microsoft.com/office/word/2010/wordprocessingGroup" xmlns:wpi="http://schemas.microsoft.com/office/word/2010/wordprocessingInk" xmlns:wne="http://schemas.microsoft.com/office/word/2006/wordml" xmlns:wps="http://schemas.microsoft.com/office/word/2010/wordprocessingShape" mc:Ignorable="w14 w15 wp14">
+<w:document xmlns:wpc="http://schemas.microsoft.com/office/word/2010/wordprocessingCanvas" xmlns:cx="http://schemas.microsoft.com/office/drawing/2014/chartex" xmlns:cx1="http://schemas.microsoft.com/office/drawing/2015/9/8/chartex" xmlns:cx2="http://schemas.microsoft.com/office/drawing/2015/10/21/chartex" xmlns:cx3="http://schemas.microsoft.com/office/drawing/2016/5/9/chartex" xmlns:cx4="http://schemas.microsoft.com/office/drawing/2016/5/10/chartex" xmlns:cx5="http://schemas.microsoft.com/office/drawing/2016/5/11/chartex" xmlns:cx6="http://schemas.microsoft.com/office/drawing/2016/5/12/chartex" xmlns:cx7="http://schemas.microsoft.com/office/drawing/2016/5/13/chartex" xmlns:cx8="http://schemas.microsoft.com/office/drawing/2016/5/14/chartex" xmlns:mc="http://schemas.openxmlformats.org/markup-compatibility/2006" xmlns:aink="http://schemas.microsoft.com/office/drawing/2016/ink" xmlns:am3d="http://schemas.microsoft.com/office/drawing/2017/model3d" xmlns:o="urn:schemas-microsoft-com:office:office" xmlns:r="http://schemas.openxmlformats.org/officeDocument/2006/relationships" xmlns:m="http://schemas.openxmlformats.org/officeDocument/2006/math" xmlns:v="urn:schemas-microsoft-com:vml" xmlns:wp14="http://schemas.microsoft.com/office/word/2010/wordprocessingDrawing" xmlns:wp="http://schemas.openxmlformats.org/drawingml/2006/wordprocessingDrawing" xmlns:w10="urn:schemas-microsoft-com:office:word" xmlns:w="http://schemas.openxmlformats.org/wordprocessingml/2006/main" xmlns:w14="http://schemas.microsoft.com/office/word/2010/wordml" xmlns:w15="http://schemas.microsoft.com/office/word/2012/wordml" xmlns:w16cex="http://schemas.microsoft.com/office/word/2018/wordml/cex" xmlns:w16cid="http://schemas.microsoft.com/office/word/2016/wordml/cid" xmlns:w16="http://schemas.microsoft.com/office/word/2018/wordml" xmlns:w16se="http://schemas.microsoft.com/office/word/2015/wordml/symex" xmlns:wpg="http://schemas.microsoft.com/office/word/2010/wordprocessingGroup" xmlns:wpi="http://schemas.microsoft.com/office/word/2010/wordprocessingInk" xmlns:wne="http://schemas.microsoft.com/office/word/2006/wordml" xmlns:wps="http://schemas.microsoft.com/office/word/2010/wordprocessingShape" mc:Ignorable="w14 w15 w16se w16cid w16 w16cex wp14">
   <w:body>
     <w:sdt>
       <w:sdtPr>
@@ -265,7 +265,7 @@
                   </wp:anchor>
                 </w:drawing>
               </mc:Choice>
-              <mc:Fallback xmlns:w16se="http://schemas.microsoft.com/office/word/2015/wordml/symex" xmlns:w16="http://schemas.microsoft.com/office/word/2018/wordml" xmlns:w16cid="http://schemas.microsoft.com/office/word/2016/wordml/cid" xmlns:w16cex="http://schemas.microsoft.com/office/word/2018/wordml/cex" xmlns:am3d="http://schemas.microsoft.com/office/drawing/2017/model3d" xmlns:aink="http://schemas.microsoft.com/office/drawing/2016/ink" xmlns:cx8="http://schemas.microsoft.com/office/drawing/2016/5/14/chartex" xmlns:cx7="http://schemas.microsoft.com/office/drawing/2016/5/13/chartex" xmlns:cx6="http://schemas.microsoft.com/office/drawing/2016/5/12/chartex" xmlns:cx5="http://schemas.microsoft.com/office/drawing/2016/5/11/chartex" xmlns:cx4="http://schemas.microsoft.com/office/drawing/2016/5/10/chartex" xmlns:cx3="http://schemas.microsoft.com/office/drawing/2016/5/9/chartex" xmlns:cx2="http://schemas.microsoft.com/office/drawing/2015/10/21/chartex" xmlns:cx1="http://schemas.microsoft.com/office/drawing/2015/9/8/chartex" xmlns:cx="http://schemas.microsoft.com/office/drawing/2014/chartex">
+              <mc:Fallback>
                 <w:pict>
                   <v:group w14:anchorId="1BDB4A73" id="Group 149" o:spid="_x0000_s1026" style="position:absolute;margin-left:0;margin-top:0;width:8in;height:95.7pt;z-index:251662336;mso-width-percent:941;mso-height-percent:121;mso-top-percent:23;mso-position-horizontal:center;mso-position-horizontal-relative:page;mso-position-vertical-relative:page;mso-width-percent:941;mso-height-percent:121;mso-top-percent:23" coordorigin="" coordsize="73152,12161" o:gfxdata="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">
                     <v:shape id="Rectangle 51" o:spid="_x0000_s1027" style="position:absolute;width:73152;height:11303;visibility:visible;mso-wrap-style:square;v-text-anchor:middle" coordsize="7312660,1129665" o:gfxdata="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" path="m,l7312660,r,1129665l3619500,733425,,1091565,,xe" fillcolor="#5b9bd5 [3204]" stroked="f" strokeweight="1pt">
@@ -790,72 +790,8 @@
                                         <w:sz w:val="28"/>
                                         <w:szCs w:val="28"/>
                                       </w:rPr>
-                                      <w:t xml:space="preserve">David Howick, Miriam Farrington, </w:t>
+                                      <w:t>David Howick, Miriam Farrington, Mudit Vats, Elona Vabishchevich, Jeffrey Alexovich</w:t>
                                     </w:r>
-                                    <w:proofErr w:type="spellStart"/>
-                                    <w:r>
-                                      <w:rPr>
-                                        <w:color w:val="595959" w:themeColor="text1" w:themeTint="A6"/>
-                                        <w:sz w:val="28"/>
-                                        <w:szCs w:val="28"/>
-                                      </w:rPr>
-                                      <w:t>Mudit</w:t>
-                                    </w:r>
-                                    <w:proofErr w:type="spellEnd"/>
-                                    <w:r>
-                                      <w:rPr>
-                                        <w:color w:val="595959" w:themeColor="text1" w:themeTint="A6"/>
-                                        <w:sz w:val="28"/>
-                                        <w:szCs w:val="28"/>
-                                      </w:rPr>
-                                      <w:t xml:space="preserve"> Vats, </w:t>
-                                    </w:r>
-                                    <w:proofErr w:type="spellStart"/>
-                                    <w:r>
-                                      <w:rPr>
-                                        <w:color w:val="595959" w:themeColor="text1" w:themeTint="A6"/>
-                                        <w:sz w:val="28"/>
-                                        <w:szCs w:val="28"/>
-                                      </w:rPr>
-                                      <w:t>Elona</w:t>
-                                    </w:r>
-                                    <w:proofErr w:type="spellEnd"/>
-                                    <w:r>
-                                      <w:rPr>
-                                        <w:color w:val="595959" w:themeColor="text1" w:themeTint="A6"/>
-                                        <w:sz w:val="28"/>
-                                        <w:szCs w:val="28"/>
-                                      </w:rPr>
-                                      <w:t xml:space="preserve"> </w:t>
-                                    </w:r>
-                                    <w:proofErr w:type="spellStart"/>
-                                    <w:r>
-                                      <w:rPr>
-                                        <w:color w:val="595959" w:themeColor="text1" w:themeTint="A6"/>
-                                        <w:sz w:val="28"/>
-                                        <w:szCs w:val="28"/>
-                                      </w:rPr>
-                                      <w:t>Vabishchevich</w:t>
-                                    </w:r>
-                                    <w:proofErr w:type="spellEnd"/>
-                                    <w:r>
-                                      <w:rPr>
-                                        <w:color w:val="595959" w:themeColor="text1" w:themeTint="A6"/>
-                                        <w:sz w:val="28"/>
-                                        <w:szCs w:val="28"/>
-                                      </w:rPr>
-                                      <w:t xml:space="preserve">, Jeffrey </w:t>
-                                    </w:r>
-                                    <w:proofErr w:type="spellStart"/>
-                                    <w:r>
-                                      <w:rPr>
-                                        <w:color w:val="595959" w:themeColor="text1" w:themeTint="A6"/>
-                                        <w:sz w:val="28"/>
-                                        <w:szCs w:val="28"/>
-                                      </w:rPr>
-                                      <w:t>Alexovich</w:t>
-                                    </w:r>
-                                    <w:proofErr w:type="spellEnd"/>
                                   </w:p>
                                 </w:sdtContent>
                               </w:sdt>
@@ -915,72 +851,8 @@
                                   <w:sz w:val="28"/>
                                   <w:szCs w:val="28"/>
                                 </w:rPr>
-                                <w:t xml:space="preserve">David Howick, Miriam Farrington, </w:t>
+                                <w:t>David Howick, Miriam Farrington, Mudit Vats, Elona Vabishchevich, Jeffrey Alexovich</w:t>
                               </w:r>
-                              <w:proofErr w:type="spellStart"/>
-                              <w:r>
-                                <w:rPr>
-                                  <w:color w:val="595959" w:themeColor="text1" w:themeTint="A6"/>
-                                  <w:sz w:val="28"/>
-                                  <w:szCs w:val="28"/>
-                                </w:rPr>
-                                <w:t>Mudit</w:t>
-                              </w:r>
-                              <w:proofErr w:type="spellEnd"/>
-                              <w:r>
-                                <w:rPr>
-                                  <w:color w:val="595959" w:themeColor="text1" w:themeTint="A6"/>
-                                  <w:sz w:val="28"/>
-                                  <w:szCs w:val="28"/>
-                                </w:rPr>
-                                <w:t xml:space="preserve"> Vats, </w:t>
-                              </w:r>
-                              <w:proofErr w:type="spellStart"/>
-                              <w:r>
-                                <w:rPr>
-                                  <w:color w:val="595959" w:themeColor="text1" w:themeTint="A6"/>
-                                  <w:sz w:val="28"/>
-                                  <w:szCs w:val="28"/>
-                                </w:rPr>
-                                <w:t>Elona</w:t>
-                              </w:r>
-                              <w:proofErr w:type="spellEnd"/>
-                              <w:r>
-                                <w:rPr>
-                                  <w:color w:val="595959" w:themeColor="text1" w:themeTint="A6"/>
-                                  <w:sz w:val="28"/>
-                                  <w:szCs w:val="28"/>
-                                </w:rPr>
-                                <w:t xml:space="preserve"> </w:t>
-                              </w:r>
-                              <w:proofErr w:type="spellStart"/>
-                              <w:r>
-                                <w:rPr>
-                                  <w:color w:val="595959" w:themeColor="text1" w:themeTint="A6"/>
-                                  <w:sz w:val="28"/>
-                                  <w:szCs w:val="28"/>
-                                </w:rPr>
-                                <w:t>Vabishchevich</w:t>
-                              </w:r>
-                              <w:proofErr w:type="spellEnd"/>
-                              <w:r>
-                                <w:rPr>
-                                  <w:color w:val="595959" w:themeColor="text1" w:themeTint="A6"/>
-                                  <w:sz w:val="28"/>
-                                  <w:szCs w:val="28"/>
-                                </w:rPr>
-                                <w:t xml:space="preserve">, Jeffrey </w:t>
-                              </w:r>
-                              <w:proofErr w:type="spellStart"/>
-                              <w:r>
-                                <w:rPr>
-                                  <w:color w:val="595959" w:themeColor="text1" w:themeTint="A6"/>
-                                  <w:sz w:val="28"/>
-                                  <w:szCs w:val="28"/>
-                                </w:rPr>
-                                <w:t>Alexovich</w:t>
-                              </w:r>
-                              <w:proofErr w:type="spellEnd"/>
                             </w:p>
                           </w:sdtContent>
                         </w:sdt>
@@ -3532,10 +3404,10 @@
           <w:noProof/>
         </w:rPr>
         <w:drawing>
-          <wp:inline distT="0" distB="0" distL="0" distR="0" wp14:anchorId="4A183B85" wp14:editId="260E2D8B">
-            <wp:extent cx="5943600" cy="3560350"/>
-            <wp:effectExtent l="0" t="0" r="0" b="2540"/>
-            <wp:docPr id="257" name="Picture 257"/>
+          <wp:inline distT="0" distB="0" distL="0" distR="0" wp14:anchorId="1452C33E" wp14:editId="5B26AB4C">
+            <wp:extent cx="6354233" cy="3806817"/>
+            <wp:effectExtent l="0" t="0" r="0" b="3810"/>
+            <wp:docPr id="1" name="Picture 1"/>
             <wp:cNvGraphicFramePr>
               <a:graphicFrameLocks xmlns:a="http://schemas.openxmlformats.org/drawingml/2006/main" noChangeAspect="1"/>
             </wp:cNvGraphicFramePr>
@@ -3543,7 +3415,7 @@
               <a:graphicData uri="http://schemas.openxmlformats.org/drawingml/2006/picture">
                 <pic:pic xmlns:pic="http://schemas.openxmlformats.org/drawingml/2006/picture">
                   <pic:nvPicPr>
-                    <pic:cNvPr id="0" name="Picture 4"/>
+                    <pic:cNvPr id="0" name="Picture 2"/>
                     <pic:cNvPicPr>
                       <a:picLocks noChangeAspect="1" noChangeArrowheads="1"/>
                     </pic:cNvPicPr>
@@ -3564,7 +3436,7 @@
                   <pic:spPr bwMode="auto">
                     <a:xfrm>
                       <a:off x="0" y="0"/>
-                      <a:ext cx="5943600" cy="3560350"/>
+                      <a:ext cx="6393538" cy="3830365"/>
                     </a:xfrm>
                     <a:prstGeom prst="rect">
                       <a:avLst/>
@@ -4106,15 +3978,7 @@
         <w:t>API</w:t>
       </w:r>
       <w:r>
-        <w:t xml:space="preserve"> – Application Programming Interface.  Program code that allows for communication between one </w:t>
-      </w:r>
-      <w:proofErr w:type="gramStart"/>
-      <w:r>
-        <w:t>application</w:t>
-      </w:r>
-      <w:proofErr w:type="gramEnd"/>
-      <w:r>
-        <w:t xml:space="preserve"> to another via a defined set of protocol (rules).</w:t>
+        <w:t xml:space="preserve"> – Application Programming Interface.  Program code that allows for communication between one application to another via a defined set of protocol (rules).</w:t>
       </w:r>
     </w:p>
     <w:p>
@@ -4130,7 +3994,6 @@
       </w:r>
     </w:p>
     <w:p>
-      <w:bookmarkStart w:id="6" w:name="_GoBack"/>
       <w:r>
         <w:rPr>
           <w:b/>
@@ -4138,7 +4001,6 @@
         </w:rPr>
         <w:t>DR</w:t>
       </w:r>
-      <w:bookmarkEnd w:id="6"/>
       <w:r>
         <w:t xml:space="preserve"> – Disaster Recovery.  This is the failover/recovery method of the system.  Recovery levels usually range from zero to five, but there are two important measurements or requirements for determining system recoverability.  RTO (Recovery Time Objective) is the measurement of how long the system can be down before it must be online again and available for use.  RPO (Recovery Point Objective) is the measurement of how much time elapses between snapshots, copies or other replication of data.  In other words, how much data can you afford to lose?  The smaller the numbers in either case, the higher the Recovery level has to be.</w:t>
       </w:r>
@@ -4157,7 +4019,7 @@
       <w:pPr>
         <w:pStyle w:val="Heading1"/>
       </w:pPr>
-      <w:bookmarkStart w:id="7" w:name="_Toc46864689"/>
+      <w:bookmarkStart w:id="6" w:name="_Toc46864689"/>
       <w:r>
         <w:lastRenderedPageBreak/>
         <w:t>2</w:t>
@@ -4168,7 +4030,7 @@
       <w:r>
         <w:t>System Requirements</w:t>
       </w:r>
-      <w:bookmarkEnd w:id="7"/>
+      <w:bookmarkEnd w:id="6"/>
     </w:p>
     <w:p>
       <w:pPr>
@@ -4218,15 +4080,7 @@
         <w:t>Client access to the system shall be provided through</w:t>
       </w:r>
       <w:r>
-        <w:t xml:space="preserve"> a </w:t>
-      </w:r>
-      <w:proofErr w:type="spellStart"/>
-      <w:r>
-        <w:t>WebUI</w:t>
-      </w:r>
-      <w:proofErr w:type="spellEnd"/>
-      <w:r>
-        <w:t xml:space="preserve"> to be accessed via</w:t>
+        <w:t xml:space="preserve"> a WebUI to be accessed via</w:t>
       </w:r>
       <w:r>
         <w:t xml:space="preserve"> a standard web </w:t>
@@ -4314,15 +4168,7 @@
         <w:tab/>
       </w:r>
       <w:r>
-        <w:t xml:space="preserve">between the database and the </w:t>
-      </w:r>
-      <w:proofErr w:type="spellStart"/>
-      <w:r>
-        <w:t>WebUI</w:t>
-      </w:r>
-      <w:proofErr w:type="spellEnd"/>
-      <w:r>
-        <w:t>.</w:t>
+        <w:t>between the database and the WebUI.</w:t>
       </w:r>
     </w:p>
     <w:p>
@@ -4606,7 +4452,7 @@
       <w:pPr>
         <w:pStyle w:val="Heading1"/>
       </w:pPr>
-      <w:bookmarkStart w:id="8" w:name="_Toc46864690"/>
+      <w:bookmarkStart w:id="7" w:name="_Toc46864690"/>
       <w:r>
         <w:t>3</w:t>
       </w:r>
@@ -4637,7 +4483,7 @@
       <w:r>
         <w:t>equirements</w:t>
       </w:r>
-      <w:bookmarkEnd w:id="8"/>
+      <w:bookmarkEnd w:id="7"/>
     </w:p>
     <w:p/>
     <w:p>
@@ -4645,7 +4491,7 @@
         <w:pStyle w:val="Heading2"/>
         <w:spacing w:after="240"/>
       </w:pPr>
-      <w:bookmarkStart w:id="9" w:name="_Toc46864691"/>
+      <w:bookmarkStart w:id="8" w:name="_Toc46864691"/>
       <w:r>
         <w:t>3</w:t>
       </w:r>
@@ -4662,7 +4508,7 @@
       <w:r>
         <w:t>Continuous System Uptime</w:t>
       </w:r>
-      <w:bookmarkEnd w:id="9"/>
+      <w:bookmarkEnd w:id="8"/>
     </w:p>
     <w:p>
       <w:pPr>
@@ -4758,7 +4604,7 @@
         <w:pStyle w:val="Heading2"/>
         <w:spacing w:after="240"/>
       </w:pPr>
-      <w:bookmarkStart w:id="10" w:name="_Toc46864692"/>
+      <w:bookmarkStart w:id="9" w:name="_Toc46864692"/>
       <w:r>
         <w:t xml:space="preserve">3.2 </w:t>
       </w:r>
@@ -4769,7 +4615,7 @@
       <w:r>
         <w:t>: Recovery Time</w:t>
       </w:r>
-      <w:bookmarkEnd w:id="10"/>
+      <w:bookmarkEnd w:id="9"/>
     </w:p>
     <w:p>
       <w:r>
@@ -4925,7 +4771,7 @@
         <w:pStyle w:val="Heading2"/>
         <w:spacing w:after="240"/>
       </w:pPr>
-      <w:bookmarkStart w:id="11" w:name="_Toc46864693"/>
+      <w:bookmarkStart w:id="10" w:name="_Toc46864693"/>
       <w:r>
         <w:lastRenderedPageBreak/>
         <w:t xml:space="preserve">3.3 </w:t>
@@ -4937,115 +4783,115 @@
       <w:r>
         <w:t>: High Availability</w:t>
       </w:r>
+      <w:bookmarkEnd w:id="10"/>
+    </w:p>
+    <w:p>
+      <w:pPr>
+        <w:spacing w:after="240"/>
+      </w:pPr>
+      <w:r>
+        <w:tab/>
+        <w:t xml:space="preserve">The system shall support high availability by being quickly accessible to users attempting to </w:t>
+      </w:r>
+      <w:r>
+        <w:tab/>
+        <w:t xml:space="preserve">access it from any geographic region. </w:t>
+      </w:r>
+    </w:p>
+    <w:p>
+      <w:r>
+        <w:t xml:space="preserve">3.3.1    The system homepage shall take no more than an average of five (5) seconds to load from the </w:t>
+      </w:r>
+      <w:r>
+        <w:tab/>
+        <w:t xml:space="preserve">    </w:t>
+      </w:r>
+      <w:r>
+        <w:tab/>
+        <w:t xml:space="preserve">time the URL is input from a web browser in any geographic region. </w:t>
+      </w:r>
+      <w:r>
+        <w:t xml:space="preserve">This average shall be taken </w:t>
+      </w:r>
+      <w:r>
+        <w:tab/>
+        <w:t xml:space="preserve">from 10 consecutive attempts to access the homepage. </w:t>
+      </w:r>
+    </w:p>
+    <w:p>
+      <w:r>
+        <w:t xml:space="preserve">3.3.2    Navigation actions (paging, links, etc.) should take no more than an average of three (3) seconds     </w:t>
+      </w:r>
+      <w:r>
+        <w:tab/>
+        <w:t xml:space="preserve">to load from the time the action is triggered. This average shall be taken from 10 consecutive </w:t>
+      </w:r>
+      <w:r>
+        <w:tab/>
+        <w:t>attempts to perform the action.</w:t>
+      </w:r>
+    </w:p>
+    <w:p>
+      <w:pPr>
+        <w:jc w:val="both"/>
+      </w:pPr>
+      <w:r>
+        <w:t>3.3.3</w:t>
+      </w:r>
+      <w:r>
+        <w:tab/>
+      </w:r>
+      <w:r>
+        <w:t>The system shall maintain all program code in scripts that can be deployed to the cloud platform.</w:t>
+      </w:r>
+    </w:p>
+    <w:p>
+      <w:pPr>
+        <w:jc w:val="both"/>
+      </w:pPr>
+      <w:r>
+        <w:tab/>
+      </w:r>
+      <w:r>
+        <w:t>3</w:t>
+      </w:r>
+      <w:r>
+        <w:t>.</w:t>
+      </w:r>
+      <w:r>
+        <w:t>3</w:t>
+      </w:r>
+      <w:r>
+        <w:t>.</w:t>
+      </w:r>
+      <w:r>
+        <w:t>3.</w:t>
+      </w:r>
+      <w:r>
+        <w:t>1</w:t>
+      </w:r>
+      <w:r>
+        <w:tab/>
+        <w:t>Backup copies of all scripts shall be located in a separate region.</w:t>
+      </w:r>
+    </w:p>
+    <w:p/>
+    <w:p>
+      <w:pPr>
+        <w:pStyle w:val="Heading1"/>
+      </w:pPr>
+      <w:bookmarkStart w:id="11" w:name="_Toc46864694"/>
+      <w:r>
+        <w:t>4</w:t>
+      </w:r>
+      <w:r>
+        <w:t>.</w:t>
+      </w:r>
+      <w:r>
+        <w:tab/>
+        <w:t>User Requirements</w:t>
+      </w:r>
       <w:bookmarkEnd w:id="11"/>
-    </w:p>
-    <w:p>
-      <w:pPr>
-        <w:spacing w:after="240"/>
-      </w:pPr>
-      <w:r>
-        <w:tab/>
-        <w:t xml:space="preserve">The system shall support high availability by being quickly accessible to users attempting to </w:t>
-      </w:r>
-      <w:r>
-        <w:tab/>
-        <w:t xml:space="preserve">access it from any geographic region. </w:t>
-      </w:r>
-    </w:p>
-    <w:p>
-      <w:r>
-        <w:t xml:space="preserve">3.3.1    The system homepage shall take no more than an average of five (5) seconds to load from the </w:t>
-      </w:r>
-      <w:r>
-        <w:tab/>
-        <w:t xml:space="preserve">    </w:t>
-      </w:r>
-      <w:r>
-        <w:tab/>
-        <w:t xml:space="preserve">time the URL is input from a web browser in any geographic region. </w:t>
-      </w:r>
-      <w:r>
-        <w:t xml:space="preserve">This average shall be taken </w:t>
-      </w:r>
-      <w:r>
-        <w:tab/>
-        <w:t xml:space="preserve">from 10 consecutive attempts to access the homepage. </w:t>
-      </w:r>
-    </w:p>
-    <w:p>
-      <w:r>
-        <w:t xml:space="preserve">3.3.2    Navigation actions (paging, links, etc.) should take no more than an average of three (3) seconds     </w:t>
-      </w:r>
-      <w:r>
-        <w:tab/>
-        <w:t xml:space="preserve">to load from the time the action is triggered. This average shall be taken from 10 consecutive </w:t>
-      </w:r>
-      <w:r>
-        <w:tab/>
-        <w:t>attempts to perform the action.</w:t>
-      </w:r>
-    </w:p>
-    <w:p>
-      <w:pPr>
-        <w:jc w:val="both"/>
-      </w:pPr>
-      <w:r>
-        <w:t>3.3.3</w:t>
-      </w:r>
-      <w:r>
-        <w:tab/>
-      </w:r>
-      <w:r>
-        <w:t>The system shall maintain all program code in scripts that can be deployed to the cloud platform.</w:t>
-      </w:r>
-    </w:p>
-    <w:p>
-      <w:pPr>
-        <w:jc w:val="both"/>
-      </w:pPr>
-      <w:r>
-        <w:tab/>
-      </w:r>
-      <w:r>
-        <w:t>3</w:t>
-      </w:r>
-      <w:r>
-        <w:t>.</w:t>
-      </w:r>
-      <w:r>
-        <w:t>3</w:t>
-      </w:r>
-      <w:r>
-        <w:t>.</w:t>
-      </w:r>
-      <w:r>
-        <w:t>3.</w:t>
-      </w:r>
-      <w:r>
-        <w:t>1</w:t>
-      </w:r>
-      <w:r>
-        <w:tab/>
-        <w:t>Backup copies of all scripts shall be located in a separate region.</w:t>
-      </w:r>
-    </w:p>
-    <w:p/>
-    <w:p>
-      <w:pPr>
-        <w:pStyle w:val="Heading1"/>
-      </w:pPr>
-      <w:bookmarkStart w:id="12" w:name="_Toc46864694"/>
-      <w:r>
-        <w:t>4</w:t>
-      </w:r>
-      <w:r>
-        <w:t>.</w:t>
-      </w:r>
-      <w:r>
-        <w:tab/>
-        <w:t>User Requirements</w:t>
-      </w:r>
-      <w:bookmarkEnd w:id="12"/>
     </w:p>
     <w:p/>
     <w:p>
@@ -5053,7 +4899,7 @@
         <w:pStyle w:val="Heading2"/>
         <w:spacing w:after="240"/>
       </w:pPr>
-      <w:bookmarkStart w:id="13" w:name="_Toc46864695"/>
+      <w:bookmarkStart w:id="12" w:name="_Toc46864695"/>
       <w:r>
         <w:t xml:space="preserve">4.1 </w:t>
       </w:r>
@@ -5064,7 +4910,7 @@
       <w:r>
         <w:t>: Unit Test Execution</w:t>
       </w:r>
-      <w:bookmarkEnd w:id="13"/>
+      <w:bookmarkEnd w:id="12"/>
     </w:p>
     <w:p>
       <w:pPr>
@@ -5156,15 +5002,7 @@
       </w:r>
       <w:r>
         <w:tab/>
-        <w:t xml:space="preserve">The system shall have two user interfaces – a </w:t>
-      </w:r>
-      <w:proofErr w:type="spellStart"/>
-      <w:r>
-        <w:t>WebUI</w:t>
-      </w:r>
-      <w:proofErr w:type="spellEnd"/>
-      <w:r>
-        <w:t xml:space="preserve"> for remote users and a desktop interface </w:t>
+        <w:t xml:space="preserve">The system shall have two user interfaces – a WebUI for remote users and a desktop interface </w:t>
       </w:r>
       <w:r>
         <w:tab/>
@@ -5183,15 +5021,7 @@
         <w:t xml:space="preserve">The system shall be available on demand </w:t>
       </w:r>
       <w:r>
-        <w:t xml:space="preserve">remotely via the </w:t>
-      </w:r>
-      <w:proofErr w:type="spellStart"/>
-      <w:r>
-        <w:t>WebUI</w:t>
-      </w:r>
-      <w:proofErr w:type="spellEnd"/>
-      <w:r>
-        <w:t xml:space="preserve"> and locally via the desktop </w:t>
+        <w:t xml:space="preserve">remotely via the WebUI and locally via the desktop </w:t>
       </w:r>
       <w:r>
         <w:tab/>
@@ -5209,13 +5039,8 @@
         <w:tab/>
         <w:t xml:space="preserve">The </w:t>
       </w:r>
-      <w:proofErr w:type="spellStart"/>
-      <w:r>
-        <w:t>WebUI</w:t>
-      </w:r>
-      <w:proofErr w:type="spellEnd"/>
-      <w:r>
-        <w:t xml:space="preserve"> and desktop interface</w:t>
+      <w:r>
+        <w:t>WebUI and desktop interface</w:t>
       </w:r>
       <w:r>
         <w:t xml:space="preserve"> shall:</w:t>
@@ -5337,13 +5162,8 @@
       <w:r>
         <w:t xml:space="preserve">The </w:t>
       </w:r>
-      <w:proofErr w:type="spellStart"/>
-      <w:r>
-        <w:t>WebUI</w:t>
-      </w:r>
-      <w:proofErr w:type="spellEnd"/>
-      <w:r>
-        <w:t xml:space="preserve"> shall </w:t>
+      <w:r>
+        <w:t xml:space="preserve">WebUI shall </w:t>
       </w:r>
       <w:r>
         <w:t>also</w:t>
@@ -5408,7 +5228,7 @@
         <w:pStyle w:val="Heading2"/>
         <w:spacing w:after="240"/>
       </w:pPr>
-      <w:bookmarkStart w:id="14" w:name="_Toc46864696"/>
+      <w:bookmarkStart w:id="13" w:name="_Toc46864696"/>
       <w:r>
         <w:t xml:space="preserve">4.2 </w:t>
       </w:r>
@@ -5428,7 +5248,7 @@
         </w:rPr>
         <w:t>Logging and Results Viewing</w:t>
       </w:r>
-      <w:bookmarkEnd w:id="14"/>
+      <w:bookmarkEnd w:id="13"/>
     </w:p>
     <w:p>
       <w:pPr>
@@ -5503,15 +5323,7 @@
       </w:r>
       <w:r>
         <w:tab/>
-        <w:t xml:space="preserve">The log component shall show different levels of logging (INFO, DEBUG, </w:t>
-      </w:r>
-      <w:proofErr w:type="gramStart"/>
-      <w:r>
-        <w:t>ERROR</w:t>
-      </w:r>
-      <w:proofErr w:type="gramEnd"/>
-      <w:r>
-        <w:t>).</w:t>
+        <w:t>The log component shall show different levels of logging (INFO, DEBUG, ERROR).</w:t>
       </w:r>
     </w:p>
     <w:p>
@@ -5613,7 +5425,7 @@
         <w:pStyle w:val="Heading2"/>
         <w:spacing w:after="240"/>
       </w:pPr>
-      <w:bookmarkStart w:id="15" w:name="_Toc46864697"/>
+      <w:bookmarkStart w:id="14" w:name="_Toc46864697"/>
       <w:r>
         <w:t>4</w:t>
       </w:r>
@@ -5636,7 +5448,7 @@
         </w:rPr>
         <w:t>Concurrent Test Execution</w:t>
       </w:r>
-      <w:bookmarkEnd w:id="15"/>
+      <w:bookmarkEnd w:id="14"/>
     </w:p>
     <w:p>
       <w:pPr>
@@ -5692,7 +5504,7 @@
       <w:pPr>
         <w:pStyle w:val="Heading1"/>
       </w:pPr>
-      <w:bookmarkStart w:id="16" w:name="_Toc46864698"/>
+      <w:bookmarkStart w:id="15" w:name="_Toc46864698"/>
       <w:r>
         <w:lastRenderedPageBreak/>
         <w:t>5</w:t>
@@ -5703,7 +5515,7 @@
       <w:r>
         <w:t>Constraints</w:t>
       </w:r>
-      <w:bookmarkEnd w:id="16"/>
+      <w:bookmarkEnd w:id="15"/>
     </w:p>
     <w:p>
       <w:pPr>
@@ -5715,7 +5527,7 @@
         <w:pStyle w:val="Heading2"/>
         <w:spacing w:after="240"/>
       </w:pPr>
-      <w:bookmarkStart w:id="17" w:name="_Toc46864699"/>
+      <w:bookmarkStart w:id="16" w:name="_Toc46864699"/>
       <w:r>
         <w:t>5</w:t>
       </w:r>
@@ -5726,7 +5538,7 @@
         <w:tab/>
         <w:t>Technical Constraints</w:t>
       </w:r>
-      <w:bookmarkEnd w:id="17"/>
+      <w:bookmarkEnd w:id="16"/>
     </w:p>
     <w:p>
       <w:pPr>
@@ -5798,7 +5610,7 @@
         <w:pStyle w:val="Heading2"/>
         <w:spacing w:after="240"/>
       </w:pPr>
-      <w:bookmarkStart w:id="18" w:name="_Toc46864700"/>
+      <w:bookmarkStart w:id="17" w:name="_Toc46864700"/>
       <w:r>
         <w:t>5</w:t>
       </w:r>
@@ -5809,7 +5621,7 @@
         <w:tab/>
         <w:t>Operational Constraints</w:t>
       </w:r>
-      <w:bookmarkEnd w:id="18"/>
+      <w:bookmarkEnd w:id="17"/>
       <w:r>
         <w:t xml:space="preserve"> </w:t>
       </w:r>
@@ -5843,7 +5655,7 @@
         <w:pStyle w:val="Heading2"/>
         <w:spacing w:after="240"/>
       </w:pPr>
-      <w:bookmarkStart w:id="19" w:name="_Toc46864701"/>
+      <w:bookmarkStart w:id="18" w:name="_Toc46864701"/>
       <w:r>
         <w:t>5</w:t>
       </w:r>
@@ -5854,7 +5666,7 @@
         <w:tab/>
         <w:t>Business Constraints</w:t>
       </w:r>
-      <w:bookmarkEnd w:id="19"/>
+      <w:bookmarkEnd w:id="18"/>
     </w:p>
     <w:p>
       <w:pPr>
@@ -5906,7 +5718,7 @@
       <w:pPr>
         <w:pStyle w:val="Heading1"/>
       </w:pPr>
-      <w:bookmarkStart w:id="20" w:name="_Toc46864702"/>
+      <w:bookmarkStart w:id="19" w:name="_Toc46864702"/>
       <w:r>
         <w:lastRenderedPageBreak/>
         <w:t>6</w:t>
@@ -5915,6 +5727,34 @@
         <w:tab/>
         <w:t>System Models</w:t>
       </w:r>
+      <w:bookmarkEnd w:id="19"/>
+    </w:p>
+    <w:p>
+      <w:pPr>
+        <w:ind w:left="720" w:hanging="720"/>
+      </w:pPr>
+    </w:p>
+    <w:p>
+      <w:pPr>
+        <w:pStyle w:val="Heading2"/>
+      </w:pPr>
+      <w:bookmarkStart w:id="20" w:name="_Toc46864703"/>
+      <w:r>
+        <w:t>6</w:t>
+      </w:r>
+      <w:r>
+        <w:t>.1</w:t>
+      </w:r>
+      <w:r>
+        <w:tab/>
+        <w:t xml:space="preserve">Use Case Models </w:t>
+      </w:r>
+      <w:r>
+        <w:t>and/</w:t>
+      </w:r>
+      <w:r>
+        <w:t>or Scenarios</w:t>
+      </w:r>
       <w:bookmarkEnd w:id="20"/>
     </w:p>
     <w:p>
@@ -5926,46 +5766,18 @@
       <w:pPr>
         <w:pStyle w:val="Heading2"/>
       </w:pPr>
-      <w:bookmarkStart w:id="21" w:name="_Toc46864703"/>
+      <w:bookmarkStart w:id="21" w:name="_Toc46864704"/>
       <w:r>
         <w:t>6</w:t>
       </w:r>
       <w:r>
-        <w:t>.1</w:t>
-      </w:r>
-      <w:r>
-        <w:tab/>
-        <w:t xml:space="preserve">Use Case Models </w:t>
-      </w:r>
-      <w:r>
-        <w:t>and/</w:t>
-      </w:r>
-      <w:r>
-        <w:t>or Scenarios</w:t>
+        <w:t>.2</w:t>
+      </w:r>
+      <w:r>
+        <w:tab/>
+        <w:t>Class Diagram</w:t>
       </w:r>
       <w:bookmarkEnd w:id="21"/>
-    </w:p>
-    <w:p>
-      <w:pPr>
-        <w:ind w:left="720" w:hanging="720"/>
-      </w:pPr>
-    </w:p>
-    <w:p>
-      <w:pPr>
-        <w:pStyle w:val="Heading2"/>
-      </w:pPr>
-      <w:bookmarkStart w:id="22" w:name="_Toc46864704"/>
-      <w:r>
-        <w:t>6</w:t>
-      </w:r>
-      <w:r>
-        <w:t>.2</w:t>
-      </w:r>
-      <w:r>
-        <w:tab/>
-        <w:t>Class Diagram</w:t>
-      </w:r>
-      <w:bookmarkEnd w:id="22"/>
     </w:p>
     <w:p/>
     <w:p/>
@@ -5983,7 +5795,7 @@
 </file>
 
 <file path=word/numbering.xml><?xml version="1.0" encoding="utf-8"?>
-<w:numbering xmlns:wpc="http://schemas.microsoft.com/office/word/2010/wordprocessingCanvas" xmlns:mc="http://schemas.openxmlformats.org/markup-compatibility/2006" xmlns:o="urn:schemas-microsoft-com:office:office" xmlns:r="http://schemas.openxmlformats.org/officeDocument/2006/relationships" xmlns:m="http://schemas.openxmlformats.org/officeDocument/2006/math" xmlns:v="urn:schemas-microsoft-com:vml" xmlns:wp14="http://schemas.microsoft.com/office/word/2010/wordprocessingDrawing" xmlns:wp="http://schemas.openxmlformats.org/drawingml/2006/wordprocessingDrawing" xmlns:w10="urn:schemas-microsoft-com:office:word" xmlns:w="http://schemas.openxmlformats.org/wordprocessingml/2006/main" xmlns:w14="http://schemas.microsoft.com/office/word/2010/wordml" xmlns:w15="http://schemas.microsoft.com/office/word/2012/wordml" xmlns:wpg="http://schemas.microsoft.com/office/word/2010/wordprocessingGroup" xmlns:wpi="http://schemas.microsoft.com/office/word/2010/wordprocessingInk" xmlns:wne="http://schemas.microsoft.com/office/word/2006/wordml" xmlns:wps="http://schemas.microsoft.com/office/word/2010/wordprocessingShape" mc:Ignorable="w14 w15 wp14">
+<w:numbering xmlns:wpc="http://schemas.microsoft.com/office/word/2010/wordprocessingCanvas" xmlns:cx="http://schemas.microsoft.com/office/drawing/2014/chartex" xmlns:cx1="http://schemas.microsoft.com/office/drawing/2015/9/8/chartex" xmlns:cx2="http://schemas.microsoft.com/office/drawing/2015/10/21/chartex" xmlns:cx3="http://schemas.microsoft.com/office/drawing/2016/5/9/chartex" xmlns:cx4="http://schemas.microsoft.com/office/drawing/2016/5/10/chartex" xmlns:cx5="http://schemas.microsoft.com/office/drawing/2016/5/11/chartex" xmlns:cx6="http://schemas.microsoft.com/office/drawing/2016/5/12/chartex" xmlns:cx7="http://schemas.microsoft.com/office/drawing/2016/5/13/chartex" xmlns:cx8="http://schemas.microsoft.com/office/drawing/2016/5/14/chartex" xmlns:mc="http://schemas.openxmlformats.org/markup-compatibility/2006" xmlns:aink="http://schemas.microsoft.com/office/drawing/2016/ink" xmlns:am3d="http://schemas.microsoft.com/office/drawing/2017/model3d" xmlns:o="urn:schemas-microsoft-com:office:office" xmlns:r="http://schemas.openxmlformats.org/officeDocument/2006/relationships" xmlns:m="http://schemas.openxmlformats.org/officeDocument/2006/math" xmlns:v="urn:schemas-microsoft-com:vml" xmlns:wp14="http://schemas.microsoft.com/office/word/2010/wordprocessingDrawing" xmlns:wp="http://schemas.openxmlformats.org/drawingml/2006/wordprocessingDrawing" xmlns:w10="urn:schemas-microsoft-com:office:word" xmlns:w="http://schemas.openxmlformats.org/wordprocessingml/2006/main" xmlns:w14="http://schemas.microsoft.com/office/word/2010/wordml" xmlns:w15="http://schemas.microsoft.com/office/word/2012/wordml" xmlns:w16cex="http://schemas.microsoft.com/office/word/2018/wordml/cex" xmlns:w16cid="http://schemas.microsoft.com/office/word/2016/wordml/cid" xmlns:w16="http://schemas.microsoft.com/office/word/2018/wordml" xmlns:w16se="http://schemas.microsoft.com/office/word/2015/wordml/symex" xmlns:wpg="http://schemas.microsoft.com/office/word/2010/wordprocessingGroup" xmlns:wpi="http://schemas.microsoft.com/office/word/2010/wordprocessingInk" xmlns:wne="http://schemas.microsoft.com/office/word/2006/wordml" xmlns:wps="http://schemas.microsoft.com/office/word/2010/wordprocessingShape" mc:Ignorable="w14 w15 w16se w16cid w16 w16cex wp14">
   <w:abstractNum w:abstractNumId="0" w15:restartNumberingAfterBreak="0">
     <w:nsid w:val="0F555CCC"/>
     <w:multiLevelType w:val="hybridMultilevel"/>
@@ -8197,7 +8009,7 @@
 </file>
 
 <file path=word/styles.xml><?xml version="1.0" encoding="utf-8"?>
-<w:styles xmlns:mc="http://schemas.openxmlformats.org/markup-compatibility/2006" xmlns:r="http://schemas.openxmlformats.org/officeDocument/2006/relationships" xmlns:w="http://schemas.openxmlformats.org/wordprocessingml/2006/main" xmlns:w14="http://schemas.microsoft.com/office/word/2010/wordml" xmlns:w15="http://schemas.microsoft.com/office/word/2012/wordml" mc:Ignorable="w14 w15">
+<w:styles xmlns:mc="http://schemas.openxmlformats.org/markup-compatibility/2006" xmlns:r="http://schemas.openxmlformats.org/officeDocument/2006/relationships" xmlns:w="http://schemas.openxmlformats.org/wordprocessingml/2006/main" xmlns:w14="http://schemas.microsoft.com/office/word/2010/wordml" xmlns:w15="http://schemas.microsoft.com/office/word/2012/wordml" xmlns:w16cex="http://schemas.microsoft.com/office/word/2018/wordml/cex" xmlns:w16cid="http://schemas.microsoft.com/office/word/2016/wordml/cid" xmlns:w16="http://schemas.microsoft.com/office/word/2018/wordml" xmlns:w16se="http://schemas.microsoft.com/office/word/2015/wordml/symex" mc:Ignorable="w14 w15 w16se w16cid w16 w16cex">
   <w:docDefaults>
     <w:rPrDefault>
       <w:rPr>
@@ -8213,7 +8025,7 @@
       </w:pPr>
     </w:pPrDefault>
   </w:docDefaults>
-  <w:latentStyles w:defLockedState="0" w:defUIPriority="99" w:defSemiHidden="0" w:defUnhideWhenUsed="0" w:defQFormat="0" w:count="371">
+  <w:latentStyles w:defLockedState="0" w:defUIPriority="99" w:defSemiHidden="0" w:defUnhideWhenUsed="0" w:defQFormat="0" w:count="376">
     <w:lsdException w:name="Normal" w:uiPriority="0" w:qFormat="1"/>
     <w:lsdException w:name="heading 1" w:uiPriority="9" w:qFormat="1"/>
     <w:lsdException w:name="heading 2" w:semiHidden="1" w:uiPriority="9" w:unhideWhenUsed="1" w:qFormat="1"/>
@@ -8319,7 +8131,6 @@
     <w:lsdException w:name="HTML Sample" w:semiHidden="1" w:unhideWhenUsed="1"/>
     <w:lsdException w:name="HTML Typewriter" w:semiHidden="1" w:unhideWhenUsed="1"/>
     <w:lsdException w:name="HTML Variable" w:semiHidden="1" w:unhideWhenUsed="1"/>
-    <w:lsdException w:name="Normal Table" w:semiHidden="1" w:unhideWhenUsed="1"/>
     <w:lsdException w:name="annotation subject" w:semiHidden="1" w:unhideWhenUsed="1"/>
     <w:lsdException w:name="No List" w:semiHidden="1" w:unhideWhenUsed="1"/>
     <w:lsdException w:name="Outline List 1" w:semiHidden="1" w:unhideWhenUsed="1"/>
@@ -8362,11 +8173,8 @@
     <w:lsdException w:name="Table Contemporary" w:semiHidden="1" w:unhideWhenUsed="1"/>
     <w:lsdException w:name="Table Elegant" w:semiHidden="1" w:unhideWhenUsed="1"/>
     <w:lsdException w:name="Table Professional" w:semiHidden="1" w:unhideWhenUsed="1"/>
-    <w:lsdException w:name="Table Subtle 1" w:semiHidden="1" w:unhideWhenUsed="1"/>
     <w:lsdException w:name="Table Subtle 2" w:semiHidden="1" w:unhideWhenUsed="1"/>
     <w:lsdException w:name="Table Web 1" w:semiHidden="1" w:unhideWhenUsed="1"/>
-    <w:lsdException w:name="Table Web 2" w:semiHidden="1" w:unhideWhenUsed="1"/>
-    <w:lsdException w:name="Table Web 3" w:semiHidden="1" w:unhideWhenUsed="1"/>
     <w:lsdException w:name="Balloon Text" w:semiHidden="1" w:unhideWhenUsed="1"/>
     <w:lsdException w:name="Table Grid" w:uiPriority="39"/>
     <w:lsdException w:name="Table Theme" w:semiHidden="1" w:unhideWhenUsed="1"/>
@@ -8585,6 +8393,11 @@
     <w:lsdException w:name="List Table 5 Dark Accent 6" w:uiPriority="50"/>
     <w:lsdException w:name="List Table 6 Colorful Accent 6" w:uiPriority="51"/>
     <w:lsdException w:name="List Table 7 Colorful Accent 6" w:uiPriority="52"/>
+    <w:lsdException w:name="Mention" w:semiHidden="1" w:unhideWhenUsed="1"/>
+    <w:lsdException w:name="Smart Hyperlink" w:semiHidden="1" w:unhideWhenUsed="1"/>
+    <w:lsdException w:name="Hashtag" w:semiHidden="1" w:unhideWhenUsed="1"/>
+    <w:lsdException w:name="Unresolved Mention" w:semiHidden="1" w:unhideWhenUsed="1"/>
+    <w:lsdException w:name="Smart Link" w:semiHidden="1" w:unhideWhenUsed="1"/>
   </w:latentStyles>
   <w:style w:type="paragraph" w:default="1" w:styleId="Normal">
     <w:name w:val="Normal"/>
@@ -8636,6 +8449,7 @@
   <w:style w:type="character" w:default="1" w:styleId="DefaultParagraphFont">
     <w:name w:val="Default Paragraph Font"/>
     <w:uiPriority w:val="1"/>
+    <w:semiHidden/>
     <w:unhideWhenUsed/>
   </w:style>
   <w:style w:type="table" w:default="1" w:styleId="TableNormal">

</xml_diff>

<commit_message>
Updates to backup slides to include priorities and changed system usability from should to shall in Master Requirements Doc
</commit_message>
<xml_diff>
--- a/Master Requirements Doc.docx
+++ b/Master Requirements Doc.docx
@@ -1,6 +1,6 @@
 
 <file path=word/document.xml><?xml version="1.0" encoding="utf-8"?>
-<w:document xmlns:wpc="http://schemas.microsoft.com/office/word/2010/wordprocessingCanvas" xmlns:cx="http://schemas.microsoft.com/office/drawing/2014/chartex" xmlns:cx1="http://schemas.microsoft.com/office/drawing/2015/9/8/chartex" xmlns:cx2="http://schemas.microsoft.com/office/drawing/2015/10/21/chartex" xmlns:cx3="http://schemas.microsoft.com/office/drawing/2016/5/9/chartex" xmlns:cx4="http://schemas.microsoft.com/office/drawing/2016/5/10/chartex" xmlns:cx5="http://schemas.microsoft.com/office/drawing/2016/5/11/chartex" xmlns:cx6="http://schemas.microsoft.com/office/drawing/2016/5/12/chartex" xmlns:cx7="http://schemas.microsoft.com/office/drawing/2016/5/13/chartex" xmlns:cx8="http://schemas.microsoft.com/office/drawing/2016/5/14/chartex" xmlns:mc="http://schemas.openxmlformats.org/markup-compatibility/2006" xmlns:aink="http://schemas.microsoft.com/office/drawing/2016/ink" xmlns:am3d="http://schemas.microsoft.com/office/drawing/2017/model3d" xmlns:o="urn:schemas-microsoft-com:office:office" xmlns:r="http://schemas.openxmlformats.org/officeDocument/2006/relationships" xmlns:m="http://schemas.openxmlformats.org/officeDocument/2006/math" xmlns:v="urn:schemas-microsoft-com:vml" xmlns:wp14="http://schemas.microsoft.com/office/word/2010/wordprocessingDrawing" xmlns:wp="http://schemas.openxmlformats.org/drawingml/2006/wordprocessingDrawing" xmlns:w10="urn:schemas-microsoft-com:office:word" xmlns:w="http://schemas.openxmlformats.org/wordprocessingml/2006/main" xmlns:w14="http://schemas.microsoft.com/office/word/2010/wordml" xmlns:w15="http://schemas.microsoft.com/office/word/2012/wordml" xmlns:w16cex="http://schemas.microsoft.com/office/word/2018/wordml/cex" xmlns:w16cid="http://schemas.microsoft.com/office/word/2016/wordml/cid" xmlns:w16="http://schemas.microsoft.com/office/word/2018/wordml" xmlns:w16se="http://schemas.microsoft.com/office/word/2015/wordml/symex" xmlns:wpg="http://schemas.microsoft.com/office/word/2010/wordprocessingGroup" xmlns:wpi="http://schemas.microsoft.com/office/word/2010/wordprocessingInk" xmlns:wne="http://schemas.microsoft.com/office/word/2006/wordml" xmlns:wps="http://schemas.microsoft.com/office/word/2010/wordprocessingShape" mc:Ignorable="w14 w15 w16se w16cid w16 w16cex wp14">
+<w:document xmlns:wpc="http://schemas.microsoft.com/office/word/2010/wordprocessingCanvas" xmlns:mc="http://schemas.openxmlformats.org/markup-compatibility/2006" xmlns:o="urn:schemas-microsoft-com:office:office" xmlns:r="http://schemas.openxmlformats.org/officeDocument/2006/relationships" xmlns:m="http://schemas.openxmlformats.org/officeDocument/2006/math" xmlns:v="urn:schemas-microsoft-com:vml" xmlns:wp14="http://schemas.microsoft.com/office/word/2010/wordprocessingDrawing" xmlns:wp="http://schemas.openxmlformats.org/drawingml/2006/wordprocessingDrawing" xmlns:w10="urn:schemas-microsoft-com:office:word" xmlns:w="http://schemas.openxmlformats.org/wordprocessingml/2006/main" xmlns:w14="http://schemas.microsoft.com/office/word/2010/wordml" xmlns:w15="http://schemas.microsoft.com/office/word/2012/wordml" xmlns:wpg="http://schemas.microsoft.com/office/word/2010/wordprocessingGroup" xmlns:wpi="http://schemas.microsoft.com/office/word/2010/wordprocessingInk" xmlns:wne="http://schemas.microsoft.com/office/word/2006/wordml" xmlns:wps="http://schemas.microsoft.com/office/word/2010/wordprocessingShape" mc:Ignorable="w14 w15 wp14">
   <w:body>
     <w:sdt>
       <w:sdtPr>
@@ -265,7 +265,7 @@
                   </wp:anchor>
                 </w:drawing>
               </mc:Choice>
-              <mc:Fallback>
+              <mc:Fallback xmlns:w16se="http://schemas.microsoft.com/office/word/2015/wordml/symex" xmlns:w16="http://schemas.microsoft.com/office/word/2018/wordml" xmlns:w16cid="http://schemas.microsoft.com/office/word/2016/wordml/cid" xmlns:w16cex="http://schemas.microsoft.com/office/word/2018/wordml/cex" xmlns:am3d="http://schemas.microsoft.com/office/drawing/2017/model3d" xmlns:aink="http://schemas.microsoft.com/office/drawing/2016/ink" xmlns:cx8="http://schemas.microsoft.com/office/drawing/2016/5/14/chartex" xmlns:cx7="http://schemas.microsoft.com/office/drawing/2016/5/13/chartex" xmlns:cx6="http://schemas.microsoft.com/office/drawing/2016/5/12/chartex" xmlns:cx5="http://schemas.microsoft.com/office/drawing/2016/5/11/chartex" xmlns:cx4="http://schemas.microsoft.com/office/drawing/2016/5/10/chartex" xmlns:cx3="http://schemas.microsoft.com/office/drawing/2016/5/9/chartex" xmlns:cx2="http://schemas.microsoft.com/office/drawing/2015/10/21/chartex" xmlns:cx1="http://schemas.microsoft.com/office/drawing/2015/9/8/chartex" xmlns:cx="http://schemas.microsoft.com/office/drawing/2014/chartex">
                 <w:pict>
                   <v:group w14:anchorId="1BDB4A73" id="Group 149" o:spid="_x0000_s1026" style="position:absolute;margin-left:0;margin-top:0;width:8in;height:95.7pt;z-index:251662336;mso-width-percent:941;mso-height-percent:121;mso-top-percent:23;mso-position-horizontal:center;mso-position-horizontal-relative:page;mso-position-vertical-relative:page;mso-width-percent:941;mso-height-percent:121;mso-top-percent:23" coordorigin="" coordsize="73152,12161" o:gfxdata="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">
                     <v:shape id="Rectangle 51" o:spid="_x0000_s1027" style="position:absolute;width:73152;height:11303;visibility:visible;mso-wrap-style:square;v-text-anchor:middle" coordsize="7312660,1129665" o:gfxdata="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" path="m,l7312660,r,1129665l3619500,733425,,1091565,,xe" fillcolor="#5b9bd5 [3204]" stroked="f" strokeweight="1pt">
@@ -400,7 +400,7 @@
                   </wp:anchor>
                 </w:drawing>
               </mc:Choice>
-              <mc:Fallback>
+              <mc:Fallback xmlns:w16se="http://schemas.microsoft.com/office/word/2015/wordml/symex" xmlns:w16="http://schemas.microsoft.com/office/word/2018/wordml" xmlns:w16cid="http://schemas.microsoft.com/office/word/2016/wordml/cid" xmlns:w16cex="http://schemas.microsoft.com/office/word/2018/wordml/cex" xmlns:am3d="http://schemas.microsoft.com/office/drawing/2017/model3d" xmlns:aink="http://schemas.microsoft.com/office/drawing/2016/ink" xmlns:cx8="http://schemas.microsoft.com/office/drawing/2016/5/14/chartex" xmlns:cx7="http://schemas.microsoft.com/office/drawing/2016/5/13/chartex" xmlns:cx6="http://schemas.microsoft.com/office/drawing/2016/5/12/chartex" xmlns:cx5="http://schemas.microsoft.com/office/drawing/2016/5/11/chartex" xmlns:cx4="http://schemas.microsoft.com/office/drawing/2016/5/10/chartex" xmlns:cx3="http://schemas.microsoft.com/office/drawing/2016/5/9/chartex" xmlns:cx2="http://schemas.microsoft.com/office/drawing/2015/10/21/chartex" xmlns:cx1="http://schemas.microsoft.com/office/drawing/2015/9/8/chartex" xmlns:cx="http://schemas.microsoft.com/office/drawing/2014/chartex">
                 <w:pict>
                   <v:shapetype w14:anchorId="20E31DA3" id="_x0000_t202" coordsize="21600,21600" o:spt="202" path="m,l,21600r21600,l21600,xe">
                     <v:stroke joinstyle="miter"/>
@@ -613,7 +613,7 @@
                   </wp:anchor>
                 </w:drawing>
               </mc:Choice>
-              <mc:Fallback>
+              <mc:Fallback xmlns:w16se="http://schemas.microsoft.com/office/word/2015/wordml/symex" xmlns:w16="http://schemas.microsoft.com/office/word/2018/wordml" xmlns:w16cid="http://schemas.microsoft.com/office/word/2016/wordml/cid" xmlns:w16cex="http://schemas.microsoft.com/office/word/2018/wordml/cex" xmlns:am3d="http://schemas.microsoft.com/office/drawing/2017/model3d" xmlns:aink="http://schemas.microsoft.com/office/drawing/2016/ink" xmlns:cx8="http://schemas.microsoft.com/office/drawing/2016/5/14/chartex" xmlns:cx7="http://schemas.microsoft.com/office/drawing/2016/5/13/chartex" xmlns:cx6="http://schemas.microsoft.com/office/drawing/2016/5/12/chartex" xmlns:cx5="http://schemas.microsoft.com/office/drawing/2016/5/11/chartex" xmlns:cx4="http://schemas.microsoft.com/office/drawing/2016/5/10/chartex" xmlns:cx3="http://schemas.microsoft.com/office/drawing/2016/5/9/chartex" xmlns:cx2="http://schemas.microsoft.com/office/drawing/2015/10/21/chartex" xmlns:cx1="http://schemas.microsoft.com/office/drawing/2015/9/8/chartex" xmlns:cx="http://schemas.microsoft.com/office/drawing/2014/chartex">
                 <w:pict>
                   <v:shape w14:anchorId="211DE36D" id="Text Box 154" o:spid="_x0000_s1027" type="#_x0000_t202" style="position:absolute;margin-left:0;margin-top:0;width:8in;height:286.5pt;z-index:251659264;visibility:visible;mso-wrap-style:square;mso-width-percent:941;mso-height-percent:363;mso-top-percent:300;mso-wrap-distance-left:9pt;mso-wrap-distance-top:0;mso-wrap-distance-right:9pt;mso-wrap-distance-bottom:0;mso-position-horizontal:center;mso-position-horizontal-relative:page;mso-position-vertical-relative:page;mso-width-percent:941;mso-height-percent:363;mso-top-percent:300;mso-width-relative:page;mso-height-relative:page;v-text-anchor:bottom" o:gfxdata="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" filled="f" stroked="f" strokeweight=".5pt">
                     <v:textbox inset="126pt,0,54pt,0">
@@ -790,8 +790,72 @@
                                         <w:sz w:val="28"/>
                                         <w:szCs w:val="28"/>
                                       </w:rPr>
-                                      <w:t>David Howick, Miriam Farrington, Mudit Vats, Elona Vabishchevich, Jeffrey Alexovich</w:t>
+                                      <w:t xml:space="preserve">David Howick, Miriam Farrington, </w:t>
                                     </w:r>
+                                    <w:proofErr w:type="spellStart"/>
+                                    <w:r>
+                                      <w:rPr>
+                                        <w:color w:val="595959" w:themeColor="text1" w:themeTint="A6"/>
+                                        <w:sz w:val="28"/>
+                                        <w:szCs w:val="28"/>
+                                      </w:rPr>
+                                      <w:t>Mudit</w:t>
+                                    </w:r>
+                                    <w:proofErr w:type="spellEnd"/>
+                                    <w:r>
+                                      <w:rPr>
+                                        <w:color w:val="595959" w:themeColor="text1" w:themeTint="A6"/>
+                                        <w:sz w:val="28"/>
+                                        <w:szCs w:val="28"/>
+                                      </w:rPr>
+                                      <w:t xml:space="preserve"> Vats, </w:t>
+                                    </w:r>
+                                    <w:proofErr w:type="spellStart"/>
+                                    <w:r>
+                                      <w:rPr>
+                                        <w:color w:val="595959" w:themeColor="text1" w:themeTint="A6"/>
+                                        <w:sz w:val="28"/>
+                                        <w:szCs w:val="28"/>
+                                      </w:rPr>
+                                      <w:t>Elona</w:t>
+                                    </w:r>
+                                    <w:proofErr w:type="spellEnd"/>
+                                    <w:r>
+                                      <w:rPr>
+                                        <w:color w:val="595959" w:themeColor="text1" w:themeTint="A6"/>
+                                        <w:sz w:val="28"/>
+                                        <w:szCs w:val="28"/>
+                                      </w:rPr>
+                                      <w:t xml:space="preserve"> </w:t>
+                                    </w:r>
+                                    <w:proofErr w:type="spellStart"/>
+                                    <w:r>
+                                      <w:rPr>
+                                        <w:color w:val="595959" w:themeColor="text1" w:themeTint="A6"/>
+                                        <w:sz w:val="28"/>
+                                        <w:szCs w:val="28"/>
+                                      </w:rPr>
+                                      <w:t>Vabishchevich</w:t>
+                                    </w:r>
+                                    <w:proofErr w:type="spellEnd"/>
+                                    <w:r>
+                                      <w:rPr>
+                                        <w:color w:val="595959" w:themeColor="text1" w:themeTint="A6"/>
+                                        <w:sz w:val="28"/>
+                                        <w:szCs w:val="28"/>
+                                      </w:rPr>
+                                      <w:t xml:space="preserve">, Jeffrey </w:t>
+                                    </w:r>
+                                    <w:proofErr w:type="spellStart"/>
+                                    <w:r>
+                                      <w:rPr>
+                                        <w:color w:val="595959" w:themeColor="text1" w:themeTint="A6"/>
+                                        <w:sz w:val="28"/>
+                                        <w:szCs w:val="28"/>
+                                      </w:rPr>
+                                      <w:t>Alexovich</w:t>
+                                    </w:r>
+                                    <w:proofErr w:type="spellEnd"/>
                                   </w:p>
                                 </w:sdtContent>
                               </w:sdt>
@@ -815,7 +879,7 @@
                   </wp:anchor>
                 </w:drawing>
               </mc:Choice>
-              <mc:Fallback>
+              <mc:Fallback xmlns:w16se="http://schemas.microsoft.com/office/word/2015/wordml/symex" xmlns:w16="http://schemas.microsoft.com/office/word/2018/wordml" xmlns:w16cid="http://schemas.microsoft.com/office/word/2016/wordml/cid" xmlns:w16cex="http://schemas.microsoft.com/office/word/2018/wordml/cex" xmlns:am3d="http://schemas.microsoft.com/office/drawing/2017/model3d" xmlns:aink="http://schemas.microsoft.com/office/drawing/2016/ink" xmlns:cx8="http://schemas.microsoft.com/office/drawing/2016/5/14/chartex" xmlns:cx7="http://schemas.microsoft.com/office/drawing/2016/5/13/chartex" xmlns:cx6="http://schemas.microsoft.com/office/drawing/2016/5/12/chartex" xmlns:cx5="http://schemas.microsoft.com/office/drawing/2016/5/11/chartex" xmlns:cx4="http://schemas.microsoft.com/office/drawing/2016/5/10/chartex" xmlns:cx3="http://schemas.microsoft.com/office/drawing/2016/5/9/chartex" xmlns:cx2="http://schemas.microsoft.com/office/drawing/2015/10/21/chartex" xmlns:cx1="http://schemas.microsoft.com/office/drawing/2015/9/8/chartex" xmlns:cx="http://schemas.microsoft.com/office/drawing/2014/chartex">
                 <w:pict>
                   <v:shape w14:anchorId="33113E4A" id="Text Box 152" o:spid="_x0000_s1028" type="#_x0000_t202" style="position:absolute;margin-left:162pt;margin-top:681.75pt;width:455.25pt;height:1in;z-index:251660288;visibility:visible;mso-wrap-style:square;mso-width-percent:0;mso-height-percent:92;mso-wrap-distance-left:9pt;mso-wrap-distance-top:0;mso-wrap-distance-right:9pt;mso-wrap-distance-bottom:0;mso-position-horizontal:absolute;mso-position-horizontal-relative:page;mso-position-vertical:absolute;mso-position-vertical-relative:page;mso-width-percent:0;mso-height-percent:92;mso-width-relative:page;mso-height-relative:page;v-text-anchor:bottom" o:gfxdata="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" filled="f" stroked="f" strokeweight=".5pt">
                     <v:textbox inset="126pt,0,54pt,0">
@@ -3801,7 +3865,15 @@
         <w:t>system</w:t>
       </w:r>
       <w:r>
-        <w:t xml:space="preserve"> should have:</w:t>
+        <w:t xml:space="preserve"> </w:t>
+      </w:r>
+      <w:r>
+        <w:t>shall</w:t>
+      </w:r>
+      <w:bookmarkStart w:id="5" w:name="_GoBack"/>
+      <w:bookmarkEnd w:id="5"/>
+      <w:r>
+        <w:t xml:space="preserve"> have:</w:t>
       </w:r>
     </w:p>
     <w:p>
@@ -3907,12 +3979,12 @@
       <w:pPr>
         <w:pStyle w:val="Heading1"/>
       </w:pPr>
-      <w:bookmarkStart w:id="5" w:name="_Toc46864688"/>
+      <w:bookmarkStart w:id="6" w:name="_Toc46864688"/>
       <w:r>
         <w:lastRenderedPageBreak/>
         <w:t>Glossary</w:t>
       </w:r>
-      <w:bookmarkEnd w:id="5"/>
+      <w:bookmarkEnd w:id="6"/>
     </w:p>
     <w:p/>
     <w:p>
@@ -3978,7 +4050,15 @@
         <w:t>API</w:t>
       </w:r>
       <w:r>
-        <w:t xml:space="preserve"> – Application Programming Interface.  Program code that allows for communication between one application to another via a defined set of protocol (rules).</w:t>
+        <w:t xml:space="preserve"> – Application Programming Interface.  Program code that allows for communication between one </w:t>
+      </w:r>
+      <w:proofErr w:type="gramStart"/>
+      <w:r>
+        <w:t>application</w:t>
+      </w:r>
+      <w:proofErr w:type="gramEnd"/>
+      <w:r>
+        <w:t xml:space="preserve"> to another via a defined set of protocol (rules).</w:t>
       </w:r>
     </w:p>
     <w:p>
@@ -4019,7 +4099,7 @@
       <w:pPr>
         <w:pStyle w:val="Heading1"/>
       </w:pPr>
-      <w:bookmarkStart w:id="6" w:name="_Toc46864689"/>
+      <w:bookmarkStart w:id="7" w:name="_Toc46864689"/>
       <w:r>
         <w:lastRenderedPageBreak/>
         <w:t>2</w:t>
@@ -4030,7 +4110,7 @@
       <w:r>
         <w:t>System Requirements</w:t>
       </w:r>
-      <w:bookmarkEnd w:id="6"/>
+      <w:bookmarkEnd w:id="7"/>
     </w:p>
     <w:p>
       <w:pPr>
@@ -4083,7 +4163,15 @@
         <w:t>Client access to the system shall be provided through</w:t>
       </w:r>
       <w:r>
-        <w:t xml:space="preserve"> a WebUI to be accessed via</w:t>
+        <w:t xml:space="preserve"> a </w:t>
+      </w:r>
+      <w:proofErr w:type="spellStart"/>
+      <w:r>
+        <w:t>WebUI</w:t>
+      </w:r>
+      <w:proofErr w:type="spellEnd"/>
+      <w:r>
+        <w:t xml:space="preserve"> to be accessed via</w:t>
       </w:r>
       <w:r>
         <w:t xml:space="preserve"> a standard web </w:t>
@@ -4183,7 +4271,15 @@
         <w:tab/>
       </w:r>
       <w:r>
-        <w:t>between the database and the WebUI.</w:t>
+        <w:t xml:space="preserve">between the database and the </w:t>
+      </w:r>
+      <w:proofErr w:type="spellStart"/>
+      <w:r>
+        <w:t>WebUI</w:t>
+      </w:r>
+      <w:proofErr w:type="spellEnd"/>
+      <w:r>
+        <w:t>.</w:t>
       </w:r>
       <w:r>
         <w:t xml:space="preserve"> [1]</w:t>
@@ -4509,7 +4605,7 @@
       <w:pPr>
         <w:pStyle w:val="Heading1"/>
       </w:pPr>
-      <w:bookmarkStart w:id="7" w:name="_Toc46864690"/>
+      <w:bookmarkStart w:id="8" w:name="_Toc46864690"/>
       <w:r>
         <w:t>3</w:t>
       </w:r>
@@ -4540,7 +4636,7 @@
       <w:r>
         <w:t>equirements</w:t>
       </w:r>
-      <w:bookmarkEnd w:id="7"/>
+      <w:bookmarkEnd w:id="8"/>
     </w:p>
     <w:p/>
     <w:p>
@@ -4548,7 +4644,7 @@
         <w:pStyle w:val="Heading2"/>
         <w:spacing w:after="240"/>
       </w:pPr>
-      <w:bookmarkStart w:id="8" w:name="_Toc46864691"/>
+      <w:bookmarkStart w:id="9" w:name="_Toc46864691"/>
       <w:r>
         <w:t>3</w:t>
       </w:r>
@@ -4565,7 +4661,7 @@
       <w:r>
         <w:t>Continuous System Uptime</w:t>
       </w:r>
-      <w:bookmarkEnd w:id="8"/>
+      <w:bookmarkEnd w:id="9"/>
     </w:p>
     <w:p>
       <w:pPr>
@@ -4667,7 +4763,7 @@
         <w:pStyle w:val="Heading2"/>
         <w:spacing w:after="240"/>
       </w:pPr>
-      <w:bookmarkStart w:id="9" w:name="_Toc46864692"/>
+      <w:bookmarkStart w:id="10" w:name="_Toc46864692"/>
       <w:r>
         <w:t xml:space="preserve">3.2 </w:t>
       </w:r>
@@ -4678,7 +4774,7 @@
       <w:r>
         <w:t>: Recovery Time</w:t>
       </w:r>
-      <w:bookmarkEnd w:id="9"/>
+      <w:bookmarkEnd w:id="10"/>
     </w:p>
     <w:p>
       <w:r>
@@ -4846,7 +4942,7 @@
         <w:pStyle w:val="Heading2"/>
         <w:spacing w:after="240"/>
       </w:pPr>
-      <w:bookmarkStart w:id="10" w:name="_Toc46864693"/>
+      <w:bookmarkStart w:id="11" w:name="_Toc46864693"/>
       <w:r>
         <w:lastRenderedPageBreak/>
         <w:t xml:space="preserve">3.3 </w:t>
@@ -4858,7 +4954,7 @@
       <w:r>
         <w:t>: High Availability</w:t>
       </w:r>
-      <w:bookmarkEnd w:id="10"/>
+      <w:bookmarkEnd w:id="11"/>
     </w:p>
     <w:p>
       <w:pPr>
@@ -4979,7 +5075,7 @@
       <w:pPr>
         <w:pStyle w:val="Heading1"/>
       </w:pPr>
-      <w:bookmarkStart w:id="11" w:name="_Toc46864694"/>
+      <w:bookmarkStart w:id="12" w:name="_Toc46864694"/>
       <w:r>
         <w:t>4</w:t>
       </w:r>
@@ -4990,7 +5086,7 @@
         <w:tab/>
         <w:t>User Requirements</w:t>
       </w:r>
-      <w:bookmarkEnd w:id="11"/>
+      <w:bookmarkEnd w:id="12"/>
     </w:p>
     <w:p/>
     <w:p>
@@ -4998,7 +5094,7 @@
         <w:pStyle w:val="Heading2"/>
         <w:spacing w:after="240"/>
       </w:pPr>
-      <w:bookmarkStart w:id="12" w:name="_Toc46864695"/>
+      <w:bookmarkStart w:id="13" w:name="_Toc46864695"/>
       <w:r>
         <w:t xml:space="preserve">4.1 </w:t>
       </w:r>
@@ -5009,7 +5105,7 @@
       <w:r>
         <w:t>: Unit Test Execution</w:t>
       </w:r>
-      <w:bookmarkEnd w:id="12"/>
+      <w:bookmarkEnd w:id="13"/>
     </w:p>
     <w:p>
       <w:pPr>
@@ -5132,7 +5228,15 @@
       </w:r>
       <w:r>
         <w:tab/>
-        <w:t>The system shall have a WebUI for remote users</w:t>
+        <w:t xml:space="preserve">The system shall have a </w:t>
+      </w:r>
+      <w:proofErr w:type="spellStart"/>
+      <w:r>
+        <w:t>WebUI</w:t>
+      </w:r>
+      <w:proofErr w:type="spellEnd"/>
+      <w:r>
+        <w:t xml:space="preserve"> for remote users</w:t>
       </w:r>
       <w:r>
         <w:t>.</w:t>
@@ -5156,8 +5260,13 @@
         <w:t xml:space="preserve">The system shall be available on demand </w:t>
       </w:r>
       <w:r>
-        <w:t>remotely via the WebUI</w:t>
-      </w:r>
+        <w:t xml:space="preserve">remotely via the </w:t>
+      </w:r>
+      <w:proofErr w:type="spellStart"/>
+      <w:r>
+        <w:t>WebUI</w:t>
+      </w:r>
+      <w:proofErr w:type="spellEnd"/>
       <w:r>
         <w:t>. [1]</w:t>
       </w:r>
@@ -5330,8 +5439,13 @@
       <w:r>
         <w:t xml:space="preserve">The </w:t>
       </w:r>
-      <w:r>
-        <w:t>WebUI shall</w:t>
+      <w:proofErr w:type="spellStart"/>
+      <w:r>
+        <w:t>WebUI</w:t>
+      </w:r>
+      <w:proofErr w:type="spellEnd"/>
+      <w:r>
+        <w:t xml:space="preserve"> shall</w:t>
       </w:r>
       <w:r>
         <w:t>:</w:t>
@@ -5539,7 +5653,14 @@
       </w:r>
       <w:r>
         <w:tab/>
-        <w:t>The application shall log all test results to the output file specified in the GUI.</w:t>
+      </w:r>
+      <w:proofErr w:type="gramStart"/>
+      <w:r>
+        <w:t>The</w:t>
+      </w:r>
+      <w:proofErr w:type="gramEnd"/>
+      <w:r>
+        <w:t xml:space="preserve"> application shall log all test results to the output file specified in the GUI.</w:t>
       </w:r>
       <w:r>
         <w:t xml:space="preserve"> [0]</w:t>
@@ -5555,7 +5676,7 @@
         <w:pStyle w:val="Heading2"/>
         <w:spacing w:after="240"/>
       </w:pPr>
-      <w:bookmarkStart w:id="13" w:name="_Toc46864696"/>
+      <w:bookmarkStart w:id="14" w:name="_Toc46864696"/>
       <w:r>
         <w:t xml:space="preserve">4.2 </w:t>
       </w:r>
@@ -5575,7 +5696,7 @@
         </w:rPr>
         <w:t>Logging and Results Viewing</w:t>
       </w:r>
-      <w:bookmarkEnd w:id="13"/>
+      <w:bookmarkEnd w:id="14"/>
     </w:p>
     <w:p>
       <w:pPr>
@@ -5659,7 +5780,15 @@
       </w:r>
       <w:r>
         <w:tab/>
-        <w:t>The log component shall show different levels of logging (INFO, DEBUG, ERROR).</w:t>
+        <w:t xml:space="preserve">The log component shall show different levels of logging (INFO, DEBUG, </w:t>
+      </w:r>
+      <w:proofErr w:type="gramStart"/>
+      <w:r>
+        <w:t>ERROR</w:t>
+      </w:r>
+      <w:proofErr w:type="gramEnd"/>
+      <w:r>
+        <w:t>).</w:t>
       </w:r>
       <w:r>
         <w:t xml:space="preserve"> [1]</w:t>
@@ -5770,7 +5899,7 @@
         <w:pStyle w:val="Heading2"/>
         <w:spacing w:after="240"/>
       </w:pPr>
-      <w:bookmarkStart w:id="14" w:name="_Toc46864697"/>
+      <w:bookmarkStart w:id="15" w:name="_Toc46864697"/>
       <w:r>
         <w:lastRenderedPageBreak/>
         <w:t>4</w:t>
@@ -5794,7 +5923,7 @@
         </w:rPr>
         <w:t>Concurrent Test Execution</w:t>
       </w:r>
-      <w:bookmarkEnd w:id="14"/>
+      <w:bookmarkEnd w:id="15"/>
     </w:p>
     <w:p>
       <w:pPr>
@@ -5859,7 +5988,7 @@
       <w:pPr>
         <w:pStyle w:val="Heading1"/>
       </w:pPr>
-      <w:bookmarkStart w:id="15" w:name="_Toc46864698"/>
+      <w:bookmarkStart w:id="16" w:name="_Toc46864698"/>
       <w:r>
         <w:lastRenderedPageBreak/>
         <w:t>5</w:t>
@@ -5870,7 +5999,7 @@
       <w:r>
         <w:t>Constraints</w:t>
       </w:r>
-      <w:bookmarkEnd w:id="15"/>
+      <w:bookmarkEnd w:id="16"/>
     </w:p>
     <w:p>
       <w:pPr>
@@ -5882,7 +6011,7 @@
         <w:pStyle w:val="Heading2"/>
         <w:spacing w:after="240"/>
       </w:pPr>
-      <w:bookmarkStart w:id="16" w:name="_Toc46864699"/>
+      <w:bookmarkStart w:id="17" w:name="_Toc46864699"/>
       <w:r>
         <w:t>5</w:t>
       </w:r>
@@ -5893,7 +6022,7 @@
         <w:tab/>
         <w:t>Technical Constraints</w:t>
       </w:r>
-      <w:bookmarkEnd w:id="16"/>
+      <w:bookmarkEnd w:id="17"/>
     </w:p>
     <w:p>
       <w:pPr>
@@ -5974,7 +6103,7 @@
         <w:pStyle w:val="Heading2"/>
         <w:spacing w:after="240"/>
       </w:pPr>
-      <w:bookmarkStart w:id="17" w:name="_Toc46864700"/>
+      <w:bookmarkStart w:id="18" w:name="_Toc46864700"/>
       <w:r>
         <w:t>5</w:t>
       </w:r>
@@ -5985,7 +6114,7 @@
         <w:tab/>
         <w:t>Operational Constraints</w:t>
       </w:r>
-      <w:bookmarkEnd w:id="17"/>
+      <w:bookmarkEnd w:id="18"/>
       <w:r>
         <w:t xml:space="preserve"> </w:t>
       </w:r>
@@ -6025,7 +6154,7 @@
         <w:pStyle w:val="Heading2"/>
         <w:spacing w:after="240"/>
       </w:pPr>
-      <w:bookmarkStart w:id="18" w:name="_Toc46864701"/>
+      <w:bookmarkStart w:id="19" w:name="_Toc46864701"/>
       <w:r>
         <w:t>5</w:t>
       </w:r>
@@ -6036,7 +6165,7 @@
         <w:tab/>
         <w:t>Business Constraints</w:t>
       </w:r>
-      <w:bookmarkEnd w:id="18"/>
+      <w:bookmarkEnd w:id="19"/>
     </w:p>
     <w:p>
       <w:pPr>
@@ -6100,7 +6229,7 @@
       <w:pPr>
         <w:pStyle w:val="Heading1"/>
       </w:pPr>
-      <w:bookmarkStart w:id="19" w:name="_Toc46864702"/>
+      <w:bookmarkStart w:id="20" w:name="_Toc46864702"/>
       <w:r>
         <w:lastRenderedPageBreak/>
         <w:t>6</w:t>
@@ -6109,7 +6238,7 @@
         <w:tab/>
         <w:t>System Models</w:t>
       </w:r>
-      <w:bookmarkEnd w:id="19"/>
+      <w:bookmarkEnd w:id="20"/>
     </w:p>
     <w:p>
       <w:pPr>
@@ -6120,7 +6249,7 @@
       <w:pPr>
         <w:pStyle w:val="Heading2"/>
       </w:pPr>
-      <w:bookmarkStart w:id="20" w:name="_Toc46864703"/>
+      <w:bookmarkStart w:id="21" w:name="_Toc46864703"/>
       <w:r>
         <w:t>6</w:t>
       </w:r>
@@ -6137,7 +6266,7 @@
       <w:r>
         <w:t>or Scenarios</w:t>
       </w:r>
-      <w:bookmarkEnd w:id="20"/>
+      <w:bookmarkEnd w:id="21"/>
     </w:p>
     <w:p/>
     <w:p>
@@ -6165,7 +6294,7 @@
           <v:shape id="_x0000_i1025" type="#_x0000_t75" style="width:467.8pt;height:196.4pt" o:ole="">
             <v:imagedata r:id="rId10" o:title=""/>
           </v:shape>
-          <o:OLEObject Type="Embed" ProgID="Visio.Drawing.15" ShapeID="_x0000_i1025" DrawAspect="Content" ObjectID="_1658394859" r:id="rId11"/>
+          <o:OLEObject Type="Embed" ProgID="Visio.Drawing.15" ShapeID="_x0000_i1025" DrawAspect="Content" ObjectID="_1658518704" r:id="rId11"/>
         </w:object>
       </w:r>
     </w:p>
@@ -6175,7 +6304,7 @@
           <v:shape id="_x0000_i1026" type="#_x0000_t75" style="width:467.8pt;height:237.7pt" o:ole="">
             <v:imagedata r:id="rId12" o:title=""/>
           </v:shape>
-          <o:OLEObject Type="Embed" ProgID="Visio.Drawing.15" ShapeID="_x0000_i1026" DrawAspect="Content" ObjectID="_1658394860" r:id="rId13"/>
+          <o:OLEObject Type="Embed" ProgID="Visio.Drawing.15" ShapeID="_x0000_i1026" DrawAspect="Content" ObjectID="_1658518705" r:id="rId13"/>
         </w:object>
       </w:r>
     </w:p>
@@ -6185,7 +6314,7 @@
           <v:shape id="_x0000_i1027" type="#_x0000_t75" style="width:467.8pt;height:196.4pt" o:ole="">
             <v:imagedata r:id="rId14" o:title=""/>
           </v:shape>
-          <o:OLEObject Type="Embed" ProgID="Visio.Drawing.15" ShapeID="_x0000_i1027" DrawAspect="Content" ObjectID="_1658394861" r:id="rId15"/>
+          <o:OLEObject Type="Embed" ProgID="Visio.Drawing.15" ShapeID="_x0000_i1027" DrawAspect="Content" ObjectID="_1658518706" r:id="rId15"/>
         </w:object>
       </w:r>
     </w:p>
@@ -6195,7 +6324,7 @@
           <v:shape id="_x0000_i1028" type="#_x0000_t75" style="width:467.75pt;height:350.45pt" o:ole="">
             <v:imagedata r:id="rId16" o:title=""/>
           </v:shape>
-          <o:OLEObject Type="Embed" ProgID="Visio.Drawing.15" ShapeID="_x0000_i1028" DrawAspect="Content" ObjectID="_1658394862" r:id="rId17"/>
+          <o:OLEObject Type="Embed" ProgID="Visio.Drawing.15" ShapeID="_x0000_i1028" DrawAspect="Content" ObjectID="_1658518707" r:id="rId17"/>
         </w:object>
       </w:r>
     </w:p>
@@ -6209,7 +6338,7 @@
       <w:pPr>
         <w:pStyle w:val="Heading2"/>
       </w:pPr>
-      <w:bookmarkStart w:id="21" w:name="_Toc46864704"/>
+      <w:bookmarkStart w:id="22" w:name="_Toc46864704"/>
       <w:r>
         <w:lastRenderedPageBreak/>
         <w:t>6</w:t>
@@ -6221,7 +6350,7 @@
         <w:tab/>
         <w:t>Class Diagram</w:t>
       </w:r>
-      <w:bookmarkEnd w:id="21"/>
+      <w:bookmarkEnd w:id="22"/>
     </w:p>
     <w:p>
       <w:r>
@@ -6229,7 +6358,7 @@
           <v:shape id="_x0000_i1029" type="#_x0000_t75" style="width:467.95pt;height:308.15pt" o:ole="">
             <v:imagedata r:id="rId18" o:title=""/>
           </v:shape>
-          <o:OLEObject Type="Embed" ProgID="Visio.Drawing.15" ShapeID="_x0000_i1029" DrawAspect="Content" ObjectID="_1658394863" r:id="rId19"/>
+          <o:OLEObject Type="Embed" ProgID="Visio.Drawing.15" ShapeID="_x0000_i1029" DrawAspect="Content" ObjectID="_1658518708" r:id="rId19"/>
         </w:object>
       </w:r>
     </w:p>
@@ -6248,7 +6377,7 @@
 </file>
 
 <file path=word/numbering.xml><?xml version="1.0" encoding="utf-8"?>
-<w:numbering xmlns:wpc="http://schemas.microsoft.com/office/word/2010/wordprocessingCanvas" xmlns:cx="http://schemas.microsoft.com/office/drawing/2014/chartex" xmlns:cx1="http://schemas.microsoft.com/office/drawing/2015/9/8/chartex" xmlns:cx2="http://schemas.microsoft.com/office/drawing/2015/10/21/chartex" xmlns:cx3="http://schemas.microsoft.com/office/drawing/2016/5/9/chartex" xmlns:cx4="http://schemas.microsoft.com/office/drawing/2016/5/10/chartex" xmlns:cx5="http://schemas.microsoft.com/office/drawing/2016/5/11/chartex" xmlns:cx6="http://schemas.microsoft.com/office/drawing/2016/5/12/chartex" xmlns:cx7="http://schemas.microsoft.com/office/drawing/2016/5/13/chartex" xmlns:cx8="http://schemas.microsoft.com/office/drawing/2016/5/14/chartex" xmlns:mc="http://schemas.openxmlformats.org/markup-compatibility/2006" xmlns:aink="http://schemas.microsoft.com/office/drawing/2016/ink" xmlns:am3d="http://schemas.microsoft.com/office/drawing/2017/model3d" xmlns:o="urn:schemas-microsoft-com:office:office" xmlns:r="http://schemas.openxmlformats.org/officeDocument/2006/relationships" xmlns:m="http://schemas.openxmlformats.org/officeDocument/2006/math" xmlns:v="urn:schemas-microsoft-com:vml" xmlns:wp14="http://schemas.microsoft.com/office/word/2010/wordprocessingDrawing" xmlns:wp="http://schemas.openxmlformats.org/drawingml/2006/wordprocessingDrawing" xmlns:w10="urn:schemas-microsoft-com:office:word" xmlns:w="http://schemas.openxmlformats.org/wordprocessingml/2006/main" xmlns:w14="http://schemas.microsoft.com/office/word/2010/wordml" xmlns:w15="http://schemas.microsoft.com/office/word/2012/wordml" xmlns:w16cex="http://schemas.microsoft.com/office/word/2018/wordml/cex" xmlns:w16cid="http://schemas.microsoft.com/office/word/2016/wordml/cid" xmlns:w16="http://schemas.microsoft.com/office/word/2018/wordml" xmlns:w16se="http://schemas.microsoft.com/office/word/2015/wordml/symex" xmlns:wpg="http://schemas.microsoft.com/office/word/2010/wordprocessingGroup" xmlns:wpi="http://schemas.microsoft.com/office/word/2010/wordprocessingInk" xmlns:wne="http://schemas.microsoft.com/office/word/2006/wordml" xmlns:wps="http://schemas.microsoft.com/office/word/2010/wordprocessingShape" mc:Ignorable="w14 w15 w16se w16cid w16 w16cex wp14">
+<w:numbering xmlns:wpc="http://schemas.microsoft.com/office/word/2010/wordprocessingCanvas" xmlns:mc="http://schemas.openxmlformats.org/markup-compatibility/2006" xmlns:o="urn:schemas-microsoft-com:office:office" xmlns:r="http://schemas.openxmlformats.org/officeDocument/2006/relationships" xmlns:m="http://schemas.openxmlformats.org/officeDocument/2006/math" xmlns:v="urn:schemas-microsoft-com:vml" xmlns:wp14="http://schemas.microsoft.com/office/word/2010/wordprocessingDrawing" xmlns:wp="http://schemas.openxmlformats.org/drawingml/2006/wordprocessingDrawing" xmlns:w10="urn:schemas-microsoft-com:office:word" xmlns:w="http://schemas.openxmlformats.org/wordprocessingml/2006/main" xmlns:w14="http://schemas.microsoft.com/office/word/2010/wordml" xmlns:w15="http://schemas.microsoft.com/office/word/2012/wordml" xmlns:wpg="http://schemas.microsoft.com/office/word/2010/wordprocessingGroup" xmlns:wpi="http://schemas.microsoft.com/office/word/2010/wordprocessingInk" xmlns:wne="http://schemas.microsoft.com/office/word/2006/wordml" xmlns:wps="http://schemas.microsoft.com/office/word/2010/wordprocessingShape" mc:Ignorable="w14 w15 wp14">
   <w:abstractNum w:abstractNumId="0" w15:restartNumberingAfterBreak="0">
     <w:nsid w:val="0F555CCC"/>
     <w:multiLevelType w:val="hybridMultilevel"/>
@@ -8462,7 +8591,7 @@
 </file>
 
 <file path=word/styles.xml><?xml version="1.0" encoding="utf-8"?>
-<w:styles xmlns:mc="http://schemas.openxmlformats.org/markup-compatibility/2006" xmlns:r="http://schemas.openxmlformats.org/officeDocument/2006/relationships" xmlns:w="http://schemas.openxmlformats.org/wordprocessingml/2006/main" xmlns:w14="http://schemas.microsoft.com/office/word/2010/wordml" xmlns:w15="http://schemas.microsoft.com/office/word/2012/wordml" xmlns:w16cex="http://schemas.microsoft.com/office/word/2018/wordml/cex" xmlns:w16cid="http://schemas.microsoft.com/office/word/2016/wordml/cid" xmlns:w16="http://schemas.microsoft.com/office/word/2018/wordml" xmlns:w16se="http://schemas.microsoft.com/office/word/2015/wordml/symex" mc:Ignorable="w14 w15 w16se w16cid w16 w16cex">
+<w:styles xmlns:mc="http://schemas.openxmlformats.org/markup-compatibility/2006" xmlns:r="http://schemas.openxmlformats.org/officeDocument/2006/relationships" xmlns:w="http://schemas.openxmlformats.org/wordprocessingml/2006/main" xmlns:w14="http://schemas.microsoft.com/office/word/2010/wordml" xmlns:w15="http://schemas.microsoft.com/office/word/2012/wordml" mc:Ignorable="w14 w15">
   <w:docDefaults>
     <w:rPrDefault>
       <w:rPr>
@@ -8478,7 +8607,7 @@
       </w:pPr>
     </w:pPrDefault>
   </w:docDefaults>
-  <w:latentStyles w:defLockedState="0" w:defUIPriority="99" w:defSemiHidden="0" w:defUnhideWhenUsed="0" w:defQFormat="0" w:count="376">
+  <w:latentStyles w:defLockedState="0" w:defUIPriority="99" w:defSemiHidden="0" w:defUnhideWhenUsed="0" w:defQFormat="0" w:count="371">
     <w:lsdException w:name="Normal" w:uiPriority="0" w:qFormat="1"/>
     <w:lsdException w:name="heading 1" w:uiPriority="9" w:qFormat="1"/>
     <w:lsdException w:name="heading 2" w:semiHidden="1" w:uiPriority="9" w:unhideWhenUsed="1" w:qFormat="1"/>
@@ -8850,11 +8979,6 @@
     <w:lsdException w:name="List Table 5 Dark Accent 6" w:uiPriority="50"/>
     <w:lsdException w:name="List Table 6 Colorful Accent 6" w:uiPriority="51"/>
     <w:lsdException w:name="List Table 7 Colorful Accent 6" w:uiPriority="52"/>
-    <w:lsdException w:name="Mention" w:semiHidden="1" w:unhideWhenUsed="1"/>
-    <w:lsdException w:name="Smart Hyperlink" w:semiHidden="1" w:unhideWhenUsed="1"/>
-    <w:lsdException w:name="Hashtag" w:semiHidden="1" w:unhideWhenUsed="1"/>
-    <w:lsdException w:name="Unresolved Mention" w:semiHidden="1" w:unhideWhenUsed="1"/>
-    <w:lsdException w:name="Smart Link" w:semiHidden="1" w:unhideWhenUsed="1"/>
   </w:latentStyles>
   <w:style w:type="paragraph" w:default="1" w:styleId="Normal">
     <w:name w:val="Normal"/>
@@ -9326,7 +9450,7 @@
 </file>
 
 <file path=customXml/itemProps2.xml><?xml version="1.0" encoding="utf-8"?>
-<ds:datastoreItem xmlns:ds="http://schemas.openxmlformats.org/officeDocument/2006/customXml" ds:itemID="{37EC67C6-773C-4CF6-8E11-7F6BF2F99242}">
+<ds:datastoreItem xmlns:ds="http://schemas.openxmlformats.org/officeDocument/2006/customXml" ds:itemID="{94912A00-E874-4FF7-B3A1-FD7EE6FA5681}">
   <ds:schemaRefs>
     <ds:schemaRef ds:uri="http://schemas.openxmlformats.org/officeDocument/2006/bibliography"/>
   </ds:schemaRefs>

</xml_diff>

<commit_message>
Powerpoint and requirements doc updates
</commit_message>
<xml_diff>
--- a/Master Requirements Doc.docx
+++ b/Master Requirements Doc.docx
@@ -1,6 +1,6 @@
 
 <file path=word/document.xml><?xml version="1.0" encoding="utf-8"?>
-<w:document xmlns:wpc="http://schemas.microsoft.com/office/word/2010/wordprocessingCanvas" xmlns:mc="http://schemas.openxmlformats.org/markup-compatibility/2006" xmlns:o="urn:schemas-microsoft-com:office:office" xmlns:r="http://schemas.openxmlformats.org/officeDocument/2006/relationships" xmlns:m="http://schemas.openxmlformats.org/officeDocument/2006/math" xmlns:v="urn:schemas-microsoft-com:vml" xmlns:wp14="http://schemas.microsoft.com/office/word/2010/wordprocessingDrawing" xmlns:wp="http://schemas.openxmlformats.org/drawingml/2006/wordprocessingDrawing" xmlns:w10="urn:schemas-microsoft-com:office:word" xmlns:w="http://schemas.openxmlformats.org/wordprocessingml/2006/main" xmlns:w14="http://schemas.microsoft.com/office/word/2010/wordml" xmlns:w15="http://schemas.microsoft.com/office/word/2012/wordml" xmlns:wpg="http://schemas.microsoft.com/office/word/2010/wordprocessingGroup" xmlns:wpi="http://schemas.microsoft.com/office/word/2010/wordprocessingInk" xmlns:wne="http://schemas.microsoft.com/office/word/2006/wordml" xmlns:wps="http://schemas.microsoft.com/office/word/2010/wordprocessingShape" mc:Ignorable="w14 w15 wp14">
+<w:document xmlns:wpc="http://schemas.microsoft.com/office/word/2010/wordprocessingCanvas" xmlns:cx="http://schemas.microsoft.com/office/drawing/2014/chartex" xmlns:cx1="http://schemas.microsoft.com/office/drawing/2015/9/8/chartex" xmlns:cx2="http://schemas.microsoft.com/office/drawing/2015/10/21/chartex" xmlns:cx3="http://schemas.microsoft.com/office/drawing/2016/5/9/chartex" xmlns:cx4="http://schemas.microsoft.com/office/drawing/2016/5/10/chartex" xmlns:cx5="http://schemas.microsoft.com/office/drawing/2016/5/11/chartex" xmlns:cx6="http://schemas.microsoft.com/office/drawing/2016/5/12/chartex" xmlns:cx7="http://schemas.microsoft.com/office/drawing/2016/5/13/chartex" xmlns:cx8="http://schemas.microsoft.com/office/drawing/2016/5/14/chartex" xmlns:mc="http://schemas.openxmlformats.org/markup-compatibility/2006" xmlns:aink="http://schemas.microsoft.com/office/drawing/2016/ink" xmlns:am3d="http://schemas.microsoft.com/office/drawing/2017/model3d" xmlns:o="urn:schemas-microsoft-com:office:office" xmlns:r="http://schemas.openxmlformats.org/officeDocument/2006/relationships" xmlns:m="http://schemas.openxmlformats.org/officeDocument/2006/math" xmlns:v="urn:schemas-microsoft-com:vml" xmlns:wp14="http://schemas.microsoft.com/office/word/2010/wordprocessingDrawing" xmlns:wp="http://schemas.openxmlformats.org/drawingml/2006/wordprocessingDrawing" xmlns:w10="urn:schemas-microsoft-com:office:word" xmlns:w="http://schemas.openxmlformats.org/wordprocessingml/2006/main" xmlns:w14="http://schemas.microsoft.com/office/word/2010/wordml" xmlns:w15="http://schemas.microsoft.com/office/word/2012/wordml" xmlns:w16cex="http://schemas.microsoft.com/office/word/2018/wordml/cex" xmlns:w16cid="http://schemas.microsoft.com/office/word/2016/wordml/cid" xmlns:w16="http://schemas.microsoft.com/office/word/2018/wordml" xmlns:w16se="http://schemas.microsoft.com/office/word/2015/wordml/symex" xmlns:wpg="http://schemas.microsoft.com/office/word/2010/wordprocessingGroup" xmlns:wpi="http://schemas.microsoft.com/office/word/2010/wordprocessingInk" xmlns:wne="http://schemas.microsoft.com/office/word/2006/wordml" xmlns:wps="http://schemas.microsoft.com/office/word/2010/wordprocessingShape" mc:Ignorable="w14 w15 w16se w16cid w16 w16cex wp14">
   <w:body>
     <w:sdt>
       <w:sdtPr>
@@ -265,7 +265,7 @@
                   </wp:anchor>
                 </w:drawing>
               </mc:Choice>
-              <mc:Fallback xmlns:w16se="http://schemas.microsoft.com/office/word/2015/wordml/symex" xmlns:w16="http://schemas.microsoft.com/office/word/2018/wordml" xmlns:w16cid="http://schemas.microsoft.com/office/word/2016/wordml/cid" xmlns:w16cex="http://schemas.microsoft.com/office/word/2018/wordml/cex" xmlns:am3d="http://schemas.microsoft.com/office/drawing/2017/model3d" xmlns:aink="http://schemas.microsoft.com/office/drawing/2016/ink" xmlns:cx8="http://schemas.microsoft.com/office/drawing/2016/5/14/chartex" xmlns:cx7="http://schemas.microsoft.com/office/drawing/2016/5/13/chartex" xmlns:cx6="http://schemas.microsoft.com/office/drawing/2016/5/12/chartex" xmlns:cx5="http://schemas.microsoft.com/office/drawing/2016/5/11/chartex" xmlns:cx4="http://schemas.microsoft.com/office/drawing/2016/5/10/chartex" xmlns:cx3="http://schemas.microsoft.com/office/drawing/2016/5/9/chartex" xmlns:cx2="http://schemas.microsoft.com/office/drawing/2015/10/21/chartex" xmlns:cx1="http://schemas.microsoft.com/office/drawing/2015/9/8/chartex" xmlns:cx="http://schemas.microsoft.com/office/drawing/2014/chartex">
+              <mc:Fallback>
                 <w:pict>
                   <v:group w14:anchorId="1BDB4A73" id="Group 149" o:spid="_x0000_s1026" style="position:absolute;margin-left:0;margin-top:0;width:8in;height:95.7pt;z-index:251662336;mso-width-percent:941;mso-height-percent:121;mso-top-percent:23;mso-position-horizontal:center;mso-position-horizontal-relative:page;mso-position-vertical-relative:page;mso-width-percent:941;mso-height-percent:121;mso-top-percent:23" coordorigin="" coordsize="73152,12161" o:gfxdata="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">
                     <v:shape id="Rectangle 51" o:spid="_x0000_s1027" style="position:absolute;width:73152;height:11303;visibility:visible;mso-wrap-style:square;v-text-anchor:middle" coordsize="7312660,1129665" o:gfxdata="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" path="m,l7312660,r,1129665l3619500,733425,,1091565,,xe" fillcolor="#5b9bd5 [3204]" stroked="f" strokeweight="1pt">
@@ -400,7 +400,7 @@
                   </wp:anchor>
                 </w:drawing>
               </mc:Choice>
-              <mc:Fallback xmlns:w16se="http://schemas.microsoft.com/office/word/2015/wordml/symex" xmlns:w16="http://schemas.microsoft.com/office/word/2018/wordml" xmlns:w16cid="http://schemas.microsoft.com/office/word/2016/wordml/cid" xmlns:w16cex="http://schemas.microsoft.com/office/word/2018/wordml/cex" xmlns:am3d="http://schemas.microsoft.com/office/drawing/2017/model3d" xmlns:aink="http://schemas.microsoft.com/office/drawing/2016/ink" xmlns:cx8="http://schemas.microsoft.com/office/drawing/2016/5/14/chartex" xmlns:cx7="http://schemas.microsoft.com/office/drawing/2016/5/13/chartex" xmlns:cx6="http://schemas.microsoft.com/office/drawing/2016/5/12/chartex" xmlns:cx5="http://schemas.microsoft.com/office/drawing/2016/5/11/chartex" xmlns:cx4="http://schemas.microsoft.com/office/drawing/2016/5/10/chartex" xmlns:cx3="http://schemas.microsoft.com/office/drawing/2016/5/9/chartex" xmlns:cx2="http://schemas.microsoft.com/office/drawing/2015/10/21/chartex" xmlns:cx1="http://schemas.microsoft.com/office/drawing/2015/9/8/chartex" xmlns:cx="http://schemas.microsoft.com/office/drawing/2014/chartex">
+              <mc:Fallback>
                 <w:pict>
                   <v:shapetype w14:anchorId="20E31DA3" id="_x0000_t202" coordsize="21600,21600" o:spt="202" path="m,l,21600r21600,l21600,xe">
                     <v:stroke joinstyle="miter"/>
@@ -613,7 +613,7 @@
                   </wp:anchor>
                 </w:drawing>
               </mc:Choice>
-              <mc:Fallback xmlns:w16se="http://schemas.microsoft.com/office/word/2015/wordml/symex" xmlns:w16="http://schemas.microsoft.com/office/word/2018/wordml" xmlns:w16cid="http://schemas.microsoft.com/office/word/2016/wordml/cid" xmlns:w16cex="http://schemas.microsoft.com/office/word/2018/wordml/cex" xmlns:am3d="http://schemas.microsoft.com/office/drawing/2017/model3d" xmlns:aink="http://schemas.microsoft.com/office/drawing/2016/ink" xmlns:cx8="http://schemas.microsoft.com/office/drawing/2016/5/14/chartex" xmlns:cx7="http://schemas.microsoft.com/office/drawing/2016/5/13/chartex" xmlns:cx6="http://schemas.microsoft.com/office/drawing/2016/5/12/chartex" xmlns:cx5="http://schemas.microsoft.com/office/drawing/2016/5/11/chartex" xmlns:cx4="http://schemas.microsoft.com/office/drawing/2016/5/10/chartex" xmlns:cx3="http://schemas.microsoft.com/office/drawing/2016/5/9/chartex" xmlns:cx2="http://schemas.microsoft.com/office/drawing/2015/10/21/chartex" xmlns:cx1="http://schemas.microsoft.com/office/drawing/2015/9/8/chartex" xmlns:cx="http://schemas.microsoft.com/office/drawing/2014/chartex">
+              <mc:Fallback>
                 <w:pict>
                   <v:shape w14:anchorId="211DE36D" id="Text Box 154" o:spid="_x0000_s1027" type="#_x0000_t202" style="position:absolute;margin-left:0;margin-top:0;width:8in;height:286.5pt;z-index:251659264;visibility:visible;mso-wrap-style:square;mso-width-percent:941;mso-height-percent:363;mso-top-percent:300;mso-wrap-distance-left:9pt;mso-wrap-distance-top:0;mso-wrap-distance-right:9pt;mso-wrap-distance-bottom:0;mso-position-horizontal:center;mso-position-horizontal-relative:page;mso-position-vertical-relative:page;mso-width-percent:941;mso-height-percent:363;mso-top-percent:300;mso-width-relative:page;mso-height-relative:page;v-text-anchor:bottom" o:gfxdata="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" filled="f" stroked="f" strokeweight=".5pt">
                     <v:textbox inset="126pt,0,54pt,0">
@@ -790,61 +790,7 @@
                                         <w:sz w:val="28"/>
                                         <w:szCs w:val="28"/>
                                       </w:rPr>
-                                      <w:t xml:space="preserve">David Howick, Miriam Farrington, </w:t>
-                                    </w:r>
-                                    <w:proofErr w:type="spellStart"/>
-                                    <w:r>
-                                      <w:rPr>
-                                        <w:color w:val="595959" w:themeColor="text1" w:themeTint="A6"/>
-                                        <w:sz w:val="28"/>
-                                        <w:szCs w:val="28"/>
-                                      </w:rPr>
-                                      <w:t>Mudit</w:t>
-                                    </w:r>
-                                    <w:proofErr w:type="spellEnd"/>
-                                    <w:r>
-                                      <w:rPr>
-                                        <w:color w:val="595959" w:themeColor="text1" w:themeTint="A6"/>
-                                        <w:sz w:val="28"/>
-                                        <w:szCs w:val="28"/>
-                                      </w:rPr>
-                                      <w:t xml:space="preserve"> Vats, </w:t>
-                                    </w:r>
-                                    <w:proofErr w:type="spellStart"/>
-                                    <w:r>
-                                      <w:rPr>
-                                        <w:color w:val="595959" w:themeColor="text1" w:themeTint="A6"/>
-                                        <w:sz w:val="28"/>
-                                        <w:szCs w:val="28"/>
-                                      </w:rPr>
-                                      <w:t>Elona</w:t>
-                                    </w:r>
-                                    <w:proofErr w:type="spellEnd"/>
-                                    <w:r>
-                                      <w:rPr>
-                                        <w:color w:val="595959" w:themeColor="text1" w:themeTint="A6"/>
-                                        <w:sz w:val="28"/>
-                                        <w:szCs w:val="28"/>
-                                      </w:rPr>
-                                      <w:t xml:space="preserve"> </w:t>
-                                    </w:r>
-                                    <w:proofErr w:type="spellStart"/>
-                                    <w:r>
-                                      <w:rPr>
-                                        <w:color w:val="595959" w:themeColor="text1" w:themeTint="A6"/>
-                                        <w:sz w:val="28"/>
-                                        <w:szCs w:val="28"/>
-                                      </w:rPr>
-                                      <w:t>Vabishchevich</w:t>
-                                    </w:r>
-                                    <w:proofErr w:type="spellEnd"/>
-                                    <w:r>
-                                      <w:rPr>
-                                        <w:color w:val="595959" w:themeColor="text1" w:themeTint="A6"/>
-                                        <w:sz w:val="28"/>
-                                        <w:szCs w:val="28"/>
-                                      </w:rPr>
-                                      <w:t xml:space="preserve">, Jeffrey </w:t>
+                                      <w:t xml:space="preserve">David Howick, Miriam Farrington, Mudit Vats, Elona Vabishchevich, Jeffrey </w:t>
                                     </w:r>
                                     <w:proofErr w:type="spellStart"/>
                                     <w:r>
@@ -879,7 +825,7 @@
                   </wp:anchor>
                 </w:drawing>
               </mc:Choice>
-              <mc:Fallback xmlns:w16se="http://schemas.microsoft.com/office/word/2015/wordml/symex" xmlns:w16="http://schemas.microsoft.com/office/word/2018/wordml" xmlns:w16cid="http://schemas.microsoft.com/office/word/2016/wordml/cid" xmlns:w16cex="http://schemas.microsoft.com/office/word/2018/wordml/cex" xmlns:am3d="http://schemas.microsoft.com/office/drawing/2017/model3d" xmlns:aink="http://schemas.microsoft.com/office/drawing/2016/ink" xmlns:cx8="http://schemas.microsoft.com/office/drawing/2016/5/14/chartex" xmlns:cx7="http://schemas.microsoft.com/office/drawing/2016/5/13/chartex" xmlns:cx6="http://schemas.microsoft.com/office/drawing/2016/5/12/chartex" xmlns:cx5="http://schemas.microsoft.com/office/drawing/2016/5/11/chartex" xmlns:cx4="http://schemas.microsoft.com/office/drawing/2016/5/10/chartex" xmlns:cx3="http://schemas.microsoft.com/office/drawing/2016/5/9/chartex" xmlns:cx2="http://schemas.microsoft.com/office/drawing/2015/10/21/chartex" xmlns:cx1="http://schemas.microsoft.com/office/drawing/2015/9/8/chartex" xmlns:cx="http://schemas.microsoft.com/office/drawing/2014/chartex">
+              <mc:Fallback>
                 <w:pict>
                   <v:shape w14:anchorId="33113E4A" id="Text Box 152" o:spid="_x0000_s1028" type="#_x0000_t202" style="position:absolute;margin-left:162pt;margin-top:681.75pt;width:455.25pt;height:1in;z-index:251660288;visibility:visible;mso-wrap-style:square;mso-width-percent:0;mso-height-percent:92;mso-wrap-distance-left:9pt;mso-wrap-distance-top:0;mso-wrap-distance-right:9pt;mso-wrap-distance-bottom:0;mso-position-horizontal:absolute;mso-position-horizontal-relative:page;mso-position-vertical:absolute;mso-position-vertical-relative:page;mso-width-percent:0;mso-height-percent:92;mso-width-relative:page;mso-height-relative:page;v-text-anchor:bottom" o:gfxdata="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" filled="f" stroked="f" strokeweight=".5pt">
                     <v:textbox inset="126pt,0,54pt,0">
@@ -915,8 +861,18 @@
                                   <w:sz w:val="28"/>
                                   <w:szCs w:val="28"/>
                                 </w:rPr>
-                                <w:t>David Howick, Miriam Farrington, Mudit Vats, Elona Vabishchevich, Jeffrey Alexovich</w:t>
+                                <w:t xml:space="preserve">David Howick, Miriam Farrington, Mudit Vats, Elona Vabishchevich, Jeffrey </w:t>
                               </w:r>
+                              <w:proofErr w:type="spellStart"/>
+                              <w:r>
+                                <w:rPr>
+                                  <w:color w:val="595959" w:themeColor="text1" w:themeTint="A6"/>
+                                  <w:sz w:val="28"/>
+                                  <w:szCs w:val="28"/>
+                                </w:rPr>
+                                <w:t>Alexovich</w:t>
+                              </w:r>
+                              <w:proofErr w:type="spellEnd"/>
                             </w:p>
                           </w:sdtContent>
                         </w:sdt>
@@ -3870,8 +3826,6 @@
       <w:r>
         <w:t>shall</w:t>
       </w:r>
-      <w:bookmarkStart w:id="5" w:name="_GoBack"/>
-      <w:bookmarkEnd w:id="5"/>
       <w:r>
         <w:t xml:space="preserve"> have:</w:t>
       </w:r>
@@ -3979,12 +3933,12 @@
       <w:pPr>
         <w:pStyle w:val="Heading1"/>
       </w:pPr>
-      <w:bookmarkStart w:id="6" w:name="_Toc46864688"/>
+      <w:bookmarkStart w:id="5" w:name="_Toc46864688"/>
       <w:r>
         <w:lastRenderedPageBreak/>
         <w:t>Glossary</w:t>
       </w:r>
-      <w:bookmarkEnd w:id="6"/>
+      <w:bookmarkEnd w:id="5"/>
     </w:p>
     <w:p/>
     <w:p>
@@ -4050,15 +4004,7 @@
         <w:t>API</w:t>
       </w:r>
       <w:r>
-        <w:t xml:space="preserve"> – Application Programming Interface.  Program code that allows for communication between one </w:t>
-      </w:r>
-      <w:proofErr w:type="gramStart"/>
-      <w:r>
-        <w:t>application</w:t>
-      </w:r>
-      <w:proofErr w:type="gramEnd"/>
-      <w:r>
-        <w:t xml:space="preserve"> to another via a defined set of protocol (rules).</w:t>
+        <w:t xml:space="preserve"> – Application Programming Interface.  Program code that allows for communication between one application to another via a defined set of protocol (rules).</w:t>
       </w:r>
     </w:p>
     <w:p>
@@ -4099,7 +4045,7 @@
       <w:pPr>
         <w:pStyle w:val="Heading1"/>
       </w:pPr>
-      <w:bookmarkStart w:id="7" w:name="_Toc46864689"/>
+      <w:bookmarkStart w:id="6" w:name="_Toc46864689"/>
       <w:r>
         <w:lastRenderedPageBreak/>
         <w:t>2</w:t>
@@ -4110,7 +4056,7 @@
       <w:r>
         <w:t>System Requirements</w:t>
       </w:r>
-      <w:bookmarkEnd w:id="7"/>
+      <w:bookmarkEnd w:id="6"/>
     </w:p>
     <w:p>
       <w:pPr>
@@ -4605,7 +4551,7 @@
       <w:pPr>
         <w:pStyle w:val="Heading1"/>
       </w:pPr>
-      <w:bookmarkStart w:id="8" w:name="_Toc46864690"/>
+      <w:bookmarkStart w:id="7" w:name="_Toc46864690"/>
       <w:r>
         <w:t>3</w:t>
       </w:r>
@@ -4636,7 +4582,7 @@
       <w:r>
         <w:t>equirements</w:t>
       </w:r>
-      <w:bookmarkEnd w:id="8"/>
+      <w:bookmarkEnd w:id="7"/>
     </w:p>
     <w:p/>
     <w:p>
@@ -4644,7 +4590,7 @@
         <w:pStyle w:val="Heading2"/>
         <w:spacing w:after="240"/>
       </w:pPr>
-      <w:bookmarkStart w:id="9" w:name="_Toc46864691"/>
+      <w:bookmarkStart w:id="8" w:name="_Toc46864691"/>
       <w:r>
         <w:t>3</w:t>
       </w:r>
@@ -4661,7 +4607,7 @@
       <w:r>
         <w:t>Continuous System Uptime</w:t>
       </w:r>
-      <w:bookmarkEnd w:id="9"/>
+      <w:bookmarkEnd w:id="8"/>
     </w:p>
     <w:p>
       <w:pPr>
@@ -4763,7 +4709,7 @@
         <w:pStyle w:val="Heading2"/>
         <w:spacing w:after="240"/>
       </w:pPr>
-      <w:bookmarkStart w:id="10" w:name="_Toc46864692"/>
+      <w:bookmarkStart w:id="9" w:name="_Toc46864692"/>
       <w:r>
         <w:t xml:space="preserve">3.2 </w:t>
       </w:r>
@@ -4774,7 +4720,7 @@
       <w:r>
         <w:t>: Recovery Time</w:t>
       </w:r>
-      <w:bookmarkEnd w:id="10"/>
+      <w:bookmarkEnd w:id="9"/>
     </w:p>
     <w:p>
       <w:r>
@@ -4942,7 +4888,7 @@
         <w:pStyle w:val="Heading2"/>
         <w:spacing w:after="240"/>
       </w:pPr>
-      <w:bookmarkStart w:id="11" w:name="_Toc46864693"/>
+      <w:bookmarkStart w:id="10" w:name="_Toc46864693"/>
       <w:r>
         <w:lastRenderedPageBreak/>
         <w:t xml:space="preserve">3.3 </w:t>
@@ -4954,139 +4900,139 @@
       <w:r>
         <w:t>: High Availability</w:t>
       </w:r>
+      <w:bookmarkEnd w:id="10"/>
+    </w:p>
+    <w:p>
+      <w:pPr>
+        <w:spacing w:after="240"/>
+      </w:pPr>
+      <w:r>
+        <w:tab/>
+        <w:t xml:space="preserve">The system shall support high availability by being quickly accessible to users attempting to </w:t>
+      </w:r>
+      <w:r>
+        <w:tab/>
+        <w:t xml:space="preserve">access it from any geographic region. </w:t>
+      </w:r>
+      <w:r>
+        <w:t>[1]</w:t>
+      </w:r>
+    </w:p>
+    <w:p>
+      <w:r>
+        <w:t xml:space="preserve">3.3.1    The system homepage shall take no more than an average of five (5) seconds to load from the </w:t>
+      </w:r>
+      <w:r>
+        <w:tab/>
+        <w:t xml:space="preserve">    </w:t>
+      </w:r>
+      <w:r>
+        <w:tab/>
+        <w:t xml:space="preserve">time the URL is input from a web browser in any geographic region. </w:t>
+      </w:r>
+      <w:r>
+        <w:t xml:space="preserve">This average shall be taken </w:t>
+      </w:r>
+      <w:r>
+        <w:tab/>
+        <w:t xml:space="preserve">from 10 consecutive attempts to access the homepage. </w:t>
+      </w:r>
+      <w:r>
+        <w:t>[1]</w:t>
+      </w:r>
+    </w:p>
+    <w:p>
+      <w:r>
+        <w:t xml:space="preserve">3.3.2    Navigation actions (paging, links, etc.) should take no more than an average of three (3) seconds     </w:t>
+      </w:r>
+      <w:r>
+        <w:tab/>
+        <w:t xml:space="preserve">to load from the time the action is triggered. This average shall be taken from 10 consecutive </w:t>
+      </w:r>
+      <w:r>
+        <w:tab/>
+        <w:t>attempts to perform the action.</w:t>
+      </w:r>
+      <w:r>
+        <w:t xml:space="preserve"> [1]</w:t>
+      </w:r>
+    </w:p>
+    <w:p>
+      <w:pPr>
+        <w:jc w:val="both"/>
+      </w:pPr>
+      <w:r>
+        <w:t>3.3.3</w:t>
+      </w:r>
+      <w:r>
+        <w:tab/>
+      </w:r>
+      <w:r>
+        <w:t>The system shall maintain all program code in scripts that can be deployed to the cloud platform.</w:t>
+      </w:r>
+      <w:r>
+        <w:t xml:space="preserve"> </w:t>
+      </w:r>
+    </w:p>
+    <w:p>
+      <w:pPr>
+        <w:jc w:val="both"/>
+      </w:pPr>
+      <w:r>
+        <w:tab/>
+        <w:t>[1]</w:t>
+      </w:r>
+    </w:p>
+    <w:p>
+      <w:pPr>
+        <w:jc w:val="both"/>
+      </w:pPr>
+      <w:r>
+        <w:tab/>
+      </w:r>
+      <w:r>
+        <w:t>3</w:t>
+      </w:r>
+      <w:r>
+        <w:t>.</w:t>
+      </w:r>
+      <w:r>
+        <w:t>3</w:t>
+      </w:r>
+      <w:r>
+        <w:t>.</w:t>
+      </w:r>
+      <w:r>
+        <w:t>3.</w:t>
+      </w:r>
+      <w:r>
+        <w:t>1</w:t>
+      </w:r>
+      <w:r>
+        <w:tab/>
+        <w:t>Backup copies of all scripts shall be located in a separate region.</w:t>
+      </w:r>
+      <w:r>
+        <w:t xml:space="preserve"> [2]</w:t>
+      </w:r>
+    </w:p>
+    <w:p/>
+    <w:p>
+      <w:pPr>
+        <w:pStyle w:val="Heading1"/>
+      </w:pPr>
+      <w:bookmarkStart w:id="11" w:name="_Toc46864694"/>
+      <w:r>
+        <w:t>4</w:t>
+      </w:r>
+      <w:r>
+        <w:t>.</w:t>
+      </w:r>
+      <w:r>
+        <w:tab/>
+        <w:t>User Requirements</w:t>
+      </w:r>
       <w:bookmarkEnd w:id="11"/>
-    </w:p>
-    <w:p>
-      <w:pPr>
-        <w:spacing w:after="240"/>
-      </w:pPr>
-      <w:r>
-        <w:tab/>
-        <w:t xml:space="preserve">The system shall support high availability by being quickly accessible to users attempting to </w:t>
-      </w:r>
-      <w:r>
-        <w:tab/>
-        <w:t xml:space="preserve">access it from any geographic region. </w:t>
-      </w:r>
-      <w:r>
-        <w:t>[1]</w:t>
-      </w:r>
-    </w:p>
-    <w:p>
-      <w:r>
-        <w:t xml:space="preserve">3.3.1    The system homepage shall take no more than an average of five (5) seconds to load from the </w:t>
-      </w:r>
-      <w:r>
-        <w:tab/>
-        <w:t xml:space="preserve">    </w:t>
-      </w:r>
-      <w:r>
-        <w:tab/>
-        <w:t xml:space="preserve">time the URL is input from a web browser in any geographic region. </w:t>
-      </w:r>
-      <w:r>
-        <w:t xml:space="preserve">This average shall be taken </w:t>
-      </w:r>
-      <w:r>
-        <w:tab/>
-        <w:t xml:space="preserve">from 10 consecutive attempts to access the homepage. </w:t>
-      </w:r>
-      <w:r>
-        <w:t>[1]</w:t>
-      </w:r>
-    </w:p>
-    <w:p>
-      <w:r>
-        <w:t xml:space="preserve">3.3.2    Navigation actions (paging, links, etc.) should take no more than an average of three (3) seconds     </w:t>
-      </w:r>
-      <w:r>
-        <w:tab/>
-        <w:t xml:space="preserve">to load from the time the action is triggered. This average shall be taken from 10 consecutive </w:t>
-      </w:r>
-      <w:r>
-        <w:tab/>
-        <w:t>attempts to perform the action.</w:t>
-      </w:r>
-      <w:r>
-        <w:t xml:space="preserve"> [1]</w:t>
-      </w:r>
-    </w:p>
-    <w:p>
-      <w:pPr>
-        <w:jc w:val="both"/>
-      </w:pPr>
-      <w:r>
-        <w:t>3.3.3</w:t>
-      </w:r>
-      <w:r>
-        <w:tab/>
-      </w:r>
-      <w:r>
-        <w:t>The system shall maintain all program code in scripts that can be deployed to the cloud platform.</w:t>
-      </w:r>
-      <w:r>
-        <w:t xml:space="preserve"> </w:t>
-      </w:r>
-    </w:p>
-    <w:p>
-      <w:pPr>
-        <w:jc w:val="both"/>
-      </w:pPr>
-      <w:r>
-        <w:tab/>
-        <w:t>[1]</w:t>
-      </w:r>
-    </w:p>
-    <w:p>
-      <w:pPr>
-        <w:jc w:val="both"/>
-      </w:pPr>
-      <w:r>
-        <w:tab/>
-      </w:r>
-      <w:r>
-        <w:t>3</w:t>
-      </w:r>
-      <w:r>
-        <w:t>.</w:t>
-      </w:r>
-      <w:r>
-        <w:t>3</w:t>
-      </w:r>
-      <w:r>
-        <w:t>.</w:t>
-      </w:r>
-      <w:r>
-        <w:t>3.</w:t>
-      </w:r>
-      <w:r>
-        <w:t>1</w:t>
-      </w:r>
-      <w:r>
-        <w:tab/>
-        <w:t>Backup copies of all scripts shall be located in a separate region.</w:t>
-      </w:r>
-      <w:r>
-        <w:t xml:space="preserve"> [2]</w:t>
-      </w:r>
-    </w:p>
-    <w:p/>
-    <w:p>
-      <w:pPr>
-        <w:pStyle w:val="Heading1"/>
-      </w:pPr>
-      <w:bookmarkStart w:id="12" w:name="_Toc46864694"/>
-      <w:r>
-        <w:t>4</w:t>
-      </w:r>
-      <w:r>
-        <w:t>.</w:t>
-      </w:r>
-      <w:r>
-        <w:tab/>
-        <w:t>User Requirements</w:t>
-      </w:r>
-      <w:bookmarkEnd w:id="12"/>
     </w:p>
     <w:p/>
     <w:p>
@@ -5094,7 +5040,7 @@
         <w:pStyle w:val="Heading2"/>
         <w:spacing w:after="240"/>
       </w:pPr>
-      <w:bookmarkStart w:id="13" w:name="_Toc46864695"/>
+      <w:bookmarkStart w:id="12" w:name="_Toc46864695"/>
       <w:r>
         <w:t xml:space="preserve">4.1 </w:t>
       </w:r>
@@ -5105,7 +5051,7 @@
       <w:r>
         <w:t>: Unit Test Execution</w:t>
       </w:r>
-      <w:bookmarkEnd w:id="13"/>
+      <w:bookmarkEnd w:id="12"/>
     </w:p>
     <w:p>
       <w:pPr>
@@ -5653,14 +5599,7 @@
       </w:r>
       <w:r>
         <w:tab/>
-      </w:r>
-      <w:proofErr w:type="gramStart"/>
-      <w:r>
-        <w:t>The</w:t>
-      </w:r>
-      <w:proofErr w:type="gramEnd"/>
-      <w:r>
-        <w:t xml:space="preserve"> application shall log all test results to the output file specified in the GUI.</w:t>
+        <w:t>The application shall log all test results to the output file specified in the GUI.</w:t>
       </w:r>
       <w:r>
         <w:t xml:space="preserve"> [0]</w:t>
@@ -5676,7 +5615,7 @@
         <w:pStyle w:val="Heading2"/>
         <w:spacing w:after="240"/>
       </w:pPr>
-      <w:bookmarkStart w:id="14" w:name="_Toc46864696"/>
+      <w:bookmarkStart w:id="13" w:name="_Toc46864696"/>
       <w:r>
         <w:t xml:space="preserve">4.2 </w:t>
       </w:r>
@@ -5696,7 +5635,7 @@
         </w:rPr>
         <w:t>Logging and Results Viewing</w:t>
       </w:r>
-      <w:bookmarkEnd w:id="14"/>
+      <w:bookmarkEnd w:id="13"/>
     </w:p>
     <w:p>
       <w:pPr>
@@ -5780,15 +5719,7 @@
       </w:r>
       <w:r>
         <w:tab/>
-        <w:t xml:space="preserve">The log component shall show different levels of logging (INFO, DEBUG, </w:t>
-      </w:r>
-      <w:proofErr w:type="gramStart"/>
-      <w:r>
-        <w:t>ERROR</w:t>
-      </w:r>
-      <w:proofErr w:type="gramEnd"/>
-      <w:r>
-        <w:t>).</w:t>
+        <w:t>The log component shall show different levels of logging (INFO, DEBUG, ERROR).</w:t>
       </w:r>
       <w:r>
         <w:t xml:space="preserve"> [1]</w:t>
@@ -5899,7 +5830,7 @@
         <w:pStyle w:val="Heading2"/>
         <w:spacing w:after="240"/>
       </w:pPr>
-      <w:bookmarkStart w:id="15" w:name="_Toc46864697"/>
+      <w:bookmarkStart w:id="14" w:name="_Toc46864697"/>
       <w:r>
         <w:lastRenderedPageBreak/>
         <w:t>4</w:t>
@@ -5923,7 +5854,7 @@
         </w:rPr>
         <w:t>Concurrent Test Execution</w:t>
       </w:r>
-      <w:bookmarkEnd w:id="15"/>
+      <w:bookmarkEnd w:id="14"/>
     </w:p>
     <w:p>
       <w:pPr>
@@ -5988,7 +5919,7 @@
       <w:pPr>
         <w:pStyle w:val="Heading1"/>
       </w:pPr>
-      <w:bookmarkStart w:id="16" w:name="_Toc46864698"/>
+      <w:bookmarkStart w:id="15" w:name="_Toc46864698"/>
       <w:r>
         <w:lastRenderedPageBreak/>
         <w:t>5</w:t>
@@ -5999,7 +5930,7 @@
       <w:r>
         <w:t>Constraints</w:t>
       </w:r>
-      <w:bookmarkEnd w:id="16"/>
+      <w:bookmarkEnd w:id="15"/>
     </w:p>
     <w:p>
       <w:pPr>
@@ -6011,7 +5942,7 @@
         <w:pStyle w:val="Heading2"/>
         <w:spacing w:after="240"/>
       </w:pPr>
-      <w:bookmarkStart w:id="17" w:name="_Toc46864699"/>
+      <w:bookmarkStart w:id="16" w:name="_Toc46864699"/>
       <w:r>
         <w:t>5</w:t>
       </w:r>
@@ -6022,7 +5953,7 @@
         <w:tab/>
         <w:t>Technical Constraints</w:t>
       </w:r>
-      <w:bookmarkEnd w:id="17"/>
+      <w:bookmarkEnd w:id="16"/>
     </w:p>
     <w:p>
       <w:pPr>
@@ -6094,7 +6025,13 @@
         <w:t>coverage of the source code.</w:t>
       </w:r>
       <w:r>
-        <w:t xml:space="preserve"> [0]</w:t>
+        <w:t xml:space="preserve"> [</w:t>
+      </w:r>
+      <w:r>
+        <w:t>1</w:t>
+      </w:r>
+      <w:r>
+        <w:t>]</w:t>
       </w:r>
     </w:p>
     <w:p/>
@@ -6103,7 +6040,7 @@
         <w:pStyle w:val="Heading2"/>
         <w:spacing w:after="240"/>
       </w:pPr>
-      <w:bookmarkStart w:id="18" w:name="_Toc46864700"/>
+      <w:bookmarkStart w:id="17" w:name="_Toc46864700"/>
       <w:r>
         <w:t>5</w:t>
       </w:r>
@@ -6114,7 +6051,7 @@
         <w:tab/>
         <w:t>Operational Constraints</w:t>
       </w:r>
-      <w:bookmarkEnd w:id="18"/>
+      <w:bookmarkEnd w:id="17"/>
       <w:r>
         <w:t xml:space="preserve"> </w:t>
       </w:r>
@@ -6154,7 +6091,7 @@
         <w:pStyle w:val="Heading2"/>
         <w:spacing w:after="240"/>
       </w:pPr>
-      <w:bookmarkStart w:id="19" w:name="_Toc46864701"/>
+      <w:bookmarkStart w:id="18" w:name="_Toc46864701"/>
       <w:r>
         <w:t>5</w:t>
       </w:r>
@@ -6165,7 +6102,7 @@
         <w:tab/>
         <w:t>Business Constraints</w:t>
       </w:r>
-      <w:bookmarkEnd w:id="19"/>
+      <w:bookmarkEnd w:id="18"/>
     </w:p>
     <w:p>
       <w:pPr>
@@ -6229,7 +6166,7 @@
       <w:pPr>
         <w:pStyle w:val="Heading1"/>
       </w:pPr>
-      <w:bookmarkStart w:id="20" w:name="_Toc46864702"/>
+      <w:bookmarkStart w:id="19" w:name="_Toc46864702"/>
       <w:r>
         <w:lastRenderedPageBreak/>
         <w:t>6</w:t>
@@ -6238,35 +6175,35 @@
         <w:tab/>
         <w:t>System Models</w:t>
       </w:r>
+      <w:bookmarkEnd w:id="19"/>
+    </w:p>
+    <w:p>
+      <w:pPr>
+        <w:ind w:left="720" w:hanging="720"/>
+      </w:pPr>
+    </w:p>
+    <w:p>
+      <w:pPr>
+        <w:pStyle w:val="Heading2"/>
+      </w:pPr>
+      <w:bookmarkStart w:id="20" w:name="_Toc46864703"/>
+      <w:r>
+        <w:t>6</w:t>
+      </w:r>
+      <w:r>
+        <w:t>.1</w:t>
+      </w:r>
+      <w:r>
+        <w:tab/>
+        <w:t xml:space="preserve">Use Case Models </w:t>
+      </w:r>
+      <w:r>
+        <w:t>and/</w:t>
+      </w:r>
+      <w:r>
+        <w:t>or Scenarios</w:t>
+      </w:r>
       <w:bookmarkEnd w:id="20"/>
-    </w:p>
-    <w:p>
-      <w:pPr>
-        <w:ind w:left="720" w:hanging="720"/>
-      </w:pPr>
-    </w:p>
-    <w:p>
-      <w:pPr>
-        <w:pStyle w:val="Heading2"/>
-      </w:pPr>
-      <w:bookmarkStart w:id="21" w:name="_Toc46864703"/>
-      <w:r>
-        <w:t>6</w:t>
-      </w:r>
-      <w:r>
-        <w:t>.1</w:t>
-      </w:r>
-      <w:r>
-        <w:tab/>
-        <w:t xml:space="preserve">Use Case Models </w:t>
-      </w:r>
-      <w:r>
-        <w:t>and/</w:t>
-      </w:r>
-      <w:r>
-        <w:t>or Scenarios</w:t>
-      </w:r>
-      <w:bookmarkEnd w:id="21"/>
     </w:p>
     <w:p/>
     <w:p>
@@ -6294,7 +6231,7 @@
           <v:shape id="_x0000_i1025" type="#_x0000_t75" style="width:467.8pt;height:196.4pt" o:ole="">
             <v:imagedata r:id="rId10" o:title=""/>
           </v:shape>
-          <o:OLEObject Type="Embed" ProgID="Visio.Drawing.15" ShapeID="_x0000_i1025" DrawAspect="Content" ObjectID="_1658518704" r:id="rId11"/>
+          <o:OLEObject Type="Embed" ProgID="Visio.Drawing.15" ShapeID="_x0000_i1025" DrawAspect="Content" ObjectID="_1658683393" r:id="rId11"/>
         </w:object>
       </w:r>
     </w:p>
@@ -6304,7 +6241,7 @@
           <v:shape id="_x0000_i1026" type="#_x0000_t75" style="width:467.8pt;height:237.7pt" o:ole="">
             <v:imagedata r:id="rId12" o:title=""/>
           </v:shape>
-          <o:OLEObject Type="Embed" ProgID="Visio.Drawing.15" ShapeID="_x0000_i1026" DrawAspect="Content" ObjectID="_1658518705" r:id="rId13"/>
+          <o:OLEObject Type="Embed" ProgID="Visio.Drawing.15" ShapeID="_x0000_i1026" DrawAspect="Content" ObjectID="_1658683394" r:id="rId13"/>
         </w:object>
       </w:r>
     </w:p>
@@ -6314,7 +6251,7 @@
           <v:shape id="_x0000_i1027" type="#_x0000_t75" style="width:467.8pt;height:196.4pt" o:ole="">
             <v:imagedata r:id="rId14" o:title=""/>
           </v:shape>
-          <o:OLEObject Type="Embed" ProgID="Visio.Drawing.15" ShapeID="_x0000_i1027" DrawAspect="Content" ObjectID="_1658518706" r:id="rId15"/>
+          <o:OLEObject Type="Embed" ProgID="Visio.Drawing.15" ShapeID="_x0000_i1027" DrawAspect="Content" ObjectID="_1658683395" r:id="rId15"/>
         </w:object>
       </w:r>
     </w:p>
@@ -6324,7 +6261,7 @@
           <v:shape id="_x0000_i1028" type="#_x0000_t75" style="width:467.75pt;height:350.45pt" o:ole="">
             <v:imagedata r:id="rId16" o:title=""/>
           </v:shape>
-          <o:OLEObject Type="Embed" ProgID="Visio.Drawing.15" ShapeID="_x0000_i1028" DrawAspect="Content" ObjectID="_1658518707" r:id="rId17"/>
+          <o:OLEObject Type="Embed" ProgID="Visio.Drawing.15" ShapeID="_x0000_i1028" DrawAspect="Content" ObjectID="_1658683396" r:id="rId17"/>
         </w:object>
       </w:r>
     </w:p>
@@ -6338,7 +6275,7 @@
       <w:pPr>
         <w:pStyle w:val="Heading2"/>
       </w:pPr>
-      <w:bookmarkStart w:id="22" w:name="_Toc46864704"/>
+      <w:bookmarkStart w:id="21" w:name="_Toc46864704"/>
       <w:r>
         <w:lastRenderedPageBreak/>
         <w:t>6</w:t>
@@ -6350,7 +6287,7 @@
         <w:tab/>
         <w:t>Class Diagram</w:t>
       </w:r>
-      <w:bookmarkEnd w:id="22"/>
+      <w:bookmarkEnd w:id="21"/>
     </w:p>
     <w:p>
       <w:r>
@@ -6358,7 +6295,7 @@
           <v:shape id="_x0000_i1029" type="#_x0000_t75" style="width:467.95pt;height:308.15pt" o:ole="">
             <v:imagedata r:id="rId18" o:title=""/>
           </v:shape>
-          <o:OLEObject Type="Embed" ProgID="Visio.Drawing.15" ShapeID="_x0000_i1029" DrawAspect="Content" ObjectID="_1658518708" r:id="rId19"/>
+          <o:OLEObject Type="Embed" ProgID="Visio.Drawing.15" ShapeID="_x0000_i1029" DrawAspect="Content" ObjectID="_1658683397" r:id="rId19"/>
         </w:object>
       </w:r>
     </w:p>
@@ -6377,7 +6314,7 @@
 </file>
 
 <file path=word/numbering.xml><?xml version="1.0" encoding="utf-8"?>
-<w:numbering xmlns:wpc="http://schemas.microsoft.com/office/word/2010/wordprocessingCanvas" xmlns:mc="http://schemas.openxmlformats.org/markup-compatibility/2006" xmlns:o="urn:schemas-microsoft-com:office:office" xmlns:r="http://schemas.openxmlformats.org/officeDocument/2006/relationships" xmlns:m="http://schemas.openxmlformats.org/officeDocument/2006/math" xmlns:v="urn:schemas-microsoft-com:vml" xmlns:wp14="http://schemas.microsoft.com/office/word/2010/wordprocessingDrawing" xmlns:wp="http://schemas.openxmlformats.org/drawingml/2006/wordprocessingDrawing" xmlns:w10="urn:schemas-microsoft-com:office:word" xmlns:w="http://schemas.openxmlformats.org/wordprocessingml/2006/main" xmlns:w14="http://schemas.microsoft.com/office/word/2010/wordml" xmlns:w15="http://schemas.microsoft.com/office/word/2012/wordml" xmlns:wpg="http://schemas.microsoft.com/office/word/2010/wordprocessingGroup" xmlns:wpi="http://schemas.microsoft.com/office/word/2010/wordprocessingInk" xmlns:wne="http://schemas.microsoft.com/office/word/2006/wordml" xmlns:wps="http://schemas.microsoft.com/office/word/2010/wordprocessingShape" mc:Ignorable="w14 w15 wp14">
+<w:numbering xmlns:wpc="http://schemas.microsoft.com/office/word/2010/wordprocessingCanvas" xmlns:cx="http://schemas.microsoft.com/office/drawing/2014/chartex" xmlns:cx1="http://schemas.microsoft.com/office/drawing/2015/9/8/chartex" xmlns:cx2="http://schemas.microsoft.com/office/drawing/2015/10/21/chartex" xmlns:cx3="http://schemas.microsoft.com/office/drawing/2016/5/9/chartex" xmlns:cx4="http://schemas.microsoft.com/office/drawing/2016/5/10/chartex" xmlns:cx5="http://schemas.microsoft.com/office/drawing/2016/5/11/chartex" xmlns:cx6="http://schemas.microsoft.com/office/drawing/2016/5/12/chartex" xmlns:cx7="http://schemas.microsoft.com/office/drawing/2016/5/13/chartex" xmlns:cx8="http://schemas.microsoft.com/office/drawing/2016/5/14/chartex" xmlns:mc="http://schemas.openxmlformats.org/markup-compatibility/2006" xmlns:aink="http://schemas.microsoft.com/office/drawing/2016/ink" xmlns:am3d="http://schemas.microsoft.com/office/drawing/2017/model3d" xmlns:o="urn:schemas-microsoft-com:office:office" xmlns:r="http://schemas.openxmlformats.org/officeDocument/2006/relationships" xmlns:m="http://schemas.openxmlformats.org/officeDocument/2006/math" xmlns:v="urn:schemas-microsoft-com:vml" xmlns:wp14="http://schemas.microsoft.com/office/word/2010/wordprocessingDrawing" xmlns:wp="http://schemas.openxmlformats.org/drawingml/2006/wordprocessingDrawing" xmlns:w10="urn:schemas-microsoft-com:office:word" xmlns:w="http://schemas.openxmlformats.org/wordprocessingml/2006/main" xmlns:w14="http://schemas.microsoft.com/office/word/2010/wordml" xmlns:w15="http://schemas.microsoft.com/office/word/2012/wordml" xmlns:w16cex="http://schemas.microsoft.com/office/word/2018/wordml/cex" xmlns:w16cid="http://schemas.microsoft.com/office/word/2016/wordml/cid" xmlns:w16="http://schemas.microsoft.com/office/word/2018/wordml" xmlns:w16se="http://schemas.microsoft.com/office/word/2015/wordml/symex" xmlns:wpg="http://schemas.microsoft.com/office/word/2010/wordprocessingGroup" xmlns:wpi="http://schemas.microsoft.com/office/word/2010/wordprocessingInk" xmlns:wne="http://schemas.microsoft.com/office/word/2006/wordml" xmlns:wps="http://schemas.microsoft.com/office/word/2010/wordprocessingShape" mc:Ignorable="w14 w15 w16se w16cid w16 w16cex wp14">
   <w:abstractNum w:abstractNumId="0" w15:restartNumberingAfterBreak="0">
     <w:nsid w:val="0F555CCC"/>
     <w:multiLevelType w:val="hybridMultilevel"/>
@@ -8591,7 +8528,7 @@
 </file>
 
 <file path=word/styles.xml><?xml version="1.0" encoding="utf-8"?>
-<w:styles xmlns:mc="http://schemas.openxmlformats.org/markup-compatibility/2006" xmlns:r="http://schemas.openxmlformats.org/officeDocument/2006/relationships" xmlns:w="http://schemas.openxmlformats.org/wordprocessingml/2006/main" xmlns:w14="http://schemas.microsoft.com/office/word/2010/wordml" xmlns:w15="http://schemas.microsoft.com/office/word/2012/wordml" mc:Ignorable="w14 w15">
+<w:styles xmlns:mc="http://schemas.openxmlformats.org/markup-compatibility/2006" xmlns:r="http://schemas.openxmlformats.org/officeDocument/2006/relationships" xmlns:w="http://schemas.openxmlformats.org/wordprocessingml/2006/main" xmlns:w14="http://schemas.microsoft.com/office/word/2010/wordml" xmlns:w15="http://schemas.microsoft.com/office/word/2012/wordml" xmlns:w16cex="http://schemas.microsoft.com/office/word/2018/wordml/cex" xmlns:w16cid="http://schemas.microsoft.com/office/word/2016/wordml/cid" xmlns:w16="http://schemas.microsoft.com/office/word/2018/wordml" xmlns:w16se="http://schemas.microsoft.com/office/word/2015/wordml/symex" mc:Ignorable="w14 w15 w16se w16cid w16 w16cex">
   <w:docDefaults>
     <w:rPrDefault>
       <w:rPr>
@@ -8607,7 +8544,7 @@
       </w:pPr>
     </w:pPrDefault>
   </w:docDefaults>
-  <w:latentStyles w:defLockedState="0" w:defUIPriority="99" w:defSemiHidden="0" w:defUnhideWhenUsed="0" w:defQFormat="0" w:count="371">
+  <w:latentStyles w:defLockedState="0" w:defUIPriority="99" w:defSemiHidden="0" w:defUnhideWhenUsed="0" w:defQFormat="0" w:count="376">
     <w:lsdException w:name="Normal" w:uiPriority="0" w:qFormat="1"/>
     <w:lsdException w:name="heading 1" w:uiPriority="9" w:qFormat="1"/>
     <w:lsdException w:name="heading 2" w:semiHidden="1" w:uiPriority="9" w:unhideWhenUsed="1" w:qFormat="1"/>
@@ -8713,7 +8650,6 @@
     <w:lsdException w:name="HTML Sample" w:semiHidden="1" w:unhideWhenUsed="1"/>
     <w:lsdException w:name="HTML Typewriter" w:semiHidden="1" w:unhideWhenUsed="1"/>
     <w:lsdException w:name="HTML Variable" w:semiHidden="1" w:unhideWhenUsed="1"/>
-    <w:lsdException w:name="Normal Table" w:semiHidden="1" w:unhideWhenUsed="1"/>
     <w:lsdException w:name="annotation subject" w:semiHidden="1" w:unhideWhenUsed="1"/>
     <w:lsdException w:name="No List" w:semiHidden="1" w:unhideWhenUsed="1"/>
     <w:lsdException w:name="Outline List 1" w:semiHidden="1" w:unhideWhenUsed="1"/>
@@ -8756,11 +8692,8 @@
     <w:lsdException w:name="Table Contemporary" w:semiHidden="1" w:unhideWhenUsed="1"/>
     <w:lsdException w:name="Table Elegant" w:semiHidden="1" w:unhideWhenUsed="1"/>
     <w:lsdException w:name="Table Professional" w:semiHidden="1" w:unhideWhenUsed="1"/>
-    <w:lsdException w:name="Table Subtle 1" w:semiHidden="1" w:unhideWhenUsed="1"/>
     <w:lsdException w:name="Table Subtle 2" w:semiHidden="1" w:unhideWhenUsed="1"/>
     <w:lsdException w:name="Table Web 1" w:semiHidden="1" w:unhideWhenUsed="1"/>
-    <w:lsdException w:name="Table Web 2" w:semiHidden="1" w:unhideWhenUsed="1"/>
-    <w:lsdException w:name="Table Web 3" w:semiHidden="1" w:unhideWhenUsed="1"/>
     <w:lsdException w:name="Balloon Text" w:semiHidden="1" w:unhideWhenUsed="1"/>
     <w:lsdException w:name="Table Grid" w:uiPriority="39"/>
     <w:lsdException w:name="Table Theme" w:semiHidden="1" w:unhideWhenUsed="1"/>
@@ -8979,6 +8912,11 @@
     <w:lsdException w:name="List Table 5 Dark Accent 6" w:uiPriority="50"/>
     <w:lsdException w:name="List Table 6 Colorful Accent 6" w:uiPriority="51"/>
     <w:lsdException w:name="List Table 7 Colorful Accent 6" w:uiPriority="52"/>
+    <w:lsdException w:name="Mention" w:semiHidden="1" w:unhideWhenUsed="1"/>
+    <w:lsdException w:name="Smart Hyperlink" w:semiHidden="1" w:unhideWhenUsed="1"/>
+    <w:lsdException w:name="Hashtag" w:semiHidden="1" w:unhideWhenUsed="1"/>
+    <w:lsdException w:name="Unresolved Mention" w:semiHidden="1" w:unhideWhenUsed="1"/>
+    <w:lsdException w:name="Smart Link" w:semiHidden="1" w:unhideWhenUsed="1"/>
   </w:latentStyles>
   <w:style w:type="paragraph" w:default="1" w:styleId="Normal">
     <w:name w:val="Normal"/>

</xml_diff>